<commit_message>
Update: script voor easter egg (konami code)
</commit_message>
<xml_diff>
--- a/Planningen/Week 3-4.docx
+++ b/Planningen/Week 3-4.docx
@@ -1561,6 +1561,56 @@
       <w:proofErr w:type="spellEnd"/>
       <w:r>
         <w:t xml:space="preserve"> in weergegeven wordt.</w:t>
+      </w:r>
+      <w:r>
+        <w:br/>
+        <w:t xml:space="preserve">- Groepsleden voorstelling met </w:t>
+      </w:r>
+      <w:proofErr w:type="spellStart"/>
+      <w:r>
+        <w:t>JQuery</w:t>
+      </w:r>
+      <w:proofErr w:type="spellEnd"/>
+      <w:r>
+        <w:t xml:space="preserve"> carrousel.</w:t>
+      </w:r>
+      <w:r>
+        <w:br/>
+      </w:r>
+      <w:r>
+        <w:tab/>
+        <w:t xml:space="preserve">° In de carrousel wordt elk groepslid voorgesteld met hun functie, </w:t>
+      </w:r>
+      <w:r>
+        <w:tab/>
+        <w:t>gerelateerde specialiteiten en hobby’s.</w:t>
+      </w:r>
+      <w:r>
+        <w:br/>
+      </w:r>
+      <w:r>
+        <w:tab/>
+        <w:t xml:space="preserve">° De carrousel moest aangepast worden om ervoor te zorgen dat de juiste </w:t>
+      </w:r>
+      <w:r>
+        <w:tab/>
+        <w:t xml:space="preserve">afbeeldingen getoond worden (relatieve paden). De </w:t>
+      </w:r>
+      <w:proofErr w:type="spellStart"/>
+      <w:r>
+        <w:t>opmaakvan</w:t>
+      </w:r>
+      <w:proofErr w:type="spellEnd"/>
+      <w:r>
+        <w:t xml:space="preserve"> de </w:t>
+      </w:r>
+      <w:r>
+        <w:tab/>
+        <w:t xml:space="preserve">carrousel in de pagina zelf moest ook aangepast worden zodat deze zou </w:t>
+      </w:r>
+      <w:r>
+        <w:tab/>
+        <w:t>passen binnen ons thema.</w:t>
       </w:r>
       <w:bookmarkStart w:id="4" w:name="_GoBack"/>
       <w:bookmarkEnd w:id="4"/>
@@ -3189,7 +3239,7 @@
 </file>
 
 <file path=customXml/itemProps1.xml><?xml version="1.0" encoding="utf-8"?>
-<ds:datastoreItem xmlns:ds="http://schemas.openxmlformats.org/officeDocument/2006/customXml" ds:itemID="{8F142A11-304E-427A-B47A-08FED45667C5}">
+<ds:datastoreItem xmlns:ds="http://schemas.openxmlformats.org/officeDocument/2006/customXml" ds:itemID="{890CF915-2434-4F85-880D-A9B151E37B3B}">
   <ds:schemaRefs>
     <ds:schemaRef ds:uri="http://schemas.openxmlformats.org/officeDocument/2006/bibliography"/>
   </ds:schemaRefs>

</xml_diff>

<commit_message>
Aanpassing planning + foutje in code
</commit_message>
<xml_diff>
--- a/Planningen/Week 3-4.docx
+++ b/Planningen/Week 3-4.docx
@@ -306,30 +306,24 @@
           <w:szCs w:val="56"/>
           <w:lang w:val="en-US"/>
         </w:rPr>
-        <w:t xml:space="preserve">Week 3 </w:t>
-      </w:r>
-      <w:proofErr w:type="spellStart"/>
-      <w:r>
-        <w:rPr>
-          <w:rFonts w:ascii="Calibri" w:hAnsi="Calibri"/>
-          <w:i/>
-          <w:sz w:val="56"/>
-          <w:szCs w:val="56"/>
+        <w:t>Week 3 t.e.m. week 4</w:t>
+      </w:r>
+    </w:p>
+    <w:p>
+      <w:pPr>
+        <w:rPr>
+          <w:rFonts w:ascii="Calibri" w:hAnsi="Calibri"/>
           <w:lang w:val="en-US"/>
         </w:rPr>
-        <w:t>t.e.m</w:t>
-      </w:r>
-      <w:proofErr w:type="spellEnd"/>
-      <w:r>
-        <w:rPr>
-          <w:rFonts w:ascii="Calibri" w:hAnsi="Calibri"/>
-          <w:i/>
-          <w:sz w:val="56"/>
-          <w:szCs w:val="56"/>
+      </w:pPr>
+    </w:p>
+    <w:p>
+      <w:pPr>
+        <w:rPr>
+          <w:rFonts w:ascii="Calibri" w:hAnsi="Calibri"/>
           <w:lang w:val="en-US"/>
         </w:rPr>
-        <w:t>. week 4</w:t>
-      </w:r>
+      </w:pPr>
     </w:p>
     <w:p>
       <w:pPr>
@@ -477,22 +471,6 @@
     </w:p>
     <w:p>
       <w:pPr>
-        <w:rPr>
-          <w:rFonts w:ascii="Calibri" w:hAnsi="Calibri"/>
-          <w:lang w:val="en-US"/>
-        </w:rPr>
-      </w:pPr>
-    </w:p>
-    <w:p>
-      <w:pPr>
-        <w:rPr>
-          <w:rFonts w:ascii="Calibri" w:hAnsi="Calibri"/>
-          <w:lang w:val="en-US"/>
-        </w:rPr>
-      </w:pPr>
-    </w:p>
-    <w:p>
-      <w:pPr>
         <w:jc w:val="right"/>
         <w:rPr>
           <w:rFonts w:ascii="Calibri" w:hAnsi="Calibri"/>
@@ -502,16 +480,8 @@
         <w:rPr>
           <w:rFonts w:ascii="Calibri" w:hAnsi="Calibri"/>
         </w:rPr>
-        <w:t xml:space="preserve">Anke </w:t>
-      </w:r>
-      <w:proofErr w:type="spellStart"/>
-      <w:r>
-        <w:rPr>
-          <w:rFonts w:ascii="Calibri" w:hAnsi="Calibri"/>
-        </w:rPr>
-        <w:t>Appeltans</w:t>
-      </w:r>
-      <w:proofErr w:type="spellEnd"/>
+        <w:t>Anke Appeltans</w:t>
+      </w:r>
     </w:p>
     <w:p>
       <w:pPr>
@@ -1383,25 +1353,15 @@
       <w:bookmarkEnd w:id="3"/>
     </w:p>
     <w:p>
-      <w:proofErr w:type="spellStart"/>
-      <w:r>
-        <w:t>Codeigniter</w:t>
-      </w:r>
-      <w:proofErr w:type="spellEnd"/>
-      <w:r>
-        <w:t xml:space="preserve"> verbetering toegevoegd:</w:t>
+      <w:r>
+        <w:t>Codeigniter verbetering toegevoegd:</w:t>
       </w:r>
       <w:r>
         <w:br/>
         <w:t xml:space="preserve">- </w:t>
       </w:r>
-      <w:proofErr w:type="spellStart"/>
-      <w:r>
-        <w:t>Layout</w:t>
-      </w:r>
-      <w:proofErr w:type="spellEnd"/>
-      <w:r>
-        <w:t xml:space="preserve"> aangepast zodat deze meer overeen komt met HTML5</w:t>
+      <w:r>
+        <w:t>Layout aangepast zodat deze meer overeen komt met HTML5</w:t>
       </w:r>
     </w:p>
     <w:p>
@@ -1413,30 +1373,14 @@
       </w:r>
       <w:r>
         <w:tab/>
-        <w:t xml:space="preserve">° Een email adres aangemaakt bij </w:t>
-      </w:r>
-      <w:proofErr w:type="spellStart"/>
-      <w:r>
-        <w:t>gmail</w:t>
-      </w:r>
-      <w:proofErr w:type="spellEnd"/>
-      <w:r>
-        <w:t xml:space="preserve"> en IMAP ingeschakeld.</w:t>
+        <w:t>° Een email adres aangemaakt bij gmail en IMAP ingeschakeld.</w:t>
       </w:r>
       <w:r>
         <w:br/>
       </w:r>
       <w:r>
         <w:tab/>
-        <w:t xml:space="preserve">° Vervolgens de juiste </w:t>
-      </w:r>
-      <w:proofErr w:type="spellStart"/>
-      <w:r>
-        <w:t>library</w:t>
-      </w:r>
-      <w:proofErr w:type="spellEnd"/>
-      <w:r>
-        <w:t xml:space="preserve"> ingeladen en de </w:t>
+        <w:t xml:space="preserve">° Vervolgens de juiste library ingeladen en de </w:t>
       </w:r>
       <w:r>
         <w:t>juiste</w:t>
@@ -1473,23 +1417,7 @@
       </w:r>
       <w:r>
         <w:br/>
-        <w:t xml:space="preserve">- </w:t>
-      </w:r>
-      <w:proofErr w:type="spellStart"/>
-      <w:r>
-        <w:t>Dropbox</w:t>
-      </w:r>
-      <w:proofErr w:type="spellEnd"/>
-      <w:r>
-        <w:t xml:space="preserve"> </w:t>
-      </w:r>
-      <w:proofErr w:type="spellStart"/>
-      <w:r>
-        <w:t>api</w:t>
-      </w:r>
-      <w:proofErr w:type="spellEnd"/>
-      <w:r>
-        <w:t xml:space="preserve"> functioneel gemaakt voor het privégedeelte van onze site</w:t>
+        <w:t>- Dropbox api functioneel gemaakt voor het privégedeelte van onze site</w:t>
       </w:r>
       <w:r>
         <w:t>.</w:t>
@@ -1499,15 +1427,7 @@
       </w:r>
       <w:r>
         <w:tab/>
-        <w:t xml:space="preserve">° Een nieuw </w:t>
-      </w:r>
-      <w:proofErr w:type="spellStart"/>
-      <w:r>
-        <w:t>dropbox</w:t>
-      </w:r>
-      <w:proofErr w:type="spellEnd"/>
-      <w:r>
-        <w:t xml:space="preserve"> account aangemaakt en de juiste mappenstructuur </w:t>
+        <w:t xml:space="preserve">° Een nieuw dropbox account aangemaakt en de juiste mappenstructuur </w:t>
       </w:r>
       <w:r>
         <w:tab/>
@@ -1518,59 +1438,23 @@
       </w:r>
       <w:r>
         <w:tab/>
-        <w:t xml:space="preserve">° Een nieuw view gemaakt waarin de </w:t>
-      </w:r>
-      <w:proofErr w:type="spellStart"/>
-      <w:r>
-        <w:t>javaScript</w:t>
-      </w:r>
-      <w:proofErr w:type="spellEnd"/>
-      <w:r>
-        <w:t xml:space="preserve"> </w:t>
-      </w:r>
-      <w:proofErr w:type="spellStart"/>
-      <w:r>
-        <w:t>library</w:t>
-      </w:r>
-      <w:proofErr w:type="spellEnd"/>
-      <w:r>
-        <w:t xml:space="preserve"> ingeladen wordt.</w:t>
+        <w:t>° Een nieuw view gemaakt waarin de javaScript library ingeladen wordt.</w:t>
       </w:r>
       <w:r>
         <w:br/>
       </w:r>
       <w:r>
         <w:tab/>
-        <w:t xml:space="preserve">° In de nieuwe view wordt een control toegevoegd waarmee de </w:t>
-      </w:r>
-      <w:proofErr w:type="spellStart"/>
-      <w:r>
-        <w:t>dropbox</w:t>
-      </w:r>
-      <w:proofErr w:type="spellEnd"/>
-      <w:r>
-        <w:t xml:space="preserve"> </w:t>
+        <w:t xml:space="preserve">° In de nieuwe view wordt een control toegevoegd waarmee de dropbox </w:t>
       </w:r>
       <w:r>
         <w:tab/>
-      </w:r>
-      <w:proofErr w:type="spellStart"/>
-      <w:r>
-        <w:t>chooser</w:t>
-      </w:r>
-      <w:proofErr w:type="spellEnd"/>
-      <w:r>
-        <w:t xml:space="preserve"> in weergegeven wordt.</w:t>
+        <w:t>chooser in weergegeven wordt.</w:t>
       </w:r>
       <w:r>
         <w:br/>
-        <w:t xml:space="preserve">- Groepsleden voorstelling met </w:t>
-      </w:r>
-      <w:proofErr w:type="spellStart"/>
-      <w:r>
-        <w:t>JQuery</w:t>
-      </w:r>
-      <w:proofErr w:type="spellEnd"/>
+        <w:t>- Groepsleden voorstelling met JQuery</w:t>
+      </w:r>
       <w:r>
         <w:t xml:space="preserve"> carrousel.</w:t>
       </w:r>
@@ -1594,15 +1478,7 @@
       </w:r>
       <w:r>
         <w:tab/>
-        <w:t xml:space="preserve">afbeeldingen getoond worden (relatieve paden). De </w:t>
-      </w:r>
-      <w:proofErr w:type="spellStart"/>
-      <w:r>
-        <w:t>opmaakvan</w:t>
-      </w:r>
-      <w:proofErr w:type="spellEnd"/>
-      <w:r>
-        <w:t xml:space="preserve"> de </w:t>
+        <w:t xml:space="preserve">afbeeldingen getoond worden (relatieve paden). De opmaakvan de </w:t>
       </w:r>
       <w:r>
         <w:tab/>
@@ -1611,6 +1487,50 @@
       <w:r>
         <w:tab/>
         <w:t>passen binnen ons thema.</w:t>
+      </w:r>
+    </w:p>
+    <w:p>
+      <w:r>
+        <w:t>- Easter Egg script.</w:t>
+      </w:r>
+      <w:r>
+        <w:br/>
+      </w:r>
+      <w:r>
+        <w:tab/>
+        <w:t xml:space="preserve">° Als nu een toetsencombinatie correct ingevoerd wordt op de </w:t>
+      </w:r>
+      <w:r>
+        <w:tab/>
+        <w:t>indexpagina zal de gebruiker worden doorgevoerd naar de easter egg</w:t>
+      </w:r>
+      <w:r>
+        <w:br/>
+      </w:r>
+      <w:r>
+        <w:tab/>
+        <w:t>pagina.</w:t>
+      </w:r>
+      <w:r>
+        <w:br/>
+      </w:r>
+      <w:r>
+        <w:tab/>
+        <w:t>° Hiervoor werd een javascript gebruikt die de toetsaanslagen opslaat en</w:t>
+      </w:r>
+      <w:r>
+        <w:br/>
+      </w:r>
+      <w:r>
+        <w:tab/>
+        <w:t>controleert. Als de juiste toetsen werden ingevoerd, wordt de gebruiker</w:t>
+      </w:r>
+      <w:r>
+        <w:br/>
+      </w:r>
+      <w:r>
+        <w:tab/>
+        <w:t>doorverwezen.</w:t>
       </w:r>
       <w:bookmarkStart w:id="4" w:name="_GoBack"/>
       <w:bookmarkEnd w:id="4"/>
@@ -2003,7 +1923,6 @@
         <w:lang w:val="en-US"/>
       </w:rPr>
     </w:pPr>
-    <w:proofErr w:type="spellStart"/>
     <w:r>
       <w:rPr>
         <w:rFonts w:ascii="Calibri" w:hAnsi="Calibri"/>
@@ -2011,17 +1930,7 @@
         <w:szCs w:val="20"/>
         <w:lang w:val="en-US"/>
       </w:rPr>
-      <w:t>Groep</w:t>
-    </w:r>
-    <w:proofErr w:type="spellEnd"/>
-    <w:r>
-      <w:rPr>
-        <w:rFonts w:ascii="Calibri" w:hAnsi="Calibri"/>
-        <w:sz w:val="20"/>
-        <w:szCs w:val="20"/>
-        <w:lang w:val="en-US"/>
-      </w:rPr>
-      <w:t xml:space="preserve"> X</w:t>
+      <w:t>Groep X</w:t>
     </w:r>
     <w:r>
       <w:rPr>
@@ -2547,6 +2456,7 @@
   <w:style w:type="character" w:default="1" w:styleId="DefaultParagraphFont">
     <w:name w:val="Default Paragraph Font"/>
     <w:uiPriority w:val="1"/>
+    <w:semiHidden/>
     <w:unhideWhenUsed/>
   </w:style>
   <w:style w:type="table" w:default="1" w:styleId="TableNormal">
@@ -3239,7 +3149,7 @@
 </file>
 
 <file path=customXml/itemProps1.xml><?xml version="1.0" encoding="utf-8"?>
-<ds:datastoreItem xmlns:ds="http://schemas.openxmlformats.org/officeDocument/2006/customXml" ds:itemID="{890CF915-2434-4F85-880D-A9B151E37B3B}">
+<ds:datastoreItem xmlns:ds="http://schemas.openxmlformats.org/officeDocument/2006/customXml" ds:itemID="{AEB508A7-DA88-4337-92F6-4DFD00BAA30E}">
   <ds:schemaRefs>
     <ds:schemaRef ds:uri="http://schemas.openxmlformats.org/officeDocument/2006/bibliography"/>
   </ds:schemaRefs>

</xml_diff>

<commit_message>
planning aangevuld en verbeterd
</commit_message>
<xml_diff>
--- a/Planningen/Week 3-4.docx
+++ b/Planningen/Week 3-4.docx
@@ -1,10 +1,10 @@
 
 <file path=word/document.xml><?xml version="1.0" encoding="utf-8"?>
-<w:document xmlns:wpc="http://schemas.microsoft.com/office/word/2010/wordprocessingCanvas" xmlns:mc="http://schemas.openxmlformats.org/markup-compatibility/2006" xmlns:o="urn:schemas-microsoft-com:office:office" xmlns:r="http://schemas.openxmlformats.org/officeDocument/2006/relationships" xmlns:m="http://schemas.openxmlformats.org/officeDocument/2006/math" xmlns:v="urn:schemas-microsoft-com:vml" xmlns:wp14="http://schemas.microsoft.com/office/word/2010/wordprocessingDrawing" xmlns:wp="http://schemas.openxmlformats.org/drawingml/2006/wordprocessingDrawing" xmlns:w10="urn:schemas-microsoft-com:office:word" xmlns:w="http://schemas.openxmlformats.org/wordprocessingml/2006/main" xmlns:w14="http://schemas.microsoft.com/office/word/2010/wordml" xmlns:w15="http://schemas.microsoft.com/office/word/2012/wordml" xmlns:wpg="http://schemas.microsoft.com/office/word/2010/wordprocessingGroup" xmlns:wpi="http://schemas.microsoft.com/office/word/2010/wordprocessingInk" xmlns:wne="http://schemas.microsoft.com/office/word/2006/wordml" xmlns:wps="http://schemas.microsoft.com/office/word/2010/wordprocessingShape" mc:Ignorable="w14 w15 wp14">
+<w:document xmlns:wpc="http://schemas.microsoft.com/office/word/2010/wordprocessingCanvas" xmlns:mo="http://schemas.microsoft.com/office/mac/office/2008/main" xmlns:mc="http://schemas.openxmlformats.org/markup-compatibility/2006" xmlns:mv="urn:schemas-microsoft-com:mac:vml" xmlns:o="urn:schemas-microsoft-com:office:office" xmlns:r="http://schemas.openxmlformats.org/officeDocument/2006/relationships" xmlns:m="http://schemas.openxmlformats.org/officeDocument/2006/math" xmlns:v="urn:schemas-microsoft-com:vml" xmlns:wp14="http://schemas.microsoft.com/office/word/2010/wordprocessingDrawing" xmlns:wp="http://schemas.openxmlformats.org/drawingml/2006/wordprocessingDrawing" xmlns:w10="urn:schemas-microsoft-com:office:word" xmlns:w="http://schemas.openxmlformats.org/wordprocessingml/2006/main" xmlns:w14="http://schemas.microsoft.com/office/word/2010/wordml" xmlns:wpg="http://schemas.microsoft.com/office/word/2010/wordprocessingGroup" xmlns:wpi="http://schemas.microsoft.com/office/word/2010/wordprocessingInk" xmlns:wne="http://schemas.microsoft.com/office/word/2006/wordml" xmlns:wps="http://schemas.microsoft.com/office/word/2010/wordprocessingShape" mc:Ignorable="w14 wp14">
   <w:body>
     <w:p>
       <w:pPr>
-        <w:pStyle w:val="Kop1"/>
+        <w:pStyle w:val="Heading1"/>
         <w:spacing w:before="0" w:after="120"/>
         <w:rPr>
           <w:rFonts w:ascii="Calibri" w:hAnsi="Calibri"/>
@@ -14,7 +14,6 @@
         <w:rPr>
           <w:rFonts w:ascii="Calibri" w:hAnsi="Calibri"/>
           <w:noProof/>
-          <w:lang w:val="nl-BE" w:eastAsia="nl-BE"/>
         </w:rPr>
         <w:drawing>
           <wp:anchor distT="0" distB="0" distL="114300" distR="114300" simplePos="0" relativeHeight="251658240" behindDoc="0" locked="0" layoutInCell="1" allowOverlap="1" wp14:anchorId="1C6F052C" wp14:editId="075D5CE9">
@@ -50,7 +49,7 @@
                     </pic:cNvPicPr>
                   </pic:nvPicPr>
                   <pic:blipFill>
-                    <a:blip r:embed="rId8">
+                    <a:blip r:embed="rId9">
                       <a:extLst>
                         <a:ext uri="{28A0092B-C50C-407E-A947-70E740481C1C}">
                           <a14:useLocalDpi xmlns:a14="http://schemas.microsoft.com/office/drawing/2010/main" val="0"/>
@@ -91,7 +90,6 @@
         <w:rPr>
           <w:rFonts w:ascii="Calibri" w:hAnsi="Calibri"/>
           <w:noProof/>
-          <w:lang w:val="nl-BE" w:eastAsia="nl-BE"/>
         </w:rPr>
         <w:drawing>
           <wp:anchor distT="0" distB="0" distL="114300" distR="114300" simplePos="0" relativeHeight="251659264" behindDoc="0" locked="0" layoutInCell="1" allowOverlap="1" wp14:anchorId="56E324DB" wp14:editId="012A9CD1">
@@ -127,7 +125,7 @@
                     </pic:cNvPicPr>
                   </pic:nvPicPr>
                   <pic:blipFill>
-                    <a:blip r:embed="rId9">
+                    <a:blip r:embed="rId10">
                       <a:extLst>
                         <a:ext uri="{28A0092B-C50C-407E-A947-70E740481C1C}">
                           <a14:useLocalDpi xmlns:a14="http://schemas.microsoft.com/office/drawing/2010/main" val="0"/>
@@ -195,7 +193,7 @@
     </w:p>
     <w:p>
       <w:pPr>
-        <w:pStyle w:val="Kop1"/>
+        <w:pStyle w:val="Heading1"/>
         <w:spacing w:before="0" w:after="120"/>
         <w:rPr>
           <w:rFonts w:ascii="Calibri" w:hAnsi="Calibri"/>
@@ -204,7 +202,7 @@
     </w:p>
     <w:p>
       <w:pPr>
-        <w:pStyle w:val="Kop1"/>
+        <w:pStyle w:val="Heading1"/>
         <w:spacing w:before="0" w:after="120"/>
         <w:rPr>
           <w:rFonts w:ascii="Calibri" w:hAnsi="Calibri"/>
@@ -213,7 +211,7 @@
     </w:p>
     <w:p>
       <w:pPr>
-        <w:pStyle w:val="Kop1"/>
+        <w:pStyle w:val="Heading1"/>
         <w:spacing w:before="0" w:after="120"/>
         <w:rPr>
           <w:rFonts w:ascii="Calibri" w:hAnsi="Calibri"/>
@@ -275,7 +273,6 @@
           <w:rFonts w:ascii="Calibri" w:hAnsi="Calibri"/>
           <w:sz w:val="68"/>
           <w:szCs w:val="68"/>
-          <w:lang w:val="en-US"/>
         </w:rPr>
       </w:pPr>
       <w:r>
@@ -283,7 +280,6 @@
           <w:rFonts w:ascii="Calibri" w:hAnsi="Calibri"/>
           <w:sz w:val="68"/>
           <w:szCs w:val="68"/>
-          <w:lang w:val="en-US"/>
         </w:rPr>
         <w:t>Special Topics in IT-2</w:t>
       </w:r>
@@ -295,7 +291,6 @@
           <w:i/>
           <w:sz w:val="56"/>
           <w:szCs w:val="56"/>
-          <w:lang w:val="en-US"/>
         </w:rPr>
       </w:pPr>
       <w:r>
@@ -304,7 +299,6 @@
           <w:i/>
           <w:sz w:val="56"/>
           <w:szCs w:val="56"/>
-          <w:lang w:val="en-US"/>
         </w:rPr>
         <w:t>Week 3 t.e.m. week 4</w:t>
       </w:r>
@@ -313,159 +307,139 @@
       <w:pPr>
         <w:rPr>
           <w:rFonts w:ascii="Calibri" w:hAnsi="Calibri"/>
-          <w:lang w:val="en-US"/>
-        </w:rPr>
-      </w:pPr>
-    </w:p>
-    <w:p>
-      <w:pPr>
-        <w:rPr>
-          <w:rFonts w:ascii="Calibri" w:hAnsi="Calibri"/>
-          <w:lang w:val="en-US"/>
-        </w:rPr>
-      </w:pPr>
-    </w:p>
-    <w:p>
-      <w:pPr>
-        <w:rPr>
-          <w:rFonts w:ascii="Calibri" w:hAnsi="Calibri"/>
-          <w:lang w:val="en-US"/>
-        </w:rPr>
-      </w:pPr>
-    </w:p>
-    <w:p>
-      <w:pPr>
-        <w:rPr>
-          <w:rFonts w:ascii="Calibri" w:hAnsi="Calibri"/>
-          <w:lang w:val="en-US"/>
-        </w:rPr>
-      </w:pPr>
-    </w:p>
-    <w:p>
-      <w:pPr>
-        <w:rPr>
-          <w:rFonts w:ascii="Calibri" w:hAnsi="Calibri"/>
-          <w:lang w:val="en-US"/>
-        </w:rPr>
-      </w:pPr>
-    </w:p>
-    <w:p>
-      <w:pPr>
-        <w:rPr>
-          <w:rFonts w:ascii="Calibri" w:hAnsi="Calibri"/>
-          <w:lang w:val="en-US"/>
-        </w:rPr>
-      </w:pPr>
-    </w:p>
-    <w:p>
-      <w:pPr>
-        <w:rPr>
-          <w:rFonts w:ascii="Calibri" w:hAnsi="Calibri"/>
-          <w:lang w:val="en-US"/>
-        </w:rPr>
-      </w:pPr>
-    </w:p>
-    <w:p>
-      <w:pPr>
-        <w:rPr>
-          <w:rFonts w:ascii="Calibri" w:hAnsi="Calibri"/>
-          <w:lang w:val="en-US"/>
-        </w:rPr>
-      </w:pPr>
-    </w:p>
-    <w:p>
-      <w:pPr>
-        <w:rPr>
-          <w:rFonts w:ascii="Calibri" w:hAnsi="Calibri"/>
-          <w:lang w:val="en-US"/>
-        </w:rPr>
-      </w:pPr>
-    </w:p>
-    <w:p>
-      <w:pPr>
-        <w:rPr>
-          <w:rFonts w:ascii="Calibri" w:hAnsi="Calibri"/>
-          <w:lang w:val="en-US"/>
-        </w:rPr>
-      </w:pPr>
-    </w:p>
-    <w:p>
-      <w:pPr>
-        <w:rPr>
-          <w:rFonts w:ascii="Calibri" w:hAnsi="Calibri"/>
-          <w:lang w:val="en-US"/>
-        </w:rPr>
-      </w:pPr>
-    </w:p>
-    <w:p>
-      <w:pPr>
-        <w:rPr>
-          <w:rFonts w:ascii="Calibri" w:hAnsi="Calibri"/>
-          <w:lang w:val="en-US"/>
-        </w:rPr>
-      </w:pPr>
-    </w:p>
-    <w:p>
-      <w:pPr>
-        <w:rPr>
-          <w:rFonts w:ascii="Calibri" w:hAnsi="Calibri"/>
-          <w:lang w:val="en-US"/>
-        </w:rPr>
-      </w:pPr>
-    </w:p>
-    <w:p>
-      <w:pPr>
-        <w:rPr>
-          <w:rFonts w:ascii="Calibri" w:hAnsi="Calibri"/>
-          <w:lang w:val="en-US"/>
-        </w:rPr>
-      </w:pPr>
-    </w:p>
-    <w:p>
-      <w:pPr>
-        <w:rPr>
-          <w:rFonts w:ascii="Calibri" w:hAnsi="Calibri"/>
-          <w:lang w:val="en-US"/>
-        </w:rPr>
-      </w:pPr>
-    </w:p>
-    <w:p>
-      <w:pPr>
-        <w:rPr>
-          <w:rFonts w:ascii="Calibri" w:hAnsi="Calibri"/>
-          <w:lang w:val="en-US"/>
-        </w:rPr>
-      </w:pPr>
-    </w:p>
-    <w:p>
-      <w:pPr>
-        <w:rPr>
-          <w:rFonts w:ascii="Calibri" w:hAnsi="Calibri"/>
-          <w:lang w:val="en-US"/>
-        </w:rPr>
-      </w:pPr>
-    </w:p>
-    <w:p>
-      <w:pPr>
-        <w:rPr>
-          <w:rFonts w:ascii="Calibri" w:hAnsi="Calibri"/>
-          <w:lang w:val="en-US"/>
-        </w:rPr>
-      </w:pPr>
-    </w:p>
-    <w:p>
-      <w:pPr>
-        <w:rPr>
-          <w:rFonts w:ascii="Calibri" w:hAnsi="Calibri"/>
-          <w:lang w:val="en-US"/>
-        </w:rPr>
-      </w:pPr>
-    </w:p>
-    <w:p>
-      <w:pPr>
-        <w:rPr>
-          <w:rFonts w:ascii="Calibri" w:hAnsi="Calibri"/>
-          <w:lang w:val="en-US"/>
+        </w:rPr>
+      </w:pPr>
+    </w:p>
+    <w:p>
+      <w:pPr>
+        <w:rPr>
+          <w:rFonts w:ascii="Calibri" w:hAnsi="Calibri"/>
+        </w:rPr>
+      </w:pPr>
+    </w:p>
+    <w:p>
+      <w:pPr>
+        <w:rPr>
+          <w:rFonts w:ascii="Calibri" w:hAnsi="Calibri"/>
+        </w:rPr>
+      </w:pPr>
+    </w:p>
+    <w:p>
+      <w:pPr>
+        <w:rPr>
+          <w:rFonts w:ascii="Calibri" w:hAnsi="Calibri"/>
+        </w:rPr>
+      </w:pPr>
+    </w:p>
+    <w:p>
+      <w:pPr>
+        <w:rPr>
+          <w:rFonts w:ascii="Calibri" w:hAnsi="Calibri"/>
+        </w:rPr>
+      </w:pPr>
+    </w:p>
+    <w:p>
+      <w:pPr>
+        <w:rPr>
+          <w:rFonts w:ascii="Calibri" w:hAnsi="Calibri"/>
+        </w:rPr>
+      </w:pPr>
+    </w:p>
+    <w:p>
+      <w:pPr>
+        <w:rPr>
+          <w:rFonts w:ascii="Calibri" w:hAnsi="Calibri"/>
+        </w:rPr>
+      </w:pPr>
+    </w:p>
+    <w:p>
+      <w:pPr>
+        <w:rPr>
+          <w:rFonts w:ascii="Calibri" w:hAnsi="Calibri"/>
+        </w:rPr>
+      </w:pPr>
+    </w:p>
+    <w:p>
+      <w:pPr>
+        <w:rPr>
+          <w:rFonts w:ascii="Calibri" w:hAnsi="Calibri"/>
+        </w:rPr>
+      </w:pPr>
+    </w:p>
+    <w:p>
+      <w:pPr>
+        <w:rPr>
+          <w:rFonts w:ascii="Calibri" w:hAnsi="Calibri"/>
+        </w:rPr>
+      </w:pPr>
+    </w:p>
+    <w:p>
+      <w:pPr>
+        <w:rPr>
+          <w:rFonts w:ascii="Calibri" w:hAnsi="Calibri"/>
+        </w:rPr>
+      </w:pPr>
+    </w:p>
+    <w:p>
+      <w:pPr>
+        <w:rPr>
+          <w:rFonts w:ascii="Calibri" w:hAnsi="Calibri"/>
+        </w:rPr>
+      </w:pPr>
+    </w:p>
+    <w:p>
+      <w:pPr>
+        <w:rPr>
+          <w:rFonts w:ascii="Calibri" w:hAnsi="Calibri"/>
+        </w:rPr>
+      </w:pPr>
+    </w:p>
+    <w:p>
+      <w:pPr>
+        <w:rPr>
+          <w:rFonts w:ascii="Calibri" w:hAnsi="Calibri"/>
+        </w:rPr>
+      </w:pPr>
+    </w:p>
+    <w:p>
+      <w:pPr>
+        <w:rPr>
+          <w:rFonts w:ascii="Calibri" w:hAnsi="Calibri"/>
+        </w:rPr>
+      </w:pPr>
+    </w:p>
+    <w:p>
+      <w:pPr>
+        <w:rPr>
+          <w:rFonts w:ascii="Calibri" w:hAnsi="Calibri"/>
+        </w:rPr>
+      </w:pPr>
+    </w:p>
+    <w:p>
+      <w:pPr>
+        <w:rPr>
+          <w:rFonts w:ascii="Calibri" w:hAnsi="Calibri"/>
+        </w:rPr>
+      </w:pPr>
+    </w:p>
+    <w:p>
+      <w:pPr>
+        <w:rPr>
+          <w:rFonts w:ascii="Calibri" w:hAnsi="Calibri"/>
+        </w:rPr>
+      </w:pPr>
+    </w:p>
+    <w:p>
+      <w:pPr>
+        <w:rPr>
+          <w:rFonts w:ascii="Calibri" w:hAnsi="Calibri"/>
+        </w:rPr>
+      </w:pPr>
+    </w:p>
+    <w:p>
+      <w:pPr>
+        <w:rPr>
+          <w:rFonts w:ascii="Calibri" w:hAnsi="Calibri"/>
         </w:rPr>
       </w:pPr>
     </w:p>
@@ -532,7 +506,7 @@
           <w:i/>
         </w:rPr>
         <w:sectPr>
-          <w:footerReference w:type="default" r:id="rId10"/>
+          <w:footerReference w:type="default" r:id="rId11"/>
           <w:pgSz w:w="11900" w:h="16840"/>
           <w:pgMar w:top="1440" w:right="1835" w:bottom="1440" w:left="1800" w:header="708" w:footer="708" w:gutter="0"/>
           <w:cols w:space="708"/>
@@ -566,7 +540,7 @@
       <w:sdtContent>
         <w:p>
           <w:pPr>
-            <w:pStyle w:val="Kopvaninhoudsopgave"/>
+            <w:pStyle w:val="TOCHeading"/>
             <w:spacing w:before="0" w:after="240" w:line="240" w:lineRule="auto"/>
             <w:rPr>
               <w:rFonts w:ascii="Calibri" w:hAnsi="Calibri"/>
@@ -583,7 +557,7 @@
         </w:p>
         <w:p>
           <w:pPr>
-            <w:pStyle w:val="Inhopg1"/>
+            <w:pStyle w:val="TOC1"/>
             <w:tabs>
               <w:tab w:val="right" w:leader="dot" w:pos="8255"/>
             </w:tabs>
@@ -593,7 +567,7 @@
               <w:noProof/>
               <w:sz w:val="24"/>
               <w:szCs w:val="24"/>
-              <w:lang w:val="nl-BE" w:eastAsia="ja-JP"/>
+              <w:lang w:val="en-US" w:eastAsia="ja-JP"/>
             </w:rPr>
           </w:pPr>
           <w:r>
@@ -639,7 +613,7 @@
             <w:rPr>
               <w:noProof/>
             </w:rPr>
-            <w:instrText xml:space="preserve"> PAGEREF _Toc242777010 \h </w:instrText>
+            <w:instrText xml:space="preserve"> PAGEREF _Toc243141809 \h </w:instrText>
           </w:r>
           <w:r>
             <w:rPr>
@@ -667,7 +641,7 @@
         </w:p>
         <w:p>
           <w:pPr>
-            <w:pStyle w:val="Inhopg2"/>
+            <w:pStyle w:val="TOC2"/>
             <w:tabs>
               <w:tab w:val="right" w:leader="dot" w:pos="8255"/>
             </w:tabs>
@@ -676,7 +650,7 @@
               <w:noProof/>
               <w:sz w:val="24"/>
               <w:szCs w:val="24"/>
-              <w:lang w:val="nl-BE" w:eastAsia="ja-JP"/>
+              <w:lang w:val="en-US" w:eastAsia="ja-JP"/>
             </w:rPr>
           </w:pPr>
           <w:r>
@@ -702,7 +676,7 @@
             <w:rPr>
               <w:noProof/>
             </w:rPr>
-            <w:instrText xml:space="preserve"> PAGEREF _Toc242777011 \h </w:instrText>
+            <w:instrText xml:space="preserve"> PAGEREF _Toc243141810 \h </w:instrText>
           </w:r>
           <w:r>
             <w:rPr>
@@ -730,7 +704,7 @@
         </w:p>
         <w:p>
           <w:pPr>
-            <w:pStyle w:val="Inhopg2"/>
+            <w:pStyle w:val="TOC2"/>
             <w:tabs>
               <w:tab w:val="right" w:leader="dot" w:pos="8255"/>
             </w:tabs>
@@ -739,7 +713,7 @@
               <w:noProof/>
               <w:sz w:val="24"/>
               <w:szCs w:val="24"/>
-              <w:lang w:val="nl-BE" w:eastAsia="ja-JP"/>
+              <w:lang w:val="en-US" w:eastAsia="ja-JP"/>
             </w:rPr>
           </w:pPr>
           <w:r>
@@ -765,7 +739,7 @@
             <w:rPr>
               <w:noProof/>
             </w:rPr>
-            <w:instrText xml:space="preserve"> PAGEREF _Toc242777012 \h </w:instrText>
+            <w:instrText xml:space="preserve"> PAGEREF _Toc243141811 \h </w:instrText>
           </w:r>
           <w:r>
             <w:rPr>
@@ -793,7 +767,7 @@
         </w:p>
         <w:p>
           <w:pPr>
-            <w:pStyle w:val="Inhopg2"/>
+            <w:pStyle w:val="TOC2"/>
             <w:tabs>
               <w:tab w:val="right" w:leader="dot" w:pos="8255"/>
             </w:tabs>
@@ -802,7 +776,7 @@
               <w:noProof/>
               <w:sz w:val="24"/>
               <w:szCs w:val="24"/>
-              <w:lang w:val="nl-BE" w:eastAsia="ja-JP"/>
+              <w:lang w:val="en-US" w:eastAsia="ja-JP"/>
             </w:rPr>
           </w:pPr>
           <w:r>
@@ -828,7 +802,7 @@
             <w:rPr>
               <w:noProof/>
             </w:rPr>
-            <w:instrText xml:space="preserve"> PAGEREF _Toc242777013 \h </w:instrText>
+            <w:instrText xml:space="preserve"> PAGEREF _Toc243141812 \h </w:instrText>
           </w:r>
           <w:r>
             <w:rPr>
@@ -856,7 +830,7 @@
         </w:p>
         <w:p>
           <w:pPr>
-            <w:pStyle w:val="Inhopg2"/>
+            <w:pStyle w:val="TOC2"/>
             <w:tabs>
               <w:tab w:val="right" w:leader="dot" w:pos="8255"/>
             </w:tabs>
@@ -865,7 +839,7 @@
               <w:noProof/>
               <w:sz w:val="24"/>
               <w:szCs w:val="24"/>
-              <w:lang w:val="nl-BE" w:eastAsia="ja-JP"/>
+              <w:lang w:val="en-US" w:eastAsia="ja-JP"/>
             </w:rPr>
           </w:pPr>
           <w:r>
@@ -891,7 +865,7 @@
             <w:rPr>
               <w:noProof/>
             </w:rPr>
-            <w:instrText xml:space="preserve"> PAGEREF _Toc242777014 \h </w:instrText>
+            <w:instrText xml:space="preserve"> PAGEREF _Toc243141813 \h </w:instrText>
           </w:r>
           <w:r>
             <w:rPr>
@@ -908,7 +882,7 @@
             <w:rPr>
               <w:noProof/>
             </w:rPr>
-            <w:t>3</w:t>
+            <w:t>4</w:t>
           </w:r>
           <w:r>
             <w:rPr>
@@ -919,7 +893,7 @@
         </w:p>
         <w:p>
           <w:pPr>
-            <w:pStyle w:val="Inhopg1"/>
+            <w:pStyle w:val="TOC1"/>
             <w:tabs>
               <w:tab w:val="right" w:leader="dot" w:pos="8255"/>
             </w:tabs>
@@ -929,7 +903,7 @@
               <w:noProof/>
               <w:sz w:val="24"/>
               <w:szCs w:val="24"/>
-              <w:lang w:val="nl-BE" w:eastAsia="ja-JP"/>
+              <w:lang w:val="en-US" w:eastAsia="ja-JP"/>
             </w:rPr>
           </w:pPr>
           <w:r>
@@ -955,7 +929,7 @@
             <w:rPr>
               <w:noProof/>
             </w:rPr>
-            <w:instrText xml:space="preserve"> PAGEREF _Toc242777015 \h </w:instrText>
+            <w:instrText xml:space="preserve"> PAGEREF _Toc243141814 \h </w:instrText>
           </w:r>
           <w:r>
             <w:rPr>
@@ -972,7 +946,7 @@
             <w:rPr>
               <w:noProof/>
             </w:rPr>
-            <w:t>4</w:t>
+            <w:t>5</w:t>
           </w:r>
           <w:r>
             <w:rPr>
@@ -983,7 +957,7 @@
         </w:p>
         <w:p>
           <w:pPr>
-            <w:pStyle w:val="Inhopg2"/>
+            <w:pStyle w:val="TOC2"/>
             <w:tabs>
               <w:tab w:val="right" w:leader="dot" w:pos="8255"/>
             </w:tabs>
@@ -992,7 +966,7 @@
               <w:noProof/>
               <w:sz w:val="24"/>
               <w:szCs w:val="24"/>
-              <w:lang w:val="nl-BE" w:eastAsia="ja-JP"/>
+              <w:lang w:val="en-US" w:eastAsia="ja-JP"/>
             </w:rPr>
           </w:pPr>
           <w:r>
@@ -1018,7 +992,7 @@
             <w:rPr>
               <w:noProof/>
             </w:rPr>
-            <w:instrText xml:space="preserve"> PAGEREF _Toc242777016 \h </w:instrText>
+            <w:instrText xml:space="preserve"> PAGEREF _Toc243141815 \h </w:instrText>
           </w:r>
           <w:r>
             <w:rPr>
@@ -1035,7 +1009,7 @@
             <w:rPr>
               <w:noProof/>
             </w:rPr>
-            <w:t>4</w:t>
+            <w:t>5</w:t>
           </w:r>
           <w:r>
             <w:rPr>
@@ -1046,7 +1020,7 @@
         </w:p>
         <w:p>
           <w:pPr>
-            <w:pStyle w:val="Inhopg2"/>
+            <w:pStyle w:val="TOC2"/>
             <w:tabs>
               <w:tab w:val="right" w:leader="dot" w:pos="8255"/>
             </w:tabs>
@@ -1055,7 +1029,7 @@
               <w:noProof/>
               <w:sz w:val="24"/>
               <w:szCs w:val="24"/>
-              <w:lang w:val="nl-BE" w:eastAsia="ja-JP"/>
+              <w:lang w:val="en-US" w:eastAsia="ja-JP"/>
             </w:rPr>
           </w:pPr>
           <w:r>
@@ -1081,7 +1055,7 @@
             <w:rPr>
               <w:noProof/>
             </w:rPr>
-            <w:instrText xml:space="preserve"> PAGEREF _Toc242777017 \h </w:instrText>
+            <w:instrText xml:space="preserve"> PAGEREF _Toc243141816 \h </w:instrText>
           </w:r>
           <w:r>
             <w:rPr>
@@ -1098,7 +1072,7 @@
             <w:rPr>
               <w:noProof/>
             </w:rPr>
-            <w:t>4</w:t>
+            <w:t>5</w:t>
           </w:r>
           <w:r>
             <w:rPr>
@@ -1109,7 +1083,7 @@
         </w:p>
         <w:p>
           <w:pPr>
-            <w:pStyle w:val="Inhopg2"/>
+            <w:pStyle w:val="TOC2"/>
             <w:tabs>
               <w:tab w:val="right" w:leader="dot" w:pos="8255"/>
             </w:tabs>
@@ -1118,7 +1092,7 @@
               <w:noProof/>
               <w:sz w:val="24"/>
               <w:szCs w:val="24"/>
-              <w:lang w:val="nl-BE" w:eastAsia="ja-JP"/>
+              <w:lang w:val="en-US" w:eastAsia="ja-JP"/>
             </w:rPr>
           </w:pPr>
           <w:r>
@@ -1144,7 +1118,7 @@
             <w:rPr>
               <w:noProof/>
             </w:rPr>
-            <w:instrText xml:space="preserve"> PAGEREF _Toc242777018 \h </w:instrText>
+            <w:instrText xml:space="preserve"> PAGEREF _Toc243141817 \h </w:instrText>
           </w:r>
           <w:r>
             <w:rPr>
@@ -1161,7 +1135,7 @@
             <w:rPr>
               <w:noProof/>
             </w:rPr>
-            <w:t>4</w:t>
+            <w:t>5</w:t>
           </w:r>
           <w:r>
             <w:rPr>
@@ -1172,7 +1146,7 @@
         </w:p>
         <w:p>
           <w:pPr>
-            <w:pStyle w:val="Inhopg2"/>
+            <w:pStyle w:val="TOC2"/>
             <w:tabs>
               <w:tab w:val="right" w:leader="dot" w:pos="8255"/>
             </w:tabs>
@@ -1181,7 +1155,7 @@
               <w:noProof/>
               <w:sz w:val="24"/>
               <w:szCs w:val="24"/>
-              <w:lang w:val="nl-BE" w:eastAsia="ja-JP"/>
+              <w:lang w:val="en-US" w:eastAsia="ja-JP"/>
             </w:rPr>
           </w:pPr>
           <w:r>
@@ -1207,7 +1181,7 @@
             <w:rPr>
               <w:noProof/>
             </w:rPr>
-            <w:instrText xml:space="preserve"> PAGEREF _Toc242777019 \h </w:instrText>
+            <w:instrText xml:space="preserve"> PAGEREF _Toc243141818 \h </w:instrText>
           </w:r>
           <w:r>
             <w:rPr>
@@ -1224,7 +1198,7 @@
             <w:rPr>
               <w:noProof/>
             </w:rPr>
-            <w:t>4</w:t>
+            <w:t>5</w:t>
           </w:r>
           <w:r>
             <w:rPr>
@@ -1249,6 +1223,8 @@
             <w:fldChar w:fldCharType="end"/>
           </w:r>
         </w:p>
+        <w:bookmarkStart w:id="0" w:name="_GoBack" w:displacedByCustomXml="next"/>
+        <w:bookmarkEnd w:id="0" w:displacedByCustomXml="next"/>
       </w:sdtContent>
     </w:sdt>
     <w:p>
@@ -1257,7 +1233,7 @@
           <w:rFonts w:ascii="Calibri" w:hAnsi="Calibri"/>
         </w:rPr>
         <w:sectPr>
-          <w:footerReference w:type="first" r:id="rId11"/>
+          <w:footerReference w:type="first" r:id="rId12"/>
           <w:pgSz w:w="11900" w:h="16840"/>
           <w:pgMar w:top="1440" w:right="1835" w:bottom="1440" w:left="1800" w:header="708" w:footer="708" w:gutter="0"/>
           <w:cols w:space="708"/>
@@ -1268,13 +1244,13 @@
     </w:p>
     <w:p>
       <w:pPr>
-        <w:pStyle w:val="Kop1"/>
+        <w:pStyle w:val="Heading1"/>
         <w:spacing w:before="0"/>
         <w:rPr>
           <w:rFonts w:ascii="Calibri" w:hAnsi="Calibri"/>
         </w:rPr>
       </w:pPr>
-      <w:bookmarkStart w:id="0" w:name="_Toc242777010"/>
+      <w:bookmarkStart w:id="1" w:name="_Toc243141809"/>
       <w:r>
         <w:rPr>
           <w:rFonts w:ascii="Calibri" w:hAnsi="Calibri"/>
@@ -1300,27 +1276,33 @@
         </w:rPr>
         <w:t>2013)</w:t>
       </w:r>
-      <w:bookmarkEnd w:id="0"/>
-    </w:p>
-    <w:p>
-      <w:pPr>
-        <w:pStyle w:val="Kop2"/>
-        <w:rPr>
-          <w:rFonts w:ascii="Calibri" w:hAnsi="Calibri"/>
-        </w:rPr>
-      </w:pPr>
-      <w:bookmarkStart w:id="1" w:name="_Toc242777011"/>
+      <w:bookmarkEnd w:id="1"/>
+    </w:p>
+    <w:p>
+      <w:pPr>
+        <w:pStyle w:val="Heading2"/>
+        <w:rPr>
+          <w:rFonts w:ascii="Calibri" w:hAnsi="Calibri"/>
+        </w:rPr>
+      </w:pPr>
+      <w:bookmarkStart w:id="2" w:name="_Toc243141810"/>
       <w:r>
         <w:rPr>
           <w:rFonts w:ascii="Calibri" w:hAnsi="Calibri"/>
         </w:rPr>
         <w:t>Anke Appeltans</w:t>
       </w:r>
-      <w:bookmarkEnd w:id="1"/>
-    </w:p>
-    <w:p>
-      <w:r>
-        <w:t>De mockups zijn afgewerkt.</w:t>
+      <w:bookmarkEnd w:id="2"/>
+    </w:p>
+    <w:p>
+      <w:r>
+        <w:t>De mock</w:t>
+      </w:r>
+      <w:r>
+        <w:t>-</w:t>
+      </w:r>
+      <w:r>
+        <w:t>ups zijn afgewerkt.</w:t>
       </w:r>
     </w:p>
     <w:p>
@@ -1330,24 +1312,40 @@
     </w:p>
     <w:p>
       <w:pPr>
-        <w:pStyle w:val="Lijstalinea"/>
+        <w:pStyle w:val="ListParagraph"/>
         <w:numPr>
           <w:ilvl w:val="0"/>
           <w:numId w:val="2"/>
         </w:numPr>
       </w:pPr>
       <w:r>
-        <w:t>Aanmaken Login_view en user controller met de nodige functionaliteit</w:t>
-      </w:r>
-    </w:p>
-    <w:p>
-      <w:r>
-        <w:t xml:space="preserve">Aanpassingen uitgevoerd in het user_Model </w:t>
-      </w:r>
-    </w:p>
-    <w:p>
-      <w:pPr>
-        <w:pStyle w:val="Lijstalinea"/>
+        <w:t xml:space="preserve">Aanmaken </w:t>
+      </w:r>
+      <w:proofErr w:type="spellStart"/>
+      <w:r>
+        <w:t>Login_view</w:t>
+      </w:r>
+      <w:proofErr w:type="spellEnd"/>
+      <w:r>
+        <w:t xml:space="preserve"> en user controller met de nodige functionaliteit</w:t>
+      </w:r>
+    </w:p>
+    <w:p>
+      <w:r>
+        <w:t xml:space="preserve">Aanpassingen uitgevoerd in het </w:t>
+      </w:r>
+      <w:proofErr w:type="spellStart"/>
+      <w:r>
+        <w:t>user_Model</w:t>
+      </w:r>
+      <w:proofErr w:type="spellEnd"/>
+      <w:r>
+        <w:t xml:space="preserve"> </w:t>
+      </w:r>
+    </w:p>
+    <w:p>
+      <w:pPr>
+        <w:pStyle w:val="ListParagraph"/>
         <w:numPr>
           <w:ilvl w:val="0"/>
           <w:numId w:val="1"/>
@@ -1359,21 +1357,31 @@
     </w:p>
     <w:p>
       <w:r>
-        <w:t>Login werkt voor het grootste deel.</w:t>
-      </w:r>
-    </w:p>
-    <w:p>
-      <w:r>
-        <w:t>( Alleen de salting moet nog in orde gebracht worden</w:t>
-      </w:r>
-      <w:r>
-        <w:t xml:space="preserve">, het password wordt al door middel van </w:t>
-      </w:r>
-      <w:r>
-        <w:t>sha1 geincripteerd</w:t>
-      </w:r>
-      <w:r>
-        <w:t>)</w:t>
+        <w:t>Log</w:t>
+      </w:r>
+      <w:r>
+        <w:t xml:space="preserve">in werkt voor het grootste deel. Salting </w:t>
+      </w:r>
+      <w:r>
+        <w:t>moet nog in orde gebracht worden</w:t>
+      </w:r>
+      <w:r>
+        <w:t xml:space="preserve">, het password wordt </w:t>
+      </w:r>
+      <w:r>
+        <w:t>d.m.v.</w:t>
+      </w:r>
+      <w:r>
+        <w:t xml:space="preserve"> </w:t>
+      </w:r>
+      <w:r>
+        <w:t xml:space="preserve">sha1 </w:t>
+      </w:r>
+      <w:r>
+        <w:t>geëncrypteerd</w:t>
+      </w:r>
+      <w:r>
+        <w:t>.</w:t>
       </w:r>
     </w:p>
     <w:p>
@@ -1383,7 +1391,7 @@
     </w:p>
     <w:p>
       <w:r>
-        <w:t>Het email adres kan al opgehaald worden.</w:t>
+        <w:t>Het email adres kan opgehaald worden.</w:t>
       </w:r>
     </w:p>
     <w:p>
@@ -1393,51 +1401,65 @@
     </w:p>
     <w:p>
       <w:r>
-        <w:t xml:space="preserve">Tevens heb ik ook mijn persoonlijke informatie op de leden pagina gezet </w:t>
-      </w:r>
-    </w:p>
-    <w:p>
-      <w:r>
-        <w:t>Nl hobbies</w:t>
+        <w:t>Tevens heb ik ook mijn persoonlijke info</w:t>
+      </w:r>
+      <w:r>
+        <w:t xml:space="preserve">rmatie op de leden pagina gezet. Namelijk </w:t>
+      </w:r>
+      <w:r>
+        <w:t>hobby’s</w:t>
+      </w:r>
+      <w:r>
+        <w:t>.</w:t>
       </w:r>
     </w:p>
     <w:p/>
     <w:p>
       <w:r>
-        <w:t>Het is mij niet gelukt dit deel volledig af te krijgen door:</w:t>
-      </w:r>
-    </w:p>
-    <w:p>
-      <w:r>
-        <w:t>Door dat ik een fout had in mijn code, deze vond ik echter niet.</w:t>
-      </w:r>
-    </w:p>
-    <w:p>
-      <w:r>
-        <w:t>Gelukkig heeft een groepsgenoot me deze kunnen aanwijzen.</w:t>
-      </w:r>
-    </w:p>
-    <w:p>
-      <w:r>
-        <w:t>Ook doordat ik minder snel weg was met codeigniter dan verwacht, waardoor ik stomme fouten maakte.</w:t>
+        <w:t xml:space="preserve">Het is mij niet gelukt dit deel volledig af te krijgen </w:t>
+      </w:r>
+      <w:r>
+        <w:t>omwille van volgende reden</w:t>
+      </w:r>
+      <w:r>
+        <w:t>:</w:t>
+      </w:r>
+    </w:p>
+    <w:p>
+      <w:r>
+        <w:t>Er zat een fout ik mijn code die ik niet kon vinden. Hierdoor kon ik niet verder werken aan andere taken. Robbie Vercammen mij hiermee geholpen</w:t>
+      </w:r>
+      <w:r>
+        <w:t>.</w:t>
+      </w:r>
+    </w:p>
+    <w:p>
+      <w:r>
+        <w:t xml:space="preserve">Ook </w:t>
+      </w:r>
+      <w:r>
+        <w:t>omdat ik minder snel weg was met CodeI</w:t>
+      </w:r>
+      <w:r>
+        <w:t>gniter dan verwacht.</w:t>
       </w:r>
     </w:p>
     <w:p/>
     <w:p>
       <w:pPr>
-        <w:pStyle w:val="Kop2"/>
-        <w:rPr>
-          <w:rFonts w:ascii="Calibri" w:hAnsi="Calibri"/>
-        </w:rPr>
-      </w:pPr>
-      <w:bookmarkStart w:id="2" w:name="_Toc242777012"/>
+        <w:pStyle w:val="Heading2"/>
+        <w:rPr>
+          <w:rFonts w:ascii="Calibri" w:hAnsi="Calibri"/>
+        </w:rPr>
+      </w:pPr>
+      <w:bookmarkStart w:id="3" w:name="_Toc243141811"/>
       <w:r>
         <w:rPr>
           <w:rFonts w:ascii="Calibri" w:hAnsi="Calibri"/>
         </w:rPr>
         <w:t>Glenn Thielman</w:t>
       </w:r>
-      <w:bookmarkEnd w:id="2"/>
+      <w:bookmarkEnd w:id="3"/>
     </w:p>
     <w:p>
       <w:r>
@@ -1446,7 +1468,7 @@
     </w:p>
     <w:p>
       <w:pPr>
-        <w:pStyle w:val="Lijstalinea"/>
+        <w:pStyle w:val="ListParagraph"/>
         <w:numPr>
           <w:ilvl w:val="0"/>
           <w:numId w:val="3"/>
@@ -1458,24 +1480,43 @@
     </w:p>
     <w:p>
       <w:pPr>
-        <w:pStyle w:val="Lijstalinea"/>
+        <w:pStyle w:val="ListParagraph"/>
         <w:numPr>
           <w:ilvl w:val="1"/>
           <w:numId w:val="3"/>
         </w:numPr>
       </w:pPr>
       <w:r>
-        <w:t>Aan Anke uitgelegd hoe ze dit moet invullen met gehaste passwoorden en Salting</w:t>
-      </w:r>
-    </w:p>
-    <w:p>
-      <w:r>
-        <w:t>Java webservice</w:t>
-      </w:r>
-    </w:p>
-    <w:p>
-      <w:pPr>
-        <w:pStyle w:val="Lijstalinea"/>
+        <w:t xml:space="preserve">Aan Anke uitgelegd hoe ze dit moet invullen met </w:t>
+      </w:r>
+      <w:proofErr w:type="spellStart"/>
+      <w:r>
+        <w:t>gehas</w:t>
+      </w:r>
+      <w:r>
+        <w:t>h</w:t>
+      </w:r>
+      <w:r>
+        <w:t>te</w:t>
+      </w:r>
+      <w:proofErr w:type="spellEnd"/>
+      <w:r>
+        <w:t xml:space="preserve"> passwoorden en Salting</w:t>
+      </w:r>
+    </w:p>
+    <w:p>
+      <w:r>
+        <w:t xml:space="preserve">Java </w:t>
+      </w:r>
+      <w:proofErr w:type="spellStart"/>
+      <w:r>
+        <w:t>webservice</w:t>
+      </w:r>
+      <w:proofErr w:type="spellEnd"/>
+    </w:p>
+    <w:p>
+      <w:pPr>
+        <w:pStyle w:val="ListParagraph"/>
         <w:numPr>
           <w:ilvl w:val="0"/>
           <w:numId w:val="3"/>
@@ -1487,7 +1528,7 @@
     </w:p>
     <w:p>
       <w:pPr>
-        <w:pStyle w:val="Lijstalinea"/>
+        <w:pStyle w:val="ListParagraph"/>
         <w:numPr>
           <w:ilvl w:val="0"/>
           <w:numId w:val="3"/>
@@ -1499,91 +1540,133 @@
     </w:p>
     <w:p>
       <w:pPr>
-        <w:pStyle w:val="Lijstalinea"/>
+        <w:pStyle w:val="ListParagraph"/>
         <w:numPr>
           <w:ilvl w:val="0"/>
           <w:numId w:val="3"/>
         </w:numPr>
       </w:pPr>
       <w:r>
-        <w:t>Hetzelfde implementeren voor highscores bij te houden en terug te geven.</w:t>
-      </w:r>
-    </w:p>
-    <w:p>
-      <w:pPr>
-        <w:pStyle w:val="Lijstalinea"/>
+        <w:t>Hetzelfde implementeren voor highscores bij te houden en terug te geven</w:t>
+      </w:r>
+      <w:r>
+        <w:t xml:space="preserve"> van ons HTML5 spel</w:t>
+      </w:r>
+      <w:r>
+        <w:t>.</w:t>
+      </w:r>
+    </w:p>
+    <w:p>
+      <w:pPr>
+        <w:pStyle w:val="ListParagraph"/>
         <w:numPr>
           <w:ilvl w:val="0"/>
           <w:numId w:val="3"/>
         </w:numPr>
       </w:pPr>
-      <w:r>
-        <w:t>About page afwerken met een Jquery Carousel.</w:t>
-      </w:r>
-    </w:p>
-    <w:p>
-      <w:pPr>
-        <w:pStyle w:val="Kop2"/>
-        <w:rPr>
-          <w:rFonts w:ascii="Calibri" w:hAnsi="Calibri"/>
-        </w:rPr>
-      </w:pPr>
-      <w:bookmarkStart w:id="3" w:name="_Toc242777013"/>
+      <w:proofErr w:type="spellStart"/>
+      <w:r>
+        <w:t>About</w:t>
+      </w:r>
+      <w:proofErr w:type="spellEnd"/>
+      <w:r>
+        <w:t xml:space="preserve"> page afwerken met een </w:t>
+      </w:r>
+      <w:proofErr w:type="spellStart"/>
+      <w:r>
+        <w:t>Jquery</w:t>
+      </w:r>
+      <w:proofErr w:type="spellEnd"/>
+      <w:r>
+        <w:t xml:space="preserve"> </w:t>
+      </w:r>
+      <w:proofErr w:type="spellStart"/>
+      <w:r>
+        <w:t>Carousel</w:t>
+      </w:r>
+      <w:proofErr w:type="spellEnd"/>
+      <w:r>
+        <w:t>.</w:t>
+      </w:r>
+    </w:p>
+    <w:p>
+      <w:pPr>
+        <w:pStyle w:val="Heading2"/>
+        <w:rPr>
+          <w:rFonts w:ascii="Calibri" w:hAnsi="Calibri"/>
+        </w:rPr>
+      </w:pPr>
+      <w:bookmarkStart w:id="4" w:name="_Toc243141812"/>
       <w:r>
         <w:rPr>
           <w:rFonts w:ascii="Calibri" w:hAnsi="Calibri"/>
         </w:rPr>
         <w:t>Robbie Vercammen</w:t>
       </w:r>
-      <w:bookmarkEnd w:id="3"/>
-    </w:p>
-    <w:p>
-      <w:r>
-        <w:t>Codeigniter verbetering toegevoegd:</w:t>
+      <w:bookmarkEnd w:id="4"/>
+    </w:p>
+    <w:p>
+      <w:r>
+        <w:t>CodeI</w:t>
+      </w:r>
+      <w:r>
+        <w:t>gniter verbetering</w:t>
+      </w:r>
+      <w:r>
+        <w:t>en</w:t>
+      </w:r>
+      <w:r>
+        <w:t xml:space="preserve"> toegevoegd:</w:t>
       </w:r>
       <w:r>
         <w:br/>
         <w:t xml:space="preserve">- </w:t>
       </w:r>
       <w:r>
-        <w:t>Layout aangepast zodat deze meer overeen komt met HTML5</w:t>
-      </w:r>
-    </w:p>
-    <w:p>
-      <w:r>
-        <w:t>- Email configuratie ingesteld</w:t>
+        <w:t>Lay</w:t>
+      </w:r>
+      <w:r>
+        <w:t>-</w:t>
+      </w:r>
+      <w:r>
+        <w:t>out aangepast zodat deze meer overeen komt met HTML5</w:t>
+      </w:r>
+    </w:p>
+    <w:p>
+      <w:r>
+        <w:t>- E</w:t>
+      </w:r>
+      <w:r>
+        <w:t>-mail</w:t>
+      </w:r>
+      <w:r>
+        <w:t>configuratie ingesteld</w:t>
       </w:r>
       <w:r>
         <w:br/>
       </w:r>
       <w:r>
         <w:tab/>
-        <w:t>° Een email adres aangemaakt bij gmail en IMAP ingeschakeld.</w:t>
+        <w:t xml:space="preserve">° </w:t>
+      </w:r>
+      <w:r>
+        <w:t>Een email adres aangemaakt bij G</w:t>
+      </w:r>
+      <w:r>
+        <w:t>mail en IMAP ingeschakeld.</w:t>
       </w:r>
       <w:r>
         <w:br/>
       </w:r>
       <w:r>
         <w:tab/>
-        <w:t xml:space="preserve">° Vervolgens de juiste library ingeladen en de </w:t>
-      </w:r>
-      <w:r>
-        <w:t>juiste</w:t>
-      </w:r>
-      <w:r>
-        <w:t xml:space="preserve"> </w:t>
-      </w:r>
-      <w:r>
-        <w:tab/>
-      </w:r>
-      <w:r>
-        <w:tab/>
-      </w:r>
-      <w:r>
-        <w:t>configuratieparameters</w:t>
-      </w:r>
-      <w:r>
-        <w:t xml:space="preserve"> ingevoerd voor het verzenden van een email.</w:t>
+        <w:t xml:space="preserve">° </w:t>
+      </w:r>
+      <w:r>
+        <w:t>J</w:t>
+      </w:r>
+      <w:r>
+        <w:t>uiste library ingeladen en de juiste configuratieparameters ingevoerd voor het verzenden van een email.</w:t>
       </w:r>
       <w:r>
         <w:br/>
@@ -1594,48 +1677,84 @@
       </w:r>
       <w:r>
         <w:tab/>
-        <w:t xml:space="preserve">° In dit model kan men nu de emailfunctie aanspreken om een mail te </w:t>
+        <w:t>° In dit model kan men nu de e</w:t>
+      </w:r>
+      <w:r>
+        <w:t>-</w:t>
+      </w:r>
+      <w:r>
+        <w:t xml:space="preserve">mailfunctie aanspreken om een mail te </w:t>
+      </w:r>
+      <w:r>
+        <w:tab/>
+        <w:t>verzenden.</w:t>
+      </w:r>
+      <w:r>
+        <w:br/>
+        <w:t xml:space="preserve">- Dropbox </w:t>
+      </w:r>
+      <w:r>
+        <w:t>API</w:t>
+      </w:r>
+      <w:r>
+        <w:t xml:space="preserve"> functioneel gemaakt voor het privégedeelte van onze site</w:t>
+      </w:r>
+      <w:r>
+        <w:t>.</w:t>
+      </w:r>
+      <w:r>
+        <w:br/>
       </w:r>
       <w:r>
         <w:lastRenderedPageBreak/>
         <w:tab/>
-        <w:t>verzenden.</w:t>
+        <w:t>° Een nieuw D</w:t>
+      </w:r>
+      <w:r>
+        <w:t xml:space="preserve">ropbox account aangemaakt </w:t>
+      </w:r>
+      <w:r>
+        <w:t>met de juiste mappenstructuur</w:t>
+      </w:r>
+      <w:r>
+        <w:t>.</w:t>
       </w:r>
       <w:r>
         <w:br/>
-        <w:t>- Dropbox api functioneel gemaakt voor het privégedeelte van onze site</w:t>
-      </w:r>
-      <w:r>
-        <w:t>.</w:t>
+      </w:r>
+      <w:r>
+        <w:tab/>
+        <w:t>° Ee</w:t>
+      </w:r>
+      <w:r>
+        <w:t>n nieuw view gemaakt waarin de Javas</w:t>
+      </w:r>
+      <w:r>
+        <w:t>cript library ingeladen wordt.</w:t>
       </w:r>
       <w:r>
         <w:br/>
       </w:r>
       <w:r>
         <w:tab/>
-        <w:t xml:space="preserve">° Een nieuw dropbox account aangemaakt en de juiste mappenstructuur </w:t>
+        <w:t xml:space="preserve">° In de nieuwe view wordt een control toegevoegd waarmee de </w:t>
+      </w:r>
+      <w:r>
+        <w:t>Dropbox</w:t>
+      </w:r>
+      <w:r>
+        <w:t xml:space="preserve"> </w:t>
       </w:r>
       <w:r>
         <w:tab/>
-        <w:t>aangemaakt.</w:t>
-      </w:r>
-      <w:r>
-        <w:br/>
-      </w:r>
-      <w:r>
-        <w:tab/>
-        <w:t>° Een nieuw view gemaakt waarin de javaScript library ingeladen wordt.</w:t>
-      </w:r>
-      <w:r>
-        <w:br/>
-      </w:r>
-      <w:r>
-        <w:tab/>
-        <w:t xml:space="preserve">° In de nieuwe view wordt een control toegevoegd waarmee de dropbox </w:t>
-      </w:r>
-      <w:r>
-        <w:tab/>
-        <w:t>chooser in weergegeven wordt.</w:t>
+      </w:r>
+      <w:proofErr w:type="spellStart"/>
+      <w:r>
+        <w:t>chooser</w:t>
+      </w:r>
+      <w:proofErr w:type="spellEnd"/>
+      <w:r>
+        <w:t xml:space="preserve"> in weergegeven wordt.</w:t>
       </w:r>
       <w:r>
         <w:br/>
@@ -1664,7 +1783,13 @@
       </w:r>
       <w:r>
         <w:tab/>
-        <w:t xml:space="preserve">afbeeldingen getoond worden (relatieve paden). De opmaakvan de </w:t>
+        <w:t>afbeeldingen getoond worden (relatieve paden). De opmaak</w:t>
+      </w:r>
+      <w:r>
+        <w:t xml:space="preserve"> </w:t>
+      </w:r>
+      <w:r>
+        <w:t xml:space="preserve">van de </w:t>
       </w:r>
       <w:r>
         <w:tab/>
@@ -1677,7 +1802,34 @@
     </w:p>
     <w:p>
       <w:r>
-        <w:t>- Easter Egg script.</w:t>
+        <w:tab/>
+      </w:r>
+      <w:r>
+        <w:t xml:space="preserve">° </w:t>
+      </w:r>
+      <w:r>
+        <w:t>Glenn Thielman had ook een JCarrousel gemaakt. Wij hebben gekozen om zijn voorstelling te gebruiken.</w:t>
+      </w:r>
+    </w:p>
+    <w:p>
+      <w:r>
+        <w:t xml:space="preserve">- </w:t>
+      </w:r>
+      <w:proofErr w:type="spellStart"/>
+      <w:r>
+        <w:t>Easter</w:t>
+      </w:r>
+      <w:proofErr w:type="spellEnd"/>
+      <w:r>
+        <w:t xml:space="preserve"> </w:t>
+      </w:r>
+      <w:proofErr w:type="spellStart"/>
+      <w:r>
+        <w:t>Egg</w:t>
+      </w:r>
+      <w:proofErr w:type="spellEnd"/>
+      <w:r>
+        <w:t xml:space="preserve"> script.</w:t>
       </w:r>
       <w:r>
         <w:br/>
@@ -1688,21 +1840,32 @@
       </w:r>
       <w:r>
         <w:tab/>
-        <w:t>indexpagina zal de gebruiker worden doorgevoerd naar de easter egg</w:t>
+        <w:t>indexpagina</w:t>
+      </w:r>
+      <w:r>
+        <w:t>,</w:t>
+      </w:r>
+      <w:r>
+        <w:t xml:space="preserve"> zal de gebruiker worden doorgevoerd naar </w:t>
+      </w:r>
+      <w:r>
+        <w:t>de HTML5 spel</w:t>
+      </w:r>
+      <w:r>
+        <w:t>.</w:t>
       </w:r>
       <w:r>
         <w:br/>
       </w:r>
       <w:r>
         <w:tab/>
-        <w:t>pagina.</w:t>
-      </w:r>
-      <w:r>
-        <w:br/>
-      </w:r>
-      <w:r>
-        <w:tab/>
-        <w:t>° Hiervoor werd een javascript gebruikt die de toetsaanslagen opslaat en</w:t>
+        <w:t xml:space="preserve">° Hiervoor werd </w:t>
+      </w:r>
+      <w:r>
+        <w:t>J</w:t>
+      </w:r>
+      <w:r>
+        <w:t>avascript gebruikt die de toetsaanslagen opslaat en</w:t>
       </w:r>
       <w:r>
         <w:br/>
@@ -1718,24 +1881,50 @@
         <w:tab/>
         <w:t>doorverwezen.</w:t>
       </w:r>
-    </w:p>
-    <w:p>
-      <w:pPr>
-        <w:pStyle w:val="Kop2"/>
-        <w:rPr>
-          <w:rFonts w:ascii="Calibri" w:hAnsi="Calibri"/>
-        </w:rPr>
-      </w:pPr>
-      <w:bookmarkStart w:id="4" w:name="_Toc242777014"/>
+      <w:r>
+        <w:t xml:space="preserve"> Als </w:t>
+      </w:r>
+      <w:proofErr w:type="spellStart"/>
+      <w:r>
+        <w:t>easter</w:t>
+      </w:r>
+      <w:proofErr w:type="spellEnd"/>
+      <w:r>
+        <w:t xml:space="preserve"> </w:t>
+      </w:r>
+      <w:proofErr w:type="spellStart"/>
+      <w:r>
+        <w:t>egg</w:t>
+      </w:r>
+      <w:proofErr w:type="spellEnd"/>
+      <w:r>
+        <w:t xml:space="preserve"> hebben wij gekozen voor de </w:t>
+      </w:r>
+      <w:proofErr w:type="spellStart"/>
+      <w:r>
+        <w:t>Konami</w:t>
+      </w:r>
+      <w:proofErr w:type="spellEnd"/>
+      <w:r>
+        <w:t>-code zonder ‘select’ en ‘start’.</w:t>
+      </w:r>
+    </w:p>
+    <w:p>
+      <w:pPr>
+        <w:pStyle w:val="Heading2"/>
+        <w:rPr>
+          <w:rFonts w:ascii="Calibri" w:hAnsi="Calibri"/>
+        </w:rPr>
+      </w:pPr>
+      <w:bookmarkStart w:id="5" w:name="_Toc243141813"/>
       <w:r>
         <w:rPr>
           <w:rFonts w:ascii="Calibri" w:hAnsi="Calibri"/>
         </w:rPr>
         <w:t>Steven Verheyen</w:t>
       </w:r>
-      <w:bookmarkEnd w:id="4"/>
-    </w:p>
-    <w:p/>
+      <w:bookmarkEnd w:id="5"/>
+    </w:p>
     <w:p>
       <w:pPr>
         <w:sectPr>
@@ -1746,16 +1935,38 @@
           <w:docGrid w:linePitch="360"/>
         </w:sectPr>
       </w:pPr>
-    </w:p>
-    <w:p>
-      <w:pPr>
-        <w:pStyle w:val="Kop1"/>
+      <w:r>
+        <w:t xml:space="preserve">Ik heb deze week gewerkt aan ons </w:t>
+      </w:r>
+      <w:proofErr w:type="spellStart"/>
+      <w:r>
+        <w:t>easter</w:t>
+      </w:r>
+      <w:proofErr w:type="spellEnd"/>
+      <w:r>
+        <w:t xml:space="preserve"> </w:t>
+      </w:r>
+      <w:proofErr w:type="spellStart"/>
+      <w:r>
+        <w:t>egg</w:t>
+      </w:r>
+      <w:proofErr w:type="spellEnd"/>
+      <w:r>
+        <w:t xml:space="preserve"> (HTML5 spel). Deze was verre van klaar. Hier is nu een startscherm, speelscherm en highscore scherm. De gebruiker kan d.m.v. pijltjestoetsen van scherm wisselen. Ook heb ik het springgedeelte en collision detection geïmplementeerd.</w:t>
+      </w:r>
+      <w:r>
+        <w:t xml:space="preserve"> Hier is meer gedaan dan voorzien is in de vorige planning.</w:t>
+      </w:r>
+    </w:p>
+    <w:p>
+      <w:pPr>
+        <w:pStyle w:val="Heading1"/>
         <w:spacing w:before="0" w:after="120"/>
         <w:rPr>
           <w:rFonts w:ascii="Calibri" w:hAnsi="Calibri"/>
         </w:rPr>
       </w:pPr>
-      <w:bookmarkStart w:id="5" w:name="_Toc242777015"/>
+      <w:bookmarkStart w:id="6" w:name="_Toc243141814"/>
       <w:r>
         <w:rPr>
           <w:rFonts w:ascii="Calibri" w:hAnsi="Calibri"/>
@@ -1781,23 +1992,23 @@
         </w:rPr>
         <w:t xml:space="preserve"> 2013)</w:t>
       </w:r>
-      <w:bookmarkEnd w:id="5"/>
-    </w:p>
-    <w:p>
-      <w:pPr>
-        <w:pStyle w:val="Kop2"/>
-        <w:rPr>
-          <w:rFonts w:ascii="Calibri" w:hAnsi="Calibri"/>
-        </w:rPr>
-      </w:pPr>
-      <w:bookmarkStart w:id="6" w:name="_Toc242777016"/>
+      <w:bookmarkEnd w:id="6"/>
+    </w:p>
+    <w:p>
+      <w:pPr>
+        <w:pStyle w:val="Heading2"/>
+        <w:rPr>
+          <w:rFonts w:ascii="Calibri" w:hAnsi="Calibri"/>
+        </w:rPr>
+      </w:pPr>
+      <w:bookmarkStart w:id="7" w:name="_Toc243141815"/>
       <w:r>
         <w:rPr>
           <w:rFonts w:ascii="Calibri" w:hAnsi="Calibri"/>
         </w:rPr>
         <w:t>Anke Appeltans</w:t>
       </w:r>
-      <w:bookmarkEnd w:id="6"/>
+      <w:bookmarkEnd w:id="7"/>
     </w:p>
     <w:p>
       <w:r>
@@ -1806,7 +2017,13 @@
     </w:p>
     <w:p>
       <w:r>
-        <w:t>Het opzoeken van de werking van tweetaligheid in codeigniter.</w:t>
+        <w:t xml:space="preserve">Het opzoeken van de werking van tweetaligheid in </w:t>
+      </w:r>
+      <w:r>
+        <w:t>CodeIgniter</w:t>
+      </w:r>
+      <w:r>
+        <w:t>.</w:t>
       </w:r>
     </w:p>
     <w:p>
@@ -1814,78 +2031,353 @@
         <w:t>En deze al zo goed mogelijk implementeren.</w:t>
       </w:r>
     </w:p>
+    <w:p>
+      <w:pPr>
+        <w:pStyle w:val="Heading2"/>
+        <w:rPr>
+          <w:rFonts w:ascii="Calibri" w:hAnsi="Calibri"/>
+        </w:rPr>
+      </w:pPr>
+      <w:bookmarkStart w:id="8" w:name="_Toc243141816"/>
+      <w:r>
+        <w:rPr>
+          <w:rFonts w:ascii="Calibri" w:hAnsi="Calibri"/>
+        </w:rPr>
+        <w:t>Glenn Thielman</w:t>
+      </w:r>
+      <w:bookmarkEnd w:id="8"/>
+    </w:p>
+    <w:p>
+      <w:r>
+        <w:t xml:space="preserve">Afwerken </w:t>
+      </w:r>
+      <w:proofErr w:type="spellStart"/>
+      <w:r>
+        <w:t>w</w:t>
+      </w:r>
+      <w:r>
+        <w:t>ebservice</w:t>
+      </w:r>
+      <w:proofErr w:type="spellEnd"/>
+      <w:r>
+        <w:t>.</w:t>
+      </w:r>
+      <w:r>
+        <w:br/>
+      </w:r>
+      <w:proofErr w:type="spellStart"/>
+      <w:r>
+        <w:t>Webservice</w:t>
+      </w:r>
+      <w:proofErr w:type="spellEnd"/>
+      <w:r>
+        <w:t xml:space="preserve"> testen met login en highscore webpagina’s</w:t>
+      </w:r>
+    </w:p>
+    <w:p>
+      <w:r>
+        <w:t>Beginnen met het contact formulier.</w:t>
+      </w:r>
+    </w:p>
+    <w:p>
+      <w:proofErr w:type="spellStart"/>
+      <w:r>
+        <w:t>Https</w:t>
+      </w:r>
+      <w:proofErr w:type="spellEnd"/>
+      <w:r>
+        <w:t xml:space="preserve"> toevoegen aan </w:t>
+      </w:r>
+      <w:proofErr w:type="spellStart"/>
+      <w:r>
+        <w:t>Tomcat</w:t>
+      </w:r>
+      <w:proofErr w:type="spellEnd"/>
+      <w:r>
+        <w:t>.</w:t>
+      </w:r>
+    </w:p>
+    <w:p>
+      <w:pPr>
+        <w:pStyle w:val="Heading2"/>
+        <w:rPr>
+          <w:rFonts w:ascii="Calibri" w:hAnsi="Calibri"/>
+        </w:rPr>
+      </w:pPr>
+      <w:bookmarkStart w:id="9" w:name="_Toc243141817"/>
+      <w:r>
+        <w:rPr>
+          <w:rFonts w:ascii="Calibri" w:hAnsi="Calibri"/>
+        </w:rPr>
+        <w:t>Robbie Vercammen</w:t>
+      </w:r>
+      <w:bookmarkEnd w:id="9"/>
+    </w:p>
+    <w:p>
+      <w:pPr>
+        <w:rPr>
+          <w:rFonts w:ascii="Lucida Grande" w:eastAsia="Times New Roman" w:hAnsi="Lucida Grande" w:cs="Lucida Grande"/>
+          <w:color w:val="333333"/>
+          <w:sz w:val="20"/>
+          <w:szCs w:val="20"/>
+          <w:shd w:val="clear" w:color="auto" w:fill="FFFFFF"/>
+          <w:lang w:val="en-US"/>
+        </w:rPr>
+      </w:pPr>
+      <w:proofErr w:type="spellStart"/>
+      <w:proofErr w:type="gramStart"/>
+      <w:r>
+        <w:rPr>
+          <w:rFonts w:ascii="Lucida Grande" w:eastAsia="Times New Roman" w:hAnsi="Lucida Grande" w:cs="Lucida Grande"/>
+          <w:color w:val="333333"/>
+          <w:sz w:val="20"/>
+          <w:szCs w:val="20"/>
+          <w:shd w:val="clear" w:color="auto" w:fill="FFFFFF"/>
+          <w:lang w:val="en-US"/>
+        </w:rPr>
+        <w:t>Uitbreiden</w:t>
+      </w:r>
+      <w:proofErr w:type="spellEnd"/>
+      <w:r>
+        <w:rPr>
+          <w:rFonts w:ascii="Lucida Grande" w:eastAsia="Times New Roman" w:hAnsi="Lucida Grande" w:cs="Lucida Grande"/>
+          <w:color w:val="333333"/>
+          <w:sz w:val="20"/>
+          <w:szCs w:val="20"/>
+          <w:shd w:val="clear" w:color="auto" w:fill="FFFFFF"/>
+          <w:lang w:val="en-US"/>
+        </w:rPr>
+        <w:t xml:space="preserve"> van de CodeI</w:t>
+      </w:r>
+      <w:r>
+        <w:rPr>
+          <w:rFonts w:ascii="Lucida Grande" w:eastAsia="Times New Roman" w:hAnsi="Lucida Grande" w:cs="Lucida Grande"/>
+          <w:color w:val="333333"/>
+          <w:sz w:val="20"/>
+          <w:szCs w:val="20"/>
+          <w:shd w:val="clear" w:color="auto" w:fill="FFFFFF"/>
+          <w:lang w:val="en-US"/>
+        </w:rPr>
+        <w:t xml:space="preserve">gniter </w:t>
+      </w:r>
+      <w:proofErr w:type="spellStart"/>
+      <w:r>
+        <w:rPr>
+          <w:rFonts w:ascii="Lucida Grande" w:eastAsia="Times New Roman" w:hAnsi="Lucida Grande" w:cs="Lucida Grande"/>
+          <w:color w:val="333333"/>
+          <w:sz w:val="20"/>
+          <w:szCs w:val="20"/>
+          <w:shd w:val="clear" w:color="auto" w:fill="FFFFFF"/>
+          <w:lang w:val="en-US"/>
+        </w:rPr>
+        <w:t>configu</w:t>
+      </w:r>
+      <w:r>
+        <w:rPr>
+          <w:rFonts w:ascii="Lucida Grande" w:eastAsia="Times New Roman" w:hAnsi="Lucida Grande" w:cs="Lucida Grande"/>
+          <w:color w:val="333333"/>
+          <w:sz w:val="20"/>
+          <w:szCs w:val="20"/>
+          <w:shd w:val="clear" w:color="auto" w:fill="FFFFFF"/>
+          <w:lang w:val="en-US"/>
+        </w:rPr>
+        <w:t>ratie</w:t>
+      </w:r>
+      <w:proofErr w:type="spellEnd"/>
+      <w:r>
+        <w:rPr>
+          <w:rFonts w:ascii="Lucida Grande" w:eastAsia="Times New Roman" w:hAnsi="Lucida Grande" w:cs="Lucida Grande"/>
+          <w:color w:val="333333"/>
+          <w:sz w:val="20"/>
+          <w:szCs w:val="20"/>
+          <w:shd w:val="clear" w:color="auto" w:fill="FFFFFF"/>
+          <w:lang w:val="en-US"/>
+        </w:rPr>
+        <w:t xml:space="preserve"> (mail, </w:t>
+      </w:r>
+      <w:proofErr w:type="spellStart"/>
+      <w:r>
+        <w:rPr>
+          <w:rFonts w:ascii="Lucida Grande" w:eastAsia="Times New Roman" w:hAnsi="Lucida Grande" w:cs="Lucida Grande"/>
+          <w:color w:val="333333"/>
+          <w:sz w:val="20"/>
+          <w:szCs w:val="20"/>
+          <w:shd w:val="clear" w:color="auto" w:fill="FFFFFF"/>
+          <w:lang w:val="en-US"/>
+        </w:rPr>
+        <w:t>beveiliging</w:t>
+      </w:r>
+      <w:proofErr w:type="spellEnd"/>
+      <w:r>
+        <w:rPr>
+          <w:rFonts w:ascii="Lucida Grande" w:eastAsia="Times New Roman" w:hAnsi="Lucida Grande" w:cs="Lucida Grande"/>
+          <w:color w:val="333333"/>
+          <w:sz w:val="20"/>
+          <w:szCs w:val="20"/>
+          <w:shd w:val="clear" w:color="auto" w:fill="FFFFFF"/>
+          <w:lang w:val="en-US"/>
+        </w:rPr>
+        <w:t xml:space="preserve">, </w:t>
+      </w:r>
+      <w:proofErr w:type="spellStart"/>
+      <w:r>
+        <w:rPr>
+          <w:rFonts w:ascii="Lucida Grande" w:eastAsia="Times New Roman" w:hAnsi="Lucida Grande" w:cs="Lucida Grande"/>
+          <w:color w:val="333333"/>
+          <w:sz w:val="20"/>
+          <w:szCs w:val="20"/>
+          <w:shd w:val="clear" w:color="auto" w:fill="FFFFFF"/>
+          <w:lang w:val="en-US"/>
+        </w:rPr>
+        <w:t>enz</w:t>
+      </w:r>
+      <w:proofErr w:type="spellEnd"/>
+      <w:r>
+        <w:rPr>
+          <w:rFonts w:ascii="Lucida Grande" w:eastAsia="Times New Roman" w:hAnsi="Lucida Grande" w:cs="Lucida Grande"/>
+          <w:color w:val="333333"/>
+          <w:sz w:val="20"/>
+          <w:szCs w:val="20"/>
+          <w:shd w:val="clear" w:color="auto" w:fill="FFFFFF"/>
+          <w:lang w:val="en-US"/>
+        </w:rPr>
+        <w:t>).</w:t>
+      </w:r>
+      <w:proofErr w:type="gramEnd"/>
+    </w:p>
+    <w:p>
+      <w:pPr>
+        <w:rPr>
+          <w:rFonts w:ascii="Times" w:eastAsia="Times New Roman" w:hAnsi="Times" w:cs="Times New Roman"/>
+          <w:sz w:val="20"/>
+          <w:szCs w:val="20"/>
+          <w:lang w:val="en-US"/>
+        </w:rPr>
+      </w:pPr>
+      <w:proofErr w:type="spellStart"/>
+      <w:r>
+        <w:rPr>
+          <w:rFonts w:ascii="Lucida Grande" w:eastAsia="Times New Roman" w:hAnsi="Lucida Grande" w:cs="Lucida Grande"/>
+          <w:color w:val="333333"/>
+          <w:sz w:val="20"/>
+          <w:szCs w:val="20"/>
+          <w:shd w:val="clear" w:color="auto" w:fill="FFFFFF"/>
+          <w:lang w:val="en-US"/>
+        </w:rPr>
+        <w:t>Volledige</w:t>
+      </w:r>
+      <w:proofErr w:type="spellEnd"/>
+      <w:r>
+        <w:rPr>
+          <w:rFonts w:ascii="Lucida Grande" w:eastAsia="Times New Roman" w:hAnsi="Lucida Grande" w:cs="Lucida Grande"/>
+          <w:color w:val="333333"/>
+          <w:sz w:val="20"/>
+          <w:szCs w:val="20"/>
+          <w:shd w:val="clear" w:color="auto" w:fill="FFFFFF"/>
+          <w:lang w:val="en-US"/>
+        </w:rPr>
+        <w:t xml:space="preserve"> layout van de website </w:t>
+      </w:r>
+      <w:proofErr w:type="spellStart"/>
+      <w:r>
+        <w:rPr>
+          <w:rFonts w:ascii="Lucida Grande" w:eastAsia="Times New Roman" w:hAnsi="Lucida Grande" w:cs="Lucida Grande"/>
+          <w:color w:val="333333"/>
+          <w:sz w:val="20"/>
+          <w:szCs w:val="20"/>
+          <w:shd w:val="clear" w:color="auto" w:fill="FFFFFF"/>
+          <w:lang w:val="en-US"/>
+        </w:rPr>
+        <w:t>uitwerken</w:t>
+      </w:r>
+      <w:proofErr w:type="spellEnd"/>
+    </w:p>
+    <w:p>
+      <w:pPr>
+        <w:pStyle w:val="Heading2"/>
+        <w:rPr>
+          <w:rFonts w:ascii="Calibri" w:hAnsi="Calibri"/>
+        </w:rPr>
+      </w:pPr>
+      <w:bookmarkStart w:id="10" w:name="_Toc243141818"/>
+      <w:r>
+        <w:rPr>
+          <w:rFonts w:ascii="Calibri" w:hAnsi="Calibri"/>
+        </w:rPr>
+        <w:t>Steven Verheyen</w:t>
+      </w:r>
+      <w:bookmarkEnd w:id="10"/>
+    </w:p>
+    <w:p>
+      <w:r>
+        <w:t xml:space="preserve">Ik ga komende week ons </w:t>
+      </w:r>
+      <w:proofErr w:type="spellStart"/>
+      <w:r>
+        <w:t>easter</w:t>
+      </w:r>
+      <w:proofErr w:type="spellEnd"/>
+      <w:r>
+        <w:t xml:space="preserve"> </w:t>
+      </w:r>
+      <w:proofErr w:type="spellStart"/>
+      <w:r>
+        <w:t>egg</w:t>
+      </w:r>
+      <w:proofErr w:type="spellEnd"/>
+      <w:r>
+        <w:t xml:space="preserve"> (HTML5) spel afwerken. Hier worden afbeeldingen vervangen door </w:t>
+      </w:r>
+      <w:proofErr w:type="spellStart"/>
+      <w:r>
+        <w:t>sprites</w:t>
+      </w:r>
+      <w:proofErr w:type="spellEnd"/>
+      <w:r>
+        <w:t xml:space="preserve"> en worden de highscores bijgehouden.</w:t>
+      </w:r>
+      <w:r>
+        <w:t xml:space="preserve"> Verder heeft ons </w:t>
+      </w:r>
+      <w:proofErr w:type="spellStart"/>
+      <w:r>
+        <w:t>easter</w:t>
+      </w:r>
+      <w:proofErr w:type="spellEnd"/>
+      <w:r>
+        <w:t xml:space="preserve"> </w:t>
+      </w:r>
+      <w:proofErr w:type="spellStart"/>
+      <w:r>
+        <w:t>egg</w:t>
+      </w:r>
+      <w:proofErr w:type="spellEnd"/>
+      <w:r>
+        <w:t xml:space="preserve"> verfijningen nodig om het spel mooi afgewerkt te maken.</w:t>
+      </w:r>
+    </w:p>
     <w:p/>
     <w:p>
-      <w:pPr>
-        <w:pStyle w:val="Kop2"/>
-        <w:rPr>
-          <w:rFonts w:ascii="Calibri" w:hAnsi="Calibri"/>
-        </w:rPr>
-      </w:pPr>
-      <w:bookmarkStart w:id="7" w:name="_Toc242777017"/>
-      <w:r>
-        <w:rPr>
-          <w:rFonts w:ascii="Calibri" w:hAnsi="Calibri"/>
-        </w:rPr>
-        <w:t>Glenn Thielman</w:t>
-      </w:r>
-      <w:bookmarkEnd w:id="7"/>
-    </w:p>
-    <w:p>
-      <w:r>
-        <w:t>Afwerken Webservice.</w:t>
-      </w:r>
-      <w:r>
-        <w:br/>
-        <w:t>Webservice testen met login en highscore webpagina’s</w:t>
-      </w:r>
-    </w:p>
-    <w:p>
-      <w:r>
-        <w:t>Beginnen met het contact formulier.</w:t>
-      </w:r>
-    </w:p>
-    <w:p>
-      <w:r>
-        <w:t>Https toevoegen aan Tomcat.</w:t>
-      </w:r>
-      <w:bookmarkStart w:id="8" w:name="_GoBack"/>
-      <w:bookmarkEnd w:id="8"/>
-    </w:p>
-    <w:p>
-      <w:pPr>
-        <w:pStyle w:val="Kop2"/>
-        <w:rPr>
-          <w:rFonts w:ascii="Calibri" w:hAnsi="Calibri"/>
-        </w:rPr>
-      </w:pPr>
-      <w:bookmarkStart w:id="9" w:name="_Toc242777018"/>
-      <w:r>
-        <w:rPr>
-          <w:rFonts w:ascii="Calibri" w:hAnsi="Calibri"/>
-        </w:rPr>
-        <w:t>Robbie Vercammen</w:t>
-      </w:r>
-      <w:bookmarkEnd w:id="9"/>
-    </w:p>
-    <w:p/>
-    <w:p>
-      <w:pPr>
-        <w:pStyle w:val="Kop2"/>
-        <w:rPr>
-          <w:rFonts w:ascii="Calibri" w:hAnsi="Calibri"/>
-        </w:rPr>
-      </w:pPr>
-      <w:bookmarkStart w:id="10" w:name="_Toc242777019"/>
-      <w:r>
-        <w:rPr>
-          <w:rFonts w:ascii="Calibri" w:hAnsi="Calibri"/>
-        </w:rPr>
-        <w:t>Steven Verheyen</w:t>
-      </w:r>
-      <w:bookmarkEnd w:id="10"/>
-    </w:p>
-    <w:p/>
+      <w:r>
+        <w:t xml:space="preserve">Ook moet nog de bug uit de To Do’s gehaald worden. Dit heb ik niet voltooid omdat ik aan ons </w:t>
+      </w:r>
+      <w:proofErr w:type="spellStart"/>
+      <w:r>
+        <w:t>easter</w:t>
+      </w:r>
+      <w:proofErr w:type="spellEnd"/>
+      <w:r>
+        <w:t xml:space="preserve"> </w:t>
+      </w:r>
+      <w:proofErr w:type="spellStart"/>
+      <w:r>
+        <w:t>egg</w:t>
+      </w:r>
+      <w:proofErr w:type="spellEnd"/>
+      <w:r>
+        <w:t xml:space="preserve"> gewerkt heb.</w:t>
+      </w:r>
+    </w:p>
     <w:p>
       <w:pPr>
         <w:rPr>
@@ -1894,7 +2386,7 @@
       </w:pPr>
     </w:p>
     <w:sectPr>
-      <w:footerReference w:type="first" r:id="rId12"/>
+      <w:footerReference w:type="first" r:id="rId13"/>
       <w:pgSz w:w="11900" w:h="16840"/>
       <w:pgMar w:top="1440" w:right="1835" w:bottom="1440" w:left="1800" w:header="708" w:footer="708" w:gutter="0"/>
       <w:cols w:space="708"/>
@@ -1905,7 +2397,7 @@
 </file>
 
 <file path=word/endnotes.xml><?xml version="1.0" encoding="utf-8"?>
-<w:endnotes xmlns:wpc="http://schemas.microsoft.com/office/word/2010/wordprocessingCanvas" xmlns:mc="http://schemas.openxmlformats.org/markup-compatibility/2006" xmlns:o="urn:schemas-microsoft-com:office:office" xmlns:r="http://schemas.openxmlformats.org/officeDocument/2006/relationships" xmlns:m="http://schemas.openxmlformats.org/officeDocument/2006/math" xmlns:v="urn:schemas-microsoft-com:vml" xmlns:wp14="http://schemas.microsoft.com/office/word/2010/wordprocessingDrawing" xmlns:wp="http://schemas.openxmlformats.org/drawingml/2006/wordprocessingDrawing" xmlns:w10="urn:schemas-microsoft-com:office:word" xmlns:w="http://schemas.openxmlformats.org/wordprocessingml/2006/main" xmlns:w14="http://schemas.microsoft.com/office/word/2010/wordml" xmlns:w15="http://schemas.microsoft.com/office/word/2012/wordml" xmlns:wpg="http://schemas.microsoft.com/office/word/2010/wordprocessingGroup" xmlns:wpi="http://schemas.microsoft.com/office/word/2010/wordprocessingInk" xmlns:wne="http://schemas.microsoft.com/office/word/2006/wordml" xmlns:wps="http://schemas.microsoft.com/office/word/2010/wordprocessingShape" mc:Ignorable="w14 w15 wp14">
+<w:endnotes xmlns:wpc="http://schemas.microsoft.com/office/word/2010/wordprocessingCanvas" xmlns:mo="http://schemas.microsoft.com/office/mac/office/2008/main" xmlns:mc="http://schemas.openxmlformats.org/markup-compatibility/2006" xmlns:mv="urn:schemas-microsoft-com:mac:vml" xmlns:o="urn:schemas-microsoft-com:office:office" xmlns:r="http://schemas.openxmlformats.org/officeDocument/2006/relationships" xmlns:m="http://schemas.openxmlformats.org/officeDocument/2006/math" xmlns:v="urn:schemas-microsoft-com:vml" xmlns:wp14="http://schemas.microsoft.com/office/word/2010/wordprocessingDrawing" xmlns:wp="http://schemas.openxmlformats.org/drawingml/2006/wordprocessingDrawing" xmlns:w10="urn:schemas-microsoft-com:office:word" xmlns:w="http://schemas.openxmlformats.org/wordprocessingml/2006/main" xmlns:w14="http://schemas.microsoft.com/office/word/2010/wordml" xmlns:wpg="http://schemas.microsoft.com/office/word/2010/wordprocessingGroup" xmlns:wpi="http://schemas.microsoft.com/office/word/2010/wordprocessingInk" xmlns:wne="http://schemas.microsoft.com/office/word/2006/wordml" xmlns:wps="http://schemas.microsoft.com/office/word/2010/wordprocessingShape" mc:Ignorable="w14 wp14">
   <w:endnote w:type="separator" w:id="-1">
     <w:p>
       <w:r>
@@ -1924,10 +2416,10 @@
 </file>
 
 <file path=word/footer1.xml><?xml version="1.0" encoding="utf-8"?>
-<w:ftr xmlns:wpc="http://schemas.microsoft.com/office/word/2010/wordprocessingCanvas" xmlns:mc="http://schemas.openxmlformats.org/markup-compatibility/2006" xmlns:o="urn:schemas-microsoft-com:office:office" xmlns:r="http://schemas.openxmlformats.org/officeDocument/2006/relationships" xmlns:m="http://schemas.openxmlformats.org/officeDocument/2006/math" xmlns:v="urn:schemas-microsoft-com:vml" xmlns:wp14="http://schemas.microsoft.com/office/word/2010/wordprocessingDrawing" xmlns:wp="http://schemas.openxmlformats.org/drawingml/2006/wordprocessingDrawing" xmlns:w10="urn:schemas-microsoft-com:office:word" xmlns:w="http://schemas.openxmlformats.org/wordprocessingml/2006/main" xmlns:w14="http://schemas.microsoft.com/office/word/2010/wordml" xmlns:w15="http://schemas.microsoft.com/office/word/2012/wordml" xmlns:wpg="http://schemas.microsoft.com/office/word/2010/wordprocessingGroup" xmlns:wpi="http://schemas.microsoft.com/office/word/2010/wordprocessingInk" xmlns:wne="http://schemas.microsoft.com/office/word/2006/wordml" xmlns:wps="http://schemas.microsoft.com/office/word/2010/wordprocessingShape" mc:Ignorable="w14 w15 wp14">
+<w:ftr xmlns:wpc="http://schemas.microsoft.com/office/word/2010/wordprocessingCanvas" xmlns:mo="http://schemas.microsoft.com/office/mac/office/2008/main" xmlns:mc="http://schemas.openxmlformats.org/markup-compatibility/2006" xmlns:mv="urn:schemas-microsoft-com:mac:vml" xmlns:o="urn:schemas-microsoft-com:office:office" xmlns:r="http://schemas.openxmlformats.org/officeDocument/2006/relationships" xmlns:m="http://schemas.openxmlformats.org/officeDocument/2006/math" xmlns:v="urn:schemas-microsoft-com:vml" xmlns:wp14="http://schemas.microsoft.com/office/word/2010/wordprocessingDrawing" xmlns:wp="http://schemas.openxmlformats.org/drawingml/2006/wordprocessingDrawing" xmlns:w10="urn:schemas-microsoft-com:office:word" xmlns:w="http://schemas.openxmlformats.org/wordprocessingml/2006/main" xmlns:w14="http://schemas.microsoft.com/office/word/2010/wordml" xmlns:wpg="http://schemas.microsoft.com/office/word/2010/wordprocessingGroup" xmlns:wpi="http://schemas.microsoft.com/office/word/2010/wordprocessingInk" xmlns:wne="http://schemas.microsoft.com/office/word/2006/wordml" xmlns:wps="http://schemas.microsoft.com/office/word/2010/wordprocessingShape" mc:Ignorable="w14 wp14">
   <w:p>
     <w:pPr>
-      <w:pStyle w:val="Voettekst"/>
+      <w:pStyle w:val="Footer"/>
       <w:pBdr>
         <w:top w:val="single" w:sz="4" w:space="1" w:color="auto"/>
       </w:pBdr>
@@ -1972,7 +2464,7 @@
     </w:r>
     <w:r>
       <w:rPr>
-        <w:rStyle w:val="Paginanummer"/>
+        <w:rStyle w:val="PageNumber"/>
         <w:rFonts w:ascii="Calibri" w:hAnsi="Calibri"/>
         <w:sz w:val="20"/>
         <w:szCs w:val="20"/>
@@ -1981,7 +2473,7 @@
     </w:r>
     <w:r>
       <w:rPr>
-        <w:rStyle w:val="Paginanummer"/>
+        <w:rStyle w:val="PageNumber"/>
         <w:rFonts w:ascii="Calibri" w:hAnsi="Calibri"/>
         <w:sz w:val="20"/>
         <w:szCs w:val="20"/>
@@ -1991,7 +2483,7 @@
     </w:r>
     <w:r>
       <w:rPr>
-        <w:rStyle w:val="Paginanummer"/>
+        <w:rStyle w:val="PageNumber"/>
         <w:rFonts w:ascii="Calibri" w:hAnsi="Calibri"/>
         <w:sz w:val="20"/>
         <w:szCs w:val="20"/>
@@ -2000,18 +2492,18 @@
     </w:r>
     <w:r>
       <w:rPr>
-        <w:rStyle w:val="Paginanummer"/>
+        <w:rStyle w:val="PageNumber"/>
         <w:rFonts w:ascii="Calibri" w:hAnsi="Calibri"/>
         <w:noProof/>
         <w:sz w:val="20"/>
         <w:szCs w:val="20"/>
         <w:lang w:val="en-US"/>
       </w:rPr>
-      <w:t>4</w:t>
+      <w:t>5</w:t>
     </w:r>
     <w:r>
       <w:rPr>
-        <w:rStyle w:val="Paginanummer"/>
+        <w:rStyle w:val="PageNumber"/>
         <w:rFonts w:ascii="Calibri" w:hAnsi="Calibri"/>
         <w:sz w:val="20"/>
         <w:szCs w:val="20"/>
@@ -2023,10 +2515,10 @@
 </file>
 
 <file path=word/footer2.xml><?xml version="1.0" encoding="utf-8"?>
-<w:ftr xmlns:wpc="http://schemas.microsoft.com/office/word/2010/wordprocessingCanvas" xmlns:mc="http://schemas.openxmlformats.org/markup-compatibility/2006" xmlns:o="urn:schemas-microsoft-com:office:office" xmlns:r="http://schemas.openxmlformats.org/officeDocument/2006/relationships" xmlns:m="http://schemas.openxmlformats.org/officeDocument/2006/math" xmlns:v="urn:schemas-microsoft-com:vml" xmlns:wp14="http://schemas.microsoft.com/office/word/2010/wordprocessingDrawing" xmlns:wp="http://schemas.openxmlformats.org/drawingml/2006/wordprocessingDrawing" xmlns:w10="urn:schemas-microsoft-com:office:word" xmlns:w="http://schemas.openxmlformats.org/wordprocessingml/2006/main" xmlns:w14="http://schemas.microsoft.com/office/word/2010/wordml" xmlns:w15="http://schemas.microsoft.com/office/word/2012/wordml" xmlns:wpg="http://schemas.microsoft.com/office/word/2010/wordprocessingGroup" xmlns:wpi="http://schemas.microsoft.com/office/word/2010/wordprocessingInk" xmlns:wne="http://schemas.microsoft.com/office/word/2006/wordml" xmlns:wps="http://schemas.microsoft.com/office/word/2010/wordprocessingShape" mc:Ignorable="w14 w15 wp14">
+<w:ftr xmlns:wpc="http://schemas.microsoft.com/office/word/2010/wordprocessingCanvas" xmlns:mo="http://schemas.microsoft.com/office/mac/office/2008/main" xmlns:mc="http://schemas.openxmlformats.org/markup-compatibility/2006" xmlns:mv="urn:schemas-microsoft-com:mac:vml" xmlns:o="urn:schemas-microsoft-com:office:office" xmlns:r="http://schemas.openxmlformats.org/officeDocument/2006/relationships" xmlns:m="http://schemas.openxmlformats.org/officeDocument/2006/math" xmlns:v="urn:schemas-microsoft-com:vml" xmlns:wp14="http://schemas.microsoft.com/office/word/2010/wordprocessingDrawing" xmlns:wp="http://schemas.openxmlformats.org/drawingml/2006/wordprocessingDrawing" xmlns:w10="urn:schemas-microsoft-com:office:word" xmlns:w="http://schemas.openxmlformats.org/wordprocessingml/2006/main" xmlns:w14="http://schemas.microsoft.com/office/word/2010/wordml" xmlns:wpg="http://schemas.microsoft.com/office/word/2010/wordprocessingGroup" xmlns:wpi="http://schemas.microsoft.com/office/word/2010/wordprocessingInk" xmlns:wne="http://schemas.microsoft.com/office/word/2006/wordml" xmlns:wps="http://schemas.microsoft.com/office/word/2010/wordprocessingShape" mc:Ignorable="w14 wp14">
   <w:p>
     <w:pPr>
-      <w:pStyle w:val="Voettekst"/>
+      <w:pStyle w:val="Footer"/>
       <w:pBdr>
         <w:top w:val="single" w:sz="4" w:space="1" w:color="auto"/>
       </w:pBdr>
@@ -2071,7 +2563,7 @@
     </w:r>
     <w:r>
       <w:rPr>
-        <w:rStyle w:val="Paginanummer"/>
+        <w:rStyle w:val="PageNumber"/>
         <w:rFonts w:ascii="Calibri" w:hAnsi="Calibri"/>
         <w:sz w:val="20"/>
         <w:szCs w:val="20"/>
@@ -2080,7 +2572,7 @@
     </w:r>
     <w:r>
       <w:rPr>
-        <w:rStyle w:val="Paginanummer"/>
+        <w:rStyle w:val="PageNumber"/>
         <w:rFonts w:ascii="Calibri" w:hAnsi="Calibri"/>
         <w:sz w:val="20"/>
         <w:szCs w:val="20"/>
@@ -2090,7 +2582,7 @@
     </w:r>
     <w:r>
       <w:rPr>
-        <w:rStyle w:val="Paginanummer"/>
+        <w:rStyle w:val="PageNumber"/>
         <w:rFonts w:ascii="Calibri" w:hAnsi="Calibri"/>
         <w:sz w:val="20"/>
         <w:szCs w:val="20"/>
@@ -2099,18 +2591,18 @@
     </w:r>
     <w:r>
       <w:rPr>
-        <w:rStyle w:val="Paginanummer"/>
+        <w:rStyle w:val="PageNumber"/>
         <w:rFonts w:ascii="Calibri" w:hAnsi="Calibri"/>
         <w:noProof/>
         <w:sz w:val="20"/>
         <w:szCs w:val="20"/>
         <w:lang w:val="en-US"/>
       </w:rPr>
-      <w:t>3</w:t>
+      <w:t>2</w:t>
     </w:r>
     <w:r>
       <w:rPr>
-        <w:rStyle w:val="Paginanummer"/>
+        <w:rStyle w:val="PageNumber"/>
         <w:rFonts w:ascii="Calibri" w:hAnsi="Calibri"/>
         <w:sz w:val="20"/>
         <w:szCs w:val="20"/>
@@ -2122,10 +2614,10 @@
 </file>
 
 <file path=word/footer3.xml><?xml version="1.0" encoding="utf-8"?>
-<w:ftr xmlns:wpc="http://schemas.microsoft.com/office/word/2010/wordprocessingCanvas" xmlns:mc="http://schemas.openxmlformats.org/markup-compatibility/2006" xmlns:o="urn:schemas-microsoft-com:office:office" xmlns:r="http://schemas.openxmlformats.org/officeDocument/2006/relationships" xmlns:m="http://schemas.openxmlformats.org/officeDocument/2006/math" xmlns:v="urn:schemas-microsoft-com:vml" xmlns:wp14="http://schemas.microsoft.com/office/word/2010/wordprocessingDrawing" xmlns:wp="http://schemas.openxmlformats.org/drawingml/2006/wordprocessingDrawing" xmlns:w10="urn:schemas-microsoft-com:office:word" xmlns:w="http://schemas.openxmlformats.org/wordprocessingml/2006/main" xmlns:w14="http://schemas.microsoft.com/office/word/2010/wordml" xmlns:w15="http://schemas.microsoft.com/office/word/2012/wordml" xmlns:wpg="http://schemas.microsoft.com/office/word/2010/wordprocessingGroup" xmlns:wpi="http://schemas.microsoft.com/office/word/2010/wordprocessingInk" xmlns:wne="http://schemas.microsoft.com/office/word/2006/wordml" xmlns:wps="http://schemas.microsoft.com/office/word/2010/wordprocessingShape" mc:Ignorable="w14 w15 wp14">
+<w:ftr xmlns:wpc="http://schemas.microsoft.com/office/word/2010/wordprocessingCanvas" xmlns:mo="http://schemas.microsoft.com/office/mac/office/2008/main" xmlns:mc="http://schemas.openxmlformats.org/markup-compatibility/2006" xmlns:mv="urn:schemas-microsoft-com:mac:vml" xmlns:o="urn:schemas-microsoft-com:office:office" xmlns:r="http://schemas.openxmlformats.org/officeDocument/2006/relationships" xmlns:m="http://schemas.openxmlformats.org/officeDocument/2006/math" xmlns:v="urn:schemas-microsoft-com:vml" xmlns:wp14="http://schemas.microsoft.com/office/word/2010/wordprocessingDrawing" xmlns:wp="http://schemas.openxmlformats.org/drawingml/2006/wordprocessingDrawing" xmlns:w10="urn:schemas-microsoft-com:office:word" xmlns:w="http://schemas.openxmlformats.org/wordprocessingml/2006/main" xmlns:w14="http://schemas.microsoft.com/office/word/2010/wordml" xmlns:wpg="http://schemas.microsoft.com/office/word/2010/wordprocessingGroup" xmlns:wpi="http://schemas.microsoft.com/office/word/2010/wordprocessingInk" xmlns:wne="http://schemas.microsoft.com/office/word/2006/wordml" xmlns:wps="http://schemas.microsoft.com/office/word/2010/wordprocessingShape" mc:Ignorable="w14 wp14">
   <w:p>
     <w:pPr>
-      <w:pStyle w:val="Voettekst"/>
+      <w:pStyle w:val="Footer"/>
       <w:pBdr>
         <w:top w:val="single" w:sz="4" w:space="1" w:color="auto"/>
       </w:pBdr>
@@ -2142,6 +2634,7 @@
         <w:lang w:val="en-US"/>
       </w:rPr>
     </w:pPr>
+    <w:proofErr w:type="spellStart"/>
     <w:r>
       <w:rPr>
         <w:rFonts w:ascii="Calibri" w:hAnsi="Calibri"/>
@@ -2149,8 +2642,9 @@
         <w:szCs w:val="20"/>
         <w:lang w:val="en-US"/>
       </w:rPr>
-      <w:t>Groep X</w:t>
+      <w:t>Groep</w:t>
     </w:r>
+    <w:proofErr w:type="spellEnd"/>
     <w:r>
       <w:rPr>
         <w:rFonts w:ascii="Calibri" w:hAnsi="Calibri"/>
@@ -2158,6 +2652,15 @@
         <w:szCs w:val="20"/>
         <w:lang w:val="en-US"/>
       </w:rPr>
+      <w:t xml:space="preserve"> X</w:t>
+    </w:r>
+    <w:r>
+      <w:rPr>
+        <w:rFonts w:ascii="Calibri" w:hAnsi="Calibri"/>
+        <w:sz w:val="20"/>
+        <w:szCs w:val="20"/>
+        <w:lang w:val="en-US"/>
+      </w:rPr>
       <w:tab/>
       <w:t>Special Topics in IT-2</w:t>
     </w:r>
@@ -2172,7 +2675,7 @@
     </w:r>
     <w:r>
       <w:rPr>
-        <w:rStyle w:val="Paginanummer"/>
+        <w:rStyle w:val="PageNumber"/>
         <w:rFonts w:ascii="Calibri" w:hAnsi="Calibri"/>
         <w:sz w:val="20"/>
         <w:szCs w:val="20"/>
@@ -2181,7 +2684,7 @@
     </w:r>
     <w:r>
       <w:rPr>
-        <w:rStyle w:val="Paginanummer"/>
+        <w:rStyle w:val="PageNumber"/>
         <w:rFonts w:ascii="Calibri" w:hAnsi="Calibri"/>
         <w:sz w:val="20"/>
         <w:szCs w:val="20"/>
@@ -2191,7 +2694,7 @@
     </w:r>
     <w:r>
       <w:rPr>
-        <w:rStyle w:val="Paginanummer"/>
+        <w:rStyle w:val="PageNumber"/>
         <w:rFonts w:ascii="Calibri" w:hAnsi="Calibri"/>
         <w:sz w:val="20"/>
         <w:szCs w:val="20"/>
@@ -2200,7 +2703,7 @@
     </w:r>
     <w:r>
       <w:rPr>
-        <w:rStyle w:val="Paginanummer"/>
+        <w:rStyle w:val="PageNumber"/>
         <w:rFonts w:ascii="Calibri" w:hAnsi="Calibri"/>
         <w:noProof/>
         <w:sz w:val="20"/>
@@ -2211,7 +2714,7 @@
     </w:r>
     <w:r>
       <w:rPr>
-        <w:rStyle w:val="Paginanummer"/>
+        <w:rStyle w:val="PageNumber"/>
         <w:rFonts w:ascii="Calibri" w:hAnsi="Calibri"/>
         <w:sz w:val="20"/>
         <w:szCs w:val="20"/>
@@ -2223,7 +2726,7 @@
 </file>
 
 <file path=word/footnotes.xml><?xml version="1.0" encoding="utf-8"?>
-<w:footnotes xmlns:wpc="http://schemas.microsoft.com/office/word/2010/wordprocessingCanvas" xmlns:mc="http://schemas.openxmlformats.org/markup-compatibility/2006" xmlns:o="urn:schemas-microsoft-com:office:office" xmlns:r="http://schemas.openxmlformats.org/officeDocument/2006/relationships" xmlns:m="http://schemas.openxmlformats.org/officeDocument/2006/math" xmlns:v="urn:schemas-microsoft-com:vml" xmlns:wp14="http://schemas.microsoft.com/office/word/2010/wordprocessingDrawing" xmlns:wp="http://schemas.openxmlformats.org/drawingml/2006/wordprocessingDrawing" xmlns:w10="urn:schemas-microsoft-com:office:word" xmlns:w="http://schemas.openxmlformats.org/wordprocessingml/2006/main" xmlns:w14="http://schemas.microsoft.com/office/word/2010/wordml" xmlns:w15="http://schemas.microsoft.com/office/word/2012/wordml" xmlns:wpg="http://schemas.microsoft.com/office/word/2010/wordprocessingGroup" xmlns:wpi="http://schemas.microsoft.com/office/word/2010/wordprocessingInk" xmlns:wne="http://schemas.microsoft.com/office/word/2006/wordml" xmlns:wps="http://schemas.microsoft.com/office/word/2010/wordprocessingShape" mc:Ignorable="w14 w15 wp14">
+<w:footnotes xmlns:wpc="http://schemas.microsoft.com/office/word/2010/wordprocessingCanvas" xmlns:mo="http://schemas.microsoft.com/office/mac/office/2008/main" xmlns:mc="http://schemas.openxmlformats.org/markup-compatibility/2006" xmlns:mv="urn:schemas-microsoft-com:mac:vml" xmlns:o="urn:schemas-microsoft-com:office:office" xmlns:r="http://schemas.openxmlformats.org/officeDocument/2006/relationships" xmlns:m="http://schemas.openxmlformats.org/officeDocument/2006/math" xmlns:v="urn:schemas-microsoft-com:vml" xmlns:wp14="http://schemas.microsoft.com/office/word/2010/wordprocessingDrawing" xmlns:wp="http://schemas.openxmlformats.org/drawingml/2006/wordprocessingDrawing" xmlns:w10="urn:schemas-microsoft-com:office:word" xmlns:w="http://schemas.openxmlformats.org/wordprocessingml/2006/main" xmlns:w14="http://schemas.microsoft.com/office/word/2010/wordml" xmlns:wpg="http://schemas.microsoft.com/office/word/2010/wordprocessingGroup" xmlns:wpi="http://schemas.microsoft.com/office/word/2010/wordprocessingInk" xmlns:wne="http://schemas.microsoft.com/office/word/2006/wordml" xmlns:wps="http://schemas.microsoft.com/office/word/2010/wordprocessingShape" mc:Ignorable="w14 wp14">
   <w:footnote w:type="separator" w:id="-1">
     <w:p>
       <w:r>
@@ -2242,7 +2745,7 @@
 </file>
 
 <file path=word/numbering.xml><?xml version="1.0" encoding="utf-8"?>
-<w:numbering xmlns:wpc="http://schemas.microsoft.com/office/word/2010/wordprocessingCanvas" xmlns:mc="http://schemas.openxmlformats.org/markup-compatibility/2006" xmlns:o="urn:schemas-microsoft-com:office:office" xmlns:r="http://schemas.openxmlformats.org/officeDocument/2006/relationships" xmlns:m="http://schemas.openxmlformats.org/officeDocument/2006/math" xmlns:v="urn:schemas-microsoft-com:vml" xmlns:wp14="http://schemas.microsoft.com/office/word/2010/wordprocessingDrawing" xmlns:wp="http://schemas.openxmlformats.org/drawingml/2006/wordprocessingDrawing" xmlns:w10="urn:schemas-microsoft-com:office:word" xmlns:w="http://schemas.openxmlformats.org/wordprocessingml/2006/main" xmlns:w14="http://schemas.microsoft.com/office/word/2010/wordml" xmlns:w15="http://schemas.microsoft.com/office/word/2012/wordml" xmlns:wpg="http://schemas.microsoft.com/office/word/2010/wordprocessingGroup" xmlns:wpi="http://schemas.microsoft.com/office/word/2010/wordprocessingInk" xmlns:wne="http://schemas.microsoft.com/office/word/2006/wordml" xmlns:wps="http://schemas.microsoft.com/office/word/2010/wordprocessingShape" mc:Ignorable="w14 w15 wp14">
+<w:numbering xmlns:wpc="http://schemas.microsoft.com/office/word/2010/wordprocessingCanvas" xmlns:mo="http://schemas.microsoft.com/office/mac/office/2008/main" xmlns:mc="http://schemas.openxmlformats.org/markup-compatibility/2006" xmlns:mv="urn:schemas-microsoft-com:mac:vml" xmlns:o="urn:schemas-microsoft-com:office:office" xmlns:r="http://schemas.openxmlformats.org/officeDocument/2006/relationships" xmlns:m="http://schemas.openxmlformats.org/officeDocument/2006/math" xmlns:v="urn:schemas-microsoft-com:vml" xmlns:wp14="http://schemas.microsoft.com/office/word/2010/wordprocessingDrawing" xmlns:wp="http://schemas.openxmlformats.org/drawingml/2006/wordprocessingDrawing" xmlns:w10="urn:schemas-microsoft-com:office:word" xmlns:w="http://schemas.openxmlformats.org/wordprocessingml/2006/main" xmlns:w14="http://schemas.microsoft.com/office/word/2010/wordml" xmlns:wpg="http://schemas.microsoft.com/office/word/2010/wordprocessingGroup" xmlns:wpi="http://schemas.microsoft.com/office/word/2010/wordprocessingInk" xmlns:wne="http://schemas.microsoft.com/office/word/2006/wordml" xmlns:wps="http://schemas.microsoft.com/office/word/2010/wordprocessingShape" mc:Ignorable="w14 wp14">
   <w:abstractNum w:abstractNumId="0">
     <w:nsid w:val="67C77EE6"/>
     <w:multiLevelType w:val="hybridMultilevel"/>
@@ -2593,7 +3096,7 @@
 </file>
 
 <file path=word/styles.xml><?xml version="1.0" encoding="utf-8"?>
-<w:styles xmlns:mc="http://schemas.openxmlformats.org/markup-compatibility/2006" xmlns:r="http://schemas.openxmlformats.org/officeDocument/2006/relationships" xmlns:w="http://schemas.openxmlformats.org/wordprocessingml/2006/main" xmlns:w14="http://schemas.microsoft.com/office/word/2010/wordml" xmlns:w15="http://schemas.microsoft.com/office/word/2012/wordml" mc:Ignorable="w14 w15">
+<w:styles xmlns:mc="http://schemas.openxmlformats.org/markup-compatibility/2006" xmlns:r="http://schemas.openxmlformats.org/officeDocument/2006/relationships" xmlns:w="http://schemas.openxmlformats.org/wordprocessingml/2006/main" xmlns:w14="http://schemas.microsoft.com/office/word/2010/wordml" mc:Ignorable="w14">
   <w:docDefaults>
     <w:rPrDefault>
       <w:rPr>
@@ -2605,391 +3108,166 @@
     </w:rPrDefault>
     <w:pPrDefault/>
   </w:docDefaults>
-  <w:latentStyles w:defLockedState="0" w:defUIPriority="99" w:defSemiHidden="0" w:defUnhideWhenUsed="0" w:defQFormat="0" w:count="371">
-    <w:lsdException w:name="Normal" w:uiPriority="0" w:qFormat="1"/>
-    <w:lsdException w:name="heading 1" w:uiPriority="9" w:qFormat="1"/>
-    <w:lsdException w:name="heading 2" w:semiHidden="1" w:uiPriority="9" w:unhideWhenUsed="1" w:qFormat="1"/>
-    <w:lsdException w:name="heading 3" w:semiHidden="1" w:uiPriority="9" w:unhideWhenUsed="1" w:qFormat="1"/>
-    <w:lsdException w:name="heading 4" w:semiHidden="1" w:uiPriority="9" w:unhideWhenUsed="1" w:qFormat="1"/>
-    <w:lsdException w:name="heading 5" w:semiHidden="1" w:uiPriority="9" w:unhideWhenUsed="1" w:qFormat="1"/>
-    <w:lsdException w:name="heading 6" w:semiHidden="1" w:uiPriority="9" w:unhideWhenUsed="1" w:qFormat="1"/>
-    <w:lsdException w:name="heading 7" w:semiHidden="1" w:uiPriority="9" w:unhideWhenUsed="1" w:qFormat="1"/>
-    <w:lsdException w:name="heading 8" w:semiHidden="1" w:uiPriority="9" w:unhideWhenUsed="1" w:qFormat="1"/>
-    <w:lsdException w:name="heading 9" w:semiHidden="1" w:uiPriority="9" w:unhideWhenUsed="1" w:qFormat="1"/>
-    <w:lsdException w:name="index 1" w:semiHidden="1" w:unhideWhenUsed="1"/>
-    <w:lsdException w:name="index 2" w:semiHidden="1" w:unhideWhenUsed="1"/>
-    <w:lsdException w:name="index 3" w:semiHidden="1" w:unhideWhenUsed="1"/>
-    <w:lsdException w:name="index 4" w:semiHidden="1" w:unhideWhenUsed="1"/>
-    <w:lsdException w:name="index 5" w:semiHidden="1" w:unhideWhenUsed="1"/>
-    <w:lsdException w:name="index 6" w:semiHidden="1" w:unhideWhenUsed="1"/>
-    <w:lsdException w:name="index 7" w:semiHidden="1" w:unhideWhenUsed="1"/>
-    <w:lsdException w:name="index 8" w:semiHidden="1" w:unhideWhenUsed="1"/>
-    <w:lsdException w:name="index 9" w:semiHidden="1" w:unhideWhenUsed="1"/>
-    <w:lsdException w:name="toc 1" w:semiHidden="1" w:uiPriority="39" w:unhideWhenUsed="1"/>
-    <w:lsdException w:name="toc 2" w:semiHidden="1" w:uiPriority="39" w:unhideWhenUsed="1"/>
-    <w:lsdException w:name="toc 3" w:semiHidden="1" w:uiPriority="39" w:unhideWhenUsed="1"/>
-    <w:lsdException w:name="toc 4" w:semiHidden="1" w:uiPriority="39" w:unhideWhenUsed="1"/>
-    <w:lsdException w:name="toc 5" w:semiHidden="1" w:uiPriority="39" w:unhideWhenUsed="1"/>
-    <w:lsdException w:name="toc 6" w:semiHidden="1" w:uiPriority="39" w:unhideWhenUsed="1"/>
-    <w:lsdException w:name="toc 7" w:semiHidden="1" w:uiPriority="39" w:unhideWhenUsed="1"/>
-    <w:lsdException w:name="toc 8" w:semiHidden="1" w:uiPriority="39" w:unhideWhenUsed="1"/>
-    <w:lsdException w:name="toc 9" w:semiHidden="1" w:uiPriority="39" w:unhideWhenUsed="1"/>
-    <w:lsdException w:name="Normal Indent" w:semiHidden="1" w:unhideWhenUsed="1"/>
-    <w:lsdException w:name="footnote text" w:semiHidden="1" w:unhideWhenUsed="1"/>
-    <w:lsdException w:name="annotation text" w:semiHidden="1" w:unhideWhenUsed="1"/>
-    <w:lsdException w:name="header" w:semiHidden="1" w:unhideWhenUsed="1"/>
-    <w:lsdException w:name="footer" w:semiHidden="1" w:unhideWhenUsed="1"/>
-    <w:lsdException w:name="index heading" w:semiHidden="1" w:unhideWhenUsed="1"/>
-    <w:lsdException w:name="caption" w:semiHidden="1" w:uiPriority="35" w:unhideWhenUsed="1" w:qFormat="1"/>
-    <w:lsdException w:name="table of figures" w:semiHidden="1" w:unhideWhenUsed="1"/>
-    <w:lsdException w:name="envelope address" w:semiHidden="1" w:unhideWhenUsed="1"/>
-    <w:lsdException w:name="envelope return" w:semiHidden="1" w:unhideWhenUsed="1"/>
-    <w:lsdException w:name="footnote reference" w:semiHidden="1" w:unhideWhenUsed="1"/>
-    <w:lsdException w:name="annotation reference" w:semiHidden="1" w:unhideWhenUsed="1"/>
-    <w:lsdException w:name="line number" w:semiHidden="1" w:unhideWhenUsed="1"/>
-    <w:lsdException w:name="page number" w:semiHidden="1" w:unhideWhenUsed="1"/>
-    <w:lsdException w:name="endnote reference" w:semiHidden="1" w:unhideWhenUsed="1"/>
-    <w:lsdException w:name="endnote text" w:semiHidden="1" w:unhideWhenUsed="1"/>
-    <w:lsdException w:name="table of authorities" w:semiHidden="1" w:unhideWhenUsed="1"/>
-    <w:lsdException w:name="macro" w:semiHidden="1" w:unhideWhenUsed="1"/>
-    <w:lsdException w:name="toa heading" w:semiHidden="1" w:unhideWhenUsed="1"/>
-    <w:lsdException w:name="List" w:semiHidden="1" w:unhideWhenUsed="1"/>
-    <w:lsdException w:name="List Bullet" w:semiHidden="1" w:unhideWhenUsed="1"/>
-    <w:lsdException w:name="List Number" w:semiHidden="1" w:unhideWhenUsed="1"/>
-    <w:lsdException w:name="List 2" w:semiHidden="1" w:unhideWhenUsed="1"/>
-    <w:lsdException w:name="List 3" w:semiHidden="1" w:unhideWhenUsed="1"/>
-    <w:lsdException w:name="List 4" w:semiHidden="1" w:unhideWhenUsed="1"/>
-    <w:lsdException w:name="List 5" w:semiHidden="1" w:unhideWhenUsed="1"/>
-    <w:lsdException w:name="List Bullet 2" w:semiHidden="1" w:unhideWhenUsed="1"/>
-    <w:lsdException w:name="List Bullet 3" w:semiHidden="1" w:unhideWhenUsed="1"/>
-    <w:lsdException w:name="List Bullet 4" w:semiHidden="1" w:unhideWhenUsed="1"/>
-    <w:lsdException w:name="List Bullet 5" w:semiHidden="1" w:unhideWhenUsed="1"/>
-    <w:lsdException w:name="List Number 2" w:semiHidden="1" w:unhideWhenUsed="1"/>
-    <w:lsdException w:name="List Number 3" w:semiHidden="1" w:unhideWhenUsed="1"/>
-    <w:lsdException w:name="List Number 4" w:semiHidden="1" w:unhideWhenUsed="1"/>
-    <w:lsdException w:name="List Number 5" w:semiHidden="1" w:unhideWhenUsed="1"/>
-    <w:lsdException w:name="Title" w:uiPriority="10" w:qFormat="1"/>
-    <w:lsdException w:name="Closing" w:semiHidden="1" w:unhideWhenUsed="1"/>
-    <w:lsdException w:name="Signature" w:semiHidden="1" w:unhideWhenUsed="1"/>
-    <w:lsdException w:name="Default Paragraph Font" w:semiHidden="1" w:uiPriority="1" w:unhideWhenUsed="1"/>
-    <w:lsdException w:name="Body Text" w:semiHidden="1" w:unhideWhenUsed="1"/>
-    <w:lsdException w:name="Body Text Indent" w:semiHidden="1" w:unhideWhenUsed="1"/>
-    <w:lsdException w:name="List Continue" w:semiHidden="1" w:unhideWhenUsed="1"/>
-    <w:lsdException w:name="List Continue 2" w:semiHidden="1" w:unhideWhenUsed="1"/>
-    <w:lsdException w:name="List Continue 3" w:semiHidden="1" w:unhideWhenUsed="1"/>
-    <w:lsdException w:name="List Continue 4" w:semiHidden="1" w:unhideWhenUsed="1"/>
-    <w:lsdException w:name="List Continue 5" w:semiHidden="1" w:unhideWhenUsed="1"/>
-    <w:lsdException w:name="Message Header" w:semiHidden="1" w:unhideWhenUsed="1"/>
-    <w:lsdException w:name="Subtitle" w:uiPriority="11" w:qFormat="1"/>
-    <w:lsdException w:name="Salutation" w:semiHidden="1" w:unhideWhenUsed="1"/>
-    <w:lsdException w:name="Date" w:semiHidden="1" w:unhideWhenUsed="1"/>
-    <w:lsdException w:name="Body Text First Indent" w:semiHidden="1" w:unhideWhenUsed="1"/>
-    <w:lsdException w:name="Body Text First Indent 2" w:semiHidden="1" w:unhideWhenUsed="1"/>
-    <w:lsdException w:name="Note Heading" w:semiHidden="1" w:unhideWhenUsed="1"/>
-    <w:lsdException w:name="Body Text 2" w:semiHidden="1" w:unhideWhenUsed="1"/>
-    <w:lsdException w:name="Body Text 3" w:semiHidden="1" w:unhideWhenUsed="1"/>
-    <w:lsdException w:name="Body Text Indent 2" w:semiHidden="1" w:unhideWhenUsed="1"/>
-    <w:lsdException w:name="Body Text Indent 3" w:semiHidden="1" w:unhideWhenUsed="1"/>
-    <w:lsdException w:name="Block Text" w:semiHidden="1" w:unhideWhenUsed="1"/>
-    <w:lsdException w:name="Hyperlink" w:semiHidden="1" w:unhideWhenUsed="1"/>
-    <w:lsdException w:name="FollowedHyperlink" w:semiHidden="1" w:unhideWhenUsed="1"/>
-    <w:lsdException w:name="Strong" w:uiPriority="22" w:qFormat="1"/>
-    <w:lsdException w:name="Emphasis" w:uiPriority="20" w:qFormat="1"/>
-    <w:lsdException w:name="Document Map" w:semiHidden="1" w:unhideWhenUsed="1"/>
-    <w:lsdException w:name="Plain Text" w:semiHidden="1" w:unhideWhenUsed="1"/>
-    <w:lsdException w:name="E-mail Signature" w:semiHidden="1" w:unhideWhenUsed="1"/>
-    <w:lsdException w:name="HTML Top of Form" w:semiHidden="1" w:unhideWhenUsed="1"/>
-    <w:lsdException w:name="HTML Bottom of Form" w:semiHidden="1" w:unhideWhenUsed="1"/>
-    <w:lsdException w:name="Normal (Web)" w:semiHidden="1" w:unhideWhenUsed="1"/>
-    <w:lsdException w:name="HTML Acronym" w:semiHidden="1" w:unhideWhenUsed="1"/>
-    <w:lsdException w:name="HTML Address" w:semiHidden="1" w:unhideWhenUsed="1"/>
-    <w:lsdException w:name="HTML Cite" w:semiHidden="1" w:unhideWhenUsed="1"/>
-    <w:lsdException w:name="HTML Code" w:semiHidden="1" w:unhideWhenUsed="1"/>
-    <w:lsdException w:name="HTML Definition" w:semiHidden="1" w:unhideWhenUsed="1"/>
-    <w:lsdException w:name="HTML Keyboard" w:semiHidden="1" w:unhideWhenUsed="1"/>
-    <w:lsdException w:name="HTML Preformatted" w:semiHidden="1" w:unhideWhenUsed="1"/>
-    <w:lsdException w:name="HTML Sample" w:semiHidden="1" w:unhideWhenUsed="1"/>
-    <w:lsdException w:name="HTML Typewriter" w:semiHidden="1" w:unhideWhenUsed="1"/>
-    <w:lsdException w:name="HTML Variable" w:semiHidden="1" w:unhideWhenUsed="1"/>
-    <w:lsdException w:name="Normal Table" w:semiHidden="1" w:unhideWhenUsed="1"/>
-    <w:lsdException w:name="annotation subject" w:semiHidden="1" w:unhideWhenUsed="1"/>
-    <w:lsdException w:name="No List" w:semiHidden="1" w:unhideWhenUsed="1"/>
-    <w:lsdException w:name="Outline List 1" w:semiHidden="1" w:unhideWhenUsed="1"/>
-    <w:lsdException w:name="Outline List 2" w:semiHidden="1" w:unhideWhenUsed="1"/>
-    <w:lsdException w:name="Outline List 3" w:semiHidden="1" w:unhideWhenUsed="1"/>
-    <w:lsdException w:name="Table Simple 1" w:semiHidden="1" w:unhideWhenUsed="1"/>
-    <w:lsdException w:name="Table Simple 2" w:semiHidden="1" w:unhideWhenUsed="1"/>
-    <w:lsdException w:name="Table Simple 3" w:semiHidden="1" w:unhideWhenUsed="1"/>
-    <w:lsdException w:name="Table Classic 1" w:semiHidden="1" w:unhideWhenUsed="1"/>
-    <w:lsdException w:name="Table Classic 2" w:semiHidden="1" w:unhideWhenUsed="1"/>
-    <w:lsdException w:name="Table Classic 3" w:semiHidden="1" w:unhideWhenUsed="1"/>
-    <w:lsdException w:name="Table Classic 4" w:semiHidden="1" w:unhideWhenUsed="1"/>
-    <w:lsdException w:name="Table Colorful 1" w:semiHidden="1" w:unhideWhenUsed="1"/>
-    <w:lsdException w:name="Table Colorful 2" w:semiHidden="1" w:unhideWhenUsed="1"/>
-    <w:lsdException w:name="Table Colorful 3" w:semiHidden="1" w:unhideWhenUsed="1"/>
-    <w:lsdException w:name="Table Columns 1" w:semiHidden="1" w:unhideWhenUsed="1"/>
-    <w:lsdException w:name="Table Columns 2" w:semiHidden="1" w:unhideWhenUsed="1"/>
-    <w:lsdException w:name="Table Columns 3" w:semiHidden="1" w:unhideWhenUsed="1"/>
-    <w:lsdException w:name="Table Columns 4" w:semiHidden="1" w:unhideWhenUsed="1"/>
-    <w:lsdException w:name="Table Columns 5" w:semiHidden="1" w:unhideWhenUsed="1"/>
-    <w:lsdException w:name="Table Grid 1" w:semiHidden="1" w:unhideWhenUsed="1"/>
-    <w:lsdException w:name="Table Grid 2" w:semiHidden="1" w:unhideWhenUsed="1"/>
-    <w:lsdException w:name="Table Grid 3" w:semiHidden="1" w:unhideWhenUsed="1"/>
-    <w:lsdException w:name="Table Grid 4" w:semiHidden="1" w:unhideWhenUsed="1"/>
-    <w:lsdException w:name="Table Grid 5" w:semiHidden="1" w:unhideWhenUsed="1"/>
-    <w:lsdException w:name="Table Grid 6" w:semiHidden="1" w:unhideWhenUsed="1"/>
-    <w:lsdException w:name="Table Grid 7" w:semiHidden="1" w:unhideWhenUsed="1"/>
-    <w:lsdException w:name="Table Grid 8" w:semiHidden="1" w:unhideWhenUsed="1"/>
-    <w:lsdException w:name="Table List 1" w:semiHidden="1" w:unhideWhenUsed="1"/>
-    <w:lsdException w:name="Table List 2" w:semiHidden="1" w:unhideWhenUsed="1"/>
-    <w:lsdException w:name="Table List 3" w:semiHidden="1" w:unhideWhenUsed="1"/>
-    <w:lsdException w:name="Table List 4" w:semiHidden="1" w:unhideWhenUsed="1"/>
-    <w:lsdException w:name="Table List 5" w:semiHidden="1" w:unhideWhenUsed="1"/>
-    <w:lsdException w:name="Table List 6" w:semiHidden="1" w:unhideWhenUsed="1"/>
-    <w:lsdException w:name="Table List 7" w:semiHidden="1" w:unhideWhenUsed="1"/>
-    <w:lsdException w:name="Table List 8" w:semiHidden="1" w:unhideWhenUsed="1"/>
-    <w:lsdException w:name="Table 3D effects 1" w:semiHidden="1" w:unhideWhenUsed="1"/>
-    <w:lsdException w:name="Table 3D effects 2" w:semiHidden="1" w:unhideWhenUsed="1"/>
-    <w:lsdException w:name="Table 3D effects 3" w:semiHidden="1" w:unhideWhenUsed="1"/>
-    <w:lsdException w:name="Table Contemporary" w:semiHidden="1" w:unhideWhenUsed="1"/>
-    <w:lsdException w:name="Table Elegant" w:semiHidden="1" w:unhideWhenUsed="1"/>
-    <w:lsdException w:name="Table Professional" w:semiHidden="1" w:unhideWhenUsed="1"/>
-    <w:lsdException w:name="Table Subtle 1" w:semiHidden="1" w:unhideWhenUsed="1"/>
-    <w:lsdException w:name="Table Subtle 2" w:semiHidden="1" w:unhideWhenUsed="1"/>
-    <w:lsdException w:name="Table Web 1" w:semiHidden="1" w:unhideWhenUsed="1"/>
-    <w:lsdException w:name="Table Web 2" w:semiHidden="1" w:unhideWhenUsed="1"/>
-    <w:lsdException w:name="Table Web 3" w:semiHidden="1" w:unhideWhenUsed="1"/>
-    <w:lsdException w:name="Balloon Text" w:semiHidden="1" w:unhideWhenUsed="1"/>
-    <w:lsdException w:name="Table Grid" w:uiPriority="59"/>
-    <w:lsdException w:name="Table Theme" w:semiHidden="1" w:unhideWhenUsed="1"/>
-    <w:lsdException w:name="Placeholder Text" w:semiHidden="1"/>
-    <w:lsdException w:name="No Spacing" w:uiPriority="1" w:qFormat="1"/>
-    <w:lsdException w:name="Light Shading" w:uiPriority="60"/>
-    <w:lsdException w:name="Light List" w:uiPriority="61"/>
-    <w:lsdException w:name="Light Grid" w:uiPriority="62"/>
-    <w:lsdException w:name="Medium Shading 1" w:uiPriority="63"/>
-    <w:lsdException w:name="Medium Shading 2" w:uiPriority="64"/>
-    <w:lsdException w:name="Medium List 1" w:uiPriority="65"/>
-    <w:lsdException w:name="Medium List 2" w:uiPriority="66"/>
-    <w:lsdException w:name="Medium Grid 1" w:uiPriority="67"/>
-    <w:lsdException w:name="Medium Grid 2" w:uiPriority="68"/>
-    <w:lsdException w:name="Medium Grid 3" w:uiPriority="69"/>
-    <w:lsdException w:name="Dark List" w:uiPriority="70"/>
-    <w:lsdException w:name="Colorful Shading" w:uiPriority="71"/>
-    <w:lsdException w:name="Colorful List" w:uiPriority="72"/>
-    <w:lsdException w:name="Colorful Grid" w:uiPriority="73"/>
-    <w:lsdException w:name="Light Shading Accent 1" w:uiPriority="60"/>
-    <w:lsdException w:name="Light List Accent 1" w:uiPriority="61"/>
-    <w:lsdException w:name="Light Grid Accent 1" w:uiPriority="62"/>
-    <w:lsdException w:name="Medium Shading 1 Accent 1" w:uiPriority="63"/>
-    <w:lsdException w:name="Medium Shading 2 Accent 1" w:uiPriority="64"/>
-    <w:lsdException w:name="Medium List 1 Accent 1" w:uiPriority="65"/>
-    <w:lsdException w:name="Revision" w:semiHidden="1"/>
-    <w:lsdException w:name="List Paragraph" w:uiPriority="34" w:qFormat="1"/>
-    <w:lsdException w:name="Quote" w:uiPriority="29" w:qFormat="1"/>
-    <w:lsdException w:name="Intense Quote" w:uiPriority="30" w:qFormat="1"/>
-    <w:lsdException w:name="Medium List 2 Accent 1" w:uiPriority="66"/>
-    <w:lsdException w:name="Medium Grid 1 Accent 1" w:uiPriority="67"/>
-    <w:lsdException w:name="Medium Grid 2 Accent 1" w:uiPriority="68"/>
-    <w:lsdException w:name="Medium Grid 3 Accent 1" w:uiPriority="69"/>
-    <w:lsdException w:name="Dark List Accent 1" w:uiPriority="70"/>
-    <w:lsdException w:name="Colorful Shading Accent 1" w:uiPriority="71"/>
-    <w:lsdException w:name="Colorful List Accent 1" w:uiPriority="72"/>
-    <w:lsdException w:name="Colorful Grid Accent 1" w:uiPriority="73"/>
-    <w:lsdException w:name="Light Shading Accent 2" w:uiPriority="60"/>
-    <w:lsdException w:name="Light List Accent 2" w:uiPriority="61"/>
-    <w:lsdException w:name="Light Grid Accent 2" w:uiPriority="62"/>
-    <w:lsdException w:name="Medium Shading 1 Accent 2" w:uiPriority="63"/>
-    <w:lsdException w:name="Medium Shading 2 Accent 2" w:uiPriority="64"/>
-    <w:lsdException w:name="Medium List 1 Accent 2" w:uiPriority="65"/>
-    <w:lsdException w:name="Medium List 2 Accent 2" w:uiPriority="66"/>
-    <w:lsdException w:name="Medium Grid 1 Accent 2" w:uiPriority="67"/>
-    <w:lsdException w:name="Medium Grid 2 Accent 2" w:uiPriority="68"/>
-    <w:lsdException w:name="Medium Grid 3 Accent 2" w:uiPriority="69"/>
-    <w:lsdException w:name="Dark List Accent 2" w:uiPriority="70"/>
-    <w:lsdException w:name="Colorful Shading Accent 2" w:uiPriority="71"/>
-    <w:lsdException w:name="Colorful List Accent 2" w:uiPriority="72"/>
-    <w:lsdException w:name="Colorful Grid Accent 2" w:uiPriority="73"/>
-    <w:lsdException w:name="Light Shading Accent 3" w:uiPriority="60"/>
-    <w:lsdException w:name="Light List Accent 3" w:uiPriority="61"/>
-    <w:lsdException w:name="Light Grid Accent 3" w:uiPriority="62"/>
-    <w:lsdException w:name="Medium Shading 1 Accent 3" w:uiPriority="63"/>
-    <w:lsdException w:name="Medium Shading 2 Accent 3" w:uiPriority="64"/>
-    <w:lsdException w:name="Medium List 1 Accent 3" w:uiPriority="65"/>
-    <w:lsdException w:name="Medium List 2 Accent 3" w:uiPriority="66"/>
-    <w:lsdException w:name="Medium Grid 1 Accent 3" w:uiPriority="67"/>
-    <w:lsdException w:name="Medium Grid 2 Accent 3" w:uiPriority="68"/>
-    <w:lsdException w:name="Medium Grid 3 Accent 3" w:uiPriority="69"/>
-    <w:lsdException w:name="Dark List Accent 3" w:uiPriority="70"/>
-    <w:lsdException w:name="Colorful Shading Accent 3" w:uiPriority="71"/>
-    <w:lsdException w:name="Colorful List Accent 3" w:uiPriority="72"/>
-    <w:lsdException w:name="Colorful Grid Accent 3" w:uiPriority="73"/>
-    <w:lsdException w:name="Light Shading Accent 4" w:uiPriority="60"/>
-    <w:lsdException w:name="Light List Accent 4" w:uiPriority="61"/>
-    <w:lsdException w:name="Light Grid Accent 4" w:uiPriority="62"/>
-    <w:lsdException w:name="Medium Shading 1 Accent 4" w:uiPriority="63"/>
-    <w:lsdException w:name="Medium Shading 2 Accent 4" w:uiPriority="64"/>
-    <w:lsdException w:name="Medium List 1 Accent 4" w:uiPriority="65"/>
-    <w:lsdException w:name="Medium List 2 Accent 4" w:uiPriority="66"/>
-    <w:lsdException w:name="Medium Grid 1 Accent 4" w:uiPriority="67"/>
-    <w:lsdException w:name="Medium Grid 2 Accent 4" w:uiPriority="68"/>
-    <w:lsdException w:name="Medium Grid 3 Accent 4" w:uiPriority="69"/>
-    <w:lsdException w:name="Dark List Accent 4" w:uiPriority="70"/>
-    <w:lsdException w:name="Colorful Shading Accent 4" w:uiPriority="71"/>
-    <w:lsdException w:name="Colorful List Accent 4" w:uiPriority="72"/>
-    <w:lsdException w:name="Colorful Grid Accent 4" w:uiPriority="73"/>
-    <w:lsdException w:name="Light Shading Accent 5" w:uiPriority="60"/>
-    <w:lsdException w:name="Light List Accent 5" w:uiPriority="61"/>
-    <w:lsdException w:name="Light Grid Accent 5" w:uiPriority="62"/>
-    <w:lsdException w:name="Medium Shading 1 Accent 5" w:uiPriority="63"/>
-    <w:lsdException w:name="Medium Shading 2 Accent 5" w:uiPriority="64"/>
-    <w:lsdException w:name="Medium List 1 Accent 5" w:uiPriority="65"/>
-    <w:lsdException w:name="Medium List 2 Accent 5" w:uiPriority="66"/>
-    <w:lsdException w:name="Medium Grid 1 Accent 5" w:uiPriority="67"/>
-    <w:lsdException w:name="Medium Grid 2 Accent 5" w:uiPriority="68"/>
-    <w:lsdException w:name="Medium Grid 3 Accent 5" w:uiPriority="69"/>
-    <w:lsdException w:name="Dark List Accent 5" w:uiPriority="70"/>
-    <w:lsdException w:name="Colorful Shading Accent 5" w:uiPriority="71"/>
-    <w:lsdException w:name="Colorful List Accent 5" w:uiPriority="72"/>
-    <w:lsdException w:name="Colorful Grid Accent 5" w:uiPriority="73"/>
-    <w:lsdException w:name="Light Shading Accent 6" w:uiPriority="60"/>
-    <w:lsdException w:name="Light List Accent 6" w:uiPriority="61"/>
-    <w:lsdException w:name="Light Grid Accent 6" w:uiPriority="62"/>
-    <w:lsdException w:name="Medium Shading 1 Accent 6" w:uiPriority="63"/>
-    <w:lsdException w:name="Medium Shading 2 Accent 6" w:uiPriority="64"/>
-    <w:lsdException w:name="Medium List 1 Accent 6" w:uiPriority="65"/>
-    <w:lsdException w:name="Medium List 2 Accent 6" w:uiPriority="66"/>
-    <w:lsdException w:name="Medium Grid 1 Accent 6" w:uiPriority="67"/>
-    <w:lsdException w:name="Medium Grid 2 Accent 6" w:uiPriority="68"/>
-    <w:lsdException w:name="Medium Grid 3 Accent 6" w:uiPriority="69"/>
-    <w:lsdException w:name="Dark List Accent 6" w:uiPriority="70"/>
-    <w:lsdException w:name="Colorful Shading Accent 6" w:uiPriority="71"/>
-    <w:lsdException w:name="Colorful List Accent 6" w:uiPriority="72"/>
-    <w:lsdException w:name="Colorful Grid Accent 6" w:uiPriority="73"/>
-    <w:lsdException w:name="Subtle Emphasis" w:uiPriority="19" w:qFormat="1"/>
-    <w:lsdException w:name="Intense Emphasis" w:uiPriority="21" w:qFormat="1"/>
-    <w:lsdException w:name="Subtle Reference" w:uiPriority="31" w:qFormat="1"/>
-    <w:lsdException w:name="Intense Reference" w:uiPriority="32" w:qFormat="1"/>
-    <w:lsdException w:name="Book Title" w:uiPriority="33" w:qFormat="1"/>
-    <w:lsdException w:name="Bibliography" w:semiHidden="1" w:uiPriority="37" w:unhideWhenUsed="1"/>
-    <w:lsdException w:name="TOC Heading" w:semiHidden="1" w:uiPriority="39" w:unhideWhenUsed="1" w:qFormat="1"/>
-    <w:lsdException w:name="Plain Table 1" w:uiPriority="41"/>
-    <w:lsdException w:name="Plain Table 2" w:uiPriority="42"/>
-    <w:lsdException w:name="Plain Table 3" w:uiPriority="43"/>
-    <w:lsdException w:name="Plain Table 4" w:uiPriority="44"/>
-    <w:lsdException w:name="Plain Table 5" w:uiPriority="45"/>
-    <w:lsdException w:name="Grid Table Light" w:uiPriority="40"/>
-    <w:lsdException w:name="Grid Table 1 Light" w:uiPriority="46"/>
-    <w:lsdException w:name="Grid Table 2" w:uiPriority="47"/>
-    <w:lsdException w:name="Grid Table 3" w:uiPriority="48"/>
-    <w:lsdException w:name="Grid Table 4" w:uiPriority="49"/>
-    <w:lsdException w:name="Grid Table 5 Dark" w:uiPriority="50"/>
-    <w:lsdException w:name="Grid Table 6 Colorful" w:uiPriority="51"/>
-    <w:lsdException w:name="Grid Table 7 Colorful" w:uiPriority="52"/>
-    <w:lsdException w:name="Grid Table 1 Light Accent 1" w:uiPriority="46"/>
-    <w:lsdException w:name="Grid Table 2 Accent 1" w:uiPriority="47"/>
-    <w:lsdException w:name="Grid Table 3 Accent 1" w:uiPriority="48"/>
-    <w:lsdException w:name="Grid Table 4 Accent 1" w:uiPriority="49"/>
-    <w:lsdException w:name="Grid Table 5 Dark Accent 1" w:uiPriority="50"/>
-    <w:lsdException w:name="Grid Table 6 Colorful Accent 1" w:uiPriority="51"/>
-    <w:lsdException w:name="Grid Table 7 Colorful Accent 1" w:uiPriority="52"/>
-    <w:lsdException w:name="Grid Table 1 Light Accent 2" w:uiPriority="46"/>
-    <w:lsdException w:name="Grid Table 2 Accent 2" w:uiPriority="47"/>
-    <w:lsdException w:name="Grid Table 3 Accent 2" w:uiPriority="48"/>
-    <w:lsdException w:name="Grid Table 4 Accent 2" w:uiPriority="49"/>
-    <w:lsdException w:name="Grid Table 5 Dark Accent 2" w:uiPriority="50"/>
-    <w:lsdException w:name="Grid Table 6 Colorful Accent 2" w:uiPriority="51"/>
-    <w:lsdException w:name="Grid Table 7 Colorful Accent 2" w:uiPriority="52"/>
-    <w:lsdException w:name="Grid Table 1 Light Accent 3" w:uiPriority="46"/>
-    <w:lsdException w:name="Grid Table 2 Accent 3" w:uiPriority="47"/>
-    <w:lsdException w:name="Grid Table 3 Accent 3" w:uiPriority="48"/>
-    <w:lsdException w:name="Grid Table 4 Accent 3" w:uiPriority="49"/>
-    <w:lsdException w:name="Grid Table 5 Dark Accent 3" w:uiPriority="50"/>
-    <w:lsdException w:name="Grid Table 6 Colorful Accent 3" w:uiPriority="51"/>
-    <w:lsdException w:name="Grid Table 7 Colorful Accent 3" w:uiPriority="52"/>
-    <w:lsdException w:name="Grid Table 1 Light Accent 4" w:uiPriority="46"/>
-    <w:lsdException w:name="Grid Table 2 Accent 4" w:uiPriority="47"/>
-    <w:lsdException w:name="Grid Table 3 Accent 4" w:uiPriority="48"/>
-    <w:lsdException w:name="Grid Table 4 Accent 4" w:uiPriority="49"/>
-    <w:lsdException w:name="Grid Table 5 Dark Accent 4" w:uiPriority="50"/>
-    <w:lsdException w:name="Grid Table 6 Colorful Accent 4" w:uiPriority="51"/>
-    <w:lsdException w:name="Grid Table 7 Colorful Accent 4" w:uiPriority="52"/>
-    <w:lsdException w:name="Grid Table 1 Light Accent 5" w:uiPriority="46"/>
-    <w:lsdException w:name="Grid Table 2 Accent 5" w:uiPriority="47"/>
-    <w:lsdException w:name="Grid Table 3 Accent 5" w:uiPriority="48"/>
-    <w:lsdException w:name="Grid Table 4 Accent 5" w:uiPriority="49"/>
-    <w:lsdException w:name="Grid Table 5 Dark Accent 5" w:uiPriority="50"/>
-    <w:lsdException w:name="Grid Table 6 Colorful Accent 5" w:uiPriority="51"/>
-    <w:lsdException w:name="Grid Table 7 Colorful Accent 5" w:uiPriority="52"/>
-    <w:lsdException w:name="Grid Table 1 Light Accent 6" w:uiPriority="46"/>
-    <w:lsdException w:name="Grid Table 2 Accent 6" w:uiPriority="47"/>
-    <w:lsdException w:name="Grid Table 3 Accent 6" w:uiPriority="48"/>
-    <w:lsdException w:name="Grid Table 4 Accent 6" w:uiPriority="49"/>
-    <w:lsdException w:name="Grid Table 5 Dark Accent 6" w:uiPriority="50"/>
-    <w:lsdException w:name="Grid Table 6 Colorful Accent 6" w:uiPriority="51"/>
-    <w:lsdException w:name="Grid Table 7 Colorful Accent 6" w:uiPriority="52"/>
-    <w:lsdException w:name="List Table 1 Light" w:uiPriority="46"/>
-    <w:lsdException w:name="List Table 2" w:uiPriority="47"/>
-    <w:lsdException w:name="List Table 3" w:uiPriority="48"/>
-    <w:lsdException w:name="List Table 4" w:uiPriority="49"/>
-    <w:lsdException w:name="List Table 5 Dark" w:uiPriority="50"/>
-    <w:lsdException w:name="List Table 6 Colorful" w:uiPriority="51"/>
-    <w:lsdException w:name="List Table 7 Colorful" w:uiPriority="52"/>
-    <w:lsdException w:name="List Table 1 Light Accent 1" w:uiPriority="46"/>
-    <w:lsdException w:name="List Table 2 Accent 1" w:uiPriority="47"/>
-    <w:lsdException w:name="List Table 3 Accent 1" w:uiPriority="48"/>
-    <w:lsdException w:name="List Table 4 Accent 1" w:uiPriority="49"/>
-    <w:lsdException w:name="List Table 5 Dark Accent 1" w:uiPriority="50"/>
-    <w:lsdException w:name="List Table 6 Colorful Accent 1" w:uiPriority="51"/>
-    <w:lsdException w:name="List Table 7 Colorful Accent 1" w:uiPriority="52"/>
-    <w:lsdException w:name="List Table 1 Light Accent 2" w:uiPriority="46"/>
-    <w:lsdException w:name="List Table 2 Accent 2" w:uiPriority="47"/>
-    <w:lsdException w:name="List Table 3 Accent 2" w:uiPriority="48"/>
-    <w:lsdException w:name="List Table 4 Accent 2" w:uiPriority="49"/>
-    <w:lsdException w:name="List Table 5 Dark Accent 2" w:uiPriority="50"/>
-    <w:lsdException w:name="List Table 6 Colorful Accent 2" w:uiPriority="51"/>
-    <w:lsdException w:name="List Table 7 Colorful Accent 2" w:uiPriority="52"/>
-    <w:lsdException w:name="List Table 1 Light Accent 3" w:uiPriority="46"/>
-    <w:lsdException w:name="List Table 2 Accent 3" w:uiPriority="47"/>
-    <w:lsdException w:name="List Table 3 Accent 3" w:uiPriority="48"/>
-    <w:lsdException w:name="List Table 4 Accent 3" w:uiPriority="49"/>
-    <w:lsdException w:name="List Table 5 Dark Accent 3" w:uiPriority="50"/>
-    <w:lsdException w:name="List Table 6 Colorful Accent 3" w:uiPriority="51"/>
-    <w:lsdException w:name="List Table 7 Colorful Accent 3" w:uiPriority="52"/>
-    <w:lsdException w:name="List Table 1 Light Accent 4" w:uiPriority="46"/>
-    <w:lsdException w:name="List Table 2 Accent 4" w:uiPriority="47"/>
-    <w:lsdException w:name="List Table 3 Accent 4" w:uiPriority="48"/>
-    <w:lsdException w:name="List Table 4 Accent 4" w:uiPriority="49"/>
-    <w:lsdException w:name="List Table 5 Dark Accent 4" w:uiPriority="50"/>
-    <w:lsdException w:name="List Table 6 Colorful Accent 4" w:uiPriority="51"/>
-    <w:lsdException w:name="List Table 7 Colorful Accent 4" w:uiPriority="52"/>
-    <w:lsdException w:name="List Table 1 Light Accent 5" w:uiPriority="46"/>
-    <w:lsdException w:name="List Table 2 Accent 5" w:uiPriority="47"/>
-    <w:lsdException w:name="List Table 3 Accent 5" w:uiPriority="48"/>
-    <w:lsdException w:name="List Table 4 Accent 5" w:uiPriority="49"/>
-    <w:lsdException w:name="List Table 5 Dark Accent 5" w:uiPriority="50"/>
-    <w:lsdException w:name="List Table 6 Colorful Accent 5" w:uiPriority="51"/>
-    <w:lsdException w:name="List Table 7 Colorful Accent 5" w:uiPriority="52"/>
-    <w:lsdException w:name="List Table 1 Light Accent 6" w:uiPriority="46"/>
-    <w:lsdException w:name="List Table 2 Accent 6" w:uiPriority="47"/>
-    <w:lsdException w:name="List Table 3 Accent 6" w:uiPriority="48"/>
-    <w:lsdException w:name="List Table 4 Accent 6" w:uiPriority="49"/>
-    <w:lsdException w:name="List Table 5 Dark Accent 6" w:uiPriority="50"/>
-    <w:lsdException w:name="List Table 6 Colorful Accent 6" w:uiPriority="51"/>
-    <w:lsdException w:name="List Table 7 Colorful Accent 6" w:uiPriority="52"/>
+  <w:latentStyles w:defLockedState="0" w:defUIPriority="99" w:defSemiHidden="1" w:defUnhideWhenUsed="1" w:defQFormat="0" w:count="276">
+    <w:lsdException w:name="Normal" w:semiHidden="0" w:uiPriority="0" w:unhideWhenUsed="0" w:qFormat="1"/>
+    <w:lsdException w:name="heading 1" w:semiHidden="0" w:uiPriority="9" w:unhideWhenUsed="0" w:qFormat="1"/>
+    <w:lsdException w:name="heading 2" w:uiPriority="9" w:qFormat="1"/>
+    <w:lsdException w:name="heading 3" w:uiPriority="9" w:qFormat="1"/>
+    <w:lsdException w:name="heading 4" w:uiPriority="9" w:qFormat="1"/>
+    <w:lsdException w:name="heading 5" w:uiPriority="9" w:qFormat="1"/>
+    <w:lsdException w:name="heading 6" w:uiPriority="9" w:qFormat="1"/>
+    <w:lsdException w:name="heading 7" w:uiPriority="9" w:qFormat="1"/>
+    <w:lsdException w:name="heading 8" w:uiPriority="9" w:qFormat="1"/>
+    <w:lsdException w:name="heading 9" w:uiPriority="9" w:qFormat="1"/>
+    <w:lsdException w:name="toc 1" w:uiPriority="39"/>
+    <w:lsdException w:name="toc 2" w:uiPriority="39"/>
+    <w:lsdException w:name="toc 3" w:uiPriority="39"/>
+    <w:lsdException w:name="toc 4" w:uiPriority="39"/>
+    <w:lsdException w:name="toc 5" w:uiPriority="39"/>
+    <w:lsdException w:name="toc 6" w:uiPriority="39"/>
+    <w:lsdException w:name="toc 7" w:uiPriority="39"/>
+    <w:lsdException w:name="toc 8" w:uiPriority="39"/>
+    <w:lsdException w:name="toc 9" w:uiPriority="39"/>
+    <w:lsdException w:name="caption" w:uiPriority="35" w:qFormat="1"/>
+    <w:lsdException w:name="Title" w:semiHidden="0" w:uiPriority="10" w:unhideWhenUsed="0" w:qFormat="1"/>
+    <w:lsdException w:name="Default Paragraph Font" w:uiPriority="1"/>
+    <w:lsdException w:name="Subtitle" w:semiHidden="0" w:uiPriority="11" w:unhideWhenUsed="0" w:qFormat="1"/>
+    <w:lsdException w:name="Strong" w:semiHidden="0" w:uiPriority="22" w:unhideWhenUsed="0" w:qFormat="1"/>
+    <w:lsdException w:name="Emphasis" w:semiHidden="0" w:uiPriority="20" w:unhideWhenUsed="0" w:qFormat="1"/>
+    <w:lsdException w:name="Table Grid" w:semiHidden="0" w:uiPriority="59" w:unhideWhenUsed="0"/>
+    <w:lsdException w:name="Note Level 1" w:semiHidden="0" w:unhideWhenUsed="0"/>
+    <w:lsdException w:name="Note Level 2" w:semiHidden="0" w:unhideWhenUsed="0"/>
+    <w:lsdException w:name="Note Level 3" w:semiHidden="0" w:unhideWhenUsed="0"/>
+    <w:lsdException w:name="Note Level 4" w:semiHidden="0" w:unhideWhenUsed="0"/>
+    <w:lsdException w:name="Note Level 5" w:semiHidden="0" w:unhideWhenUsed="0"/>
+    <w:lsdException w:name="Note Level 6" w:semiHidden="0" w:unhideWhenUsed="0"/>
+    <w:lsdException w:name="Note Level 7" w:semiHidden="0" w:unhideWhenUsed="0"/>
+    <w:lsdException w:name="Note Level 8" w:semiHidden="0" w:unhideWhenUsed="0"/>
+    <w:lsdException w:name="Note Level 9" w:semiHidden="0" w:unhideWhenUsed="0"/>
+    <w:lsdException w:name="Placeholder Text" w:unhideWhenUsed="0"/>
+    <w:lsdException w:name="No Spacing" w:semiHidden="0" w:uiPriority="1" w:unhideWhenUsed="0" w:qFormat="1"/>
+    <w:lsdException w:name="Light Shading" w:semiHidden="0" w:uiPriority="60" w:unhideWhenUsed="0"/>
+    <w:lsdException w:name="Light List" w:semiHidden="0" w:uiPriority="61" w:unhideWhenUsed="0"/>
+    <w:lsdException w:name="Light Grid" w:semiHidden="0" w:uiPriority="62" w:unhideWhenUsed="0"/>
+    <w:lsdException w:name="Medium Shading 1" w:semiHidden="0" w:uiPriority="63" w:unhideWhenUsed="0"/>
+    <w:lsdException w:name="Medium Shading 2" w:semiHidden="0" w:uiPriority="64" w:unhideWhenUsed="0"/>
+    <w:lsdException w:name="Medium List 1" w:semiHidden="0" w:uiPriority="65" w:unhideWhenUsed="0"/>
+    <w:lsdException w:name="Medium List 2" w:semiHidden="0" w:uiPriority="66" w:unhideWhenUsed="0"/>
+    <w:lsdException w:name="Medium Grid 1" w:semiHidden="0" w:uiPriority="67" w:unhideWhenUsed="0"/>
+    <w:lsdException w:name="Medium Grid 2" w:semiHidden="0" w:uiPriority="68" w:unhideWhenUsed="0"/>
+    <w:lsdException w:name="Medium Grid 3" w:semiHidden="0" w:uiPriority="69" w:unhideWhenUsed="0"/>
+    <w:lsdException w:name="Dark List" w:semiHidden="0" w:uiPriority="70" w:unhideWhenUsed="0"/>
+    <w:lsdException w:name="Colorful Shading" w:semiHidden="0" w:uiPriority="71" w:unhideWhenUsed="0"/>
+    <w:lsdException w:name="Colorful List" w:semiHidden="0" w:uiPriority="72" w:unhideWhenUsed="0"/>
+    <w:lsdException w:name="Colorful Grid" w:semiHidden="0" w:uiPriority="73" w:unhideWhenUsed="0"/>
+    <w:lsdException w:name="Light Shading Accent 1" w:semiHidden="0" w:uiPriority="60" w:unhideWhenUsed="0"/>
+    <w:lsdException w:name="Light List Accent 1" w:semiHidden="0" w:uiPriority="61" w:unhideWhenUsed="0"/>
+    <w:lsdException w:name="Light Grid Accent 1" w:semiHidden="0" w:uiPriority="62" w:unhideWhenUsed="0"/>
+    <w:lsdException w:name="Medium Shading 1 Accent 1" w:semiHidden="0" w:uiPriority="63" w:unhideWhenUsed="0"/>
+    <w:lsdException w:name="Medium Shading 2 Accent 1" w:semiHidden="0" w:uiPriority="64" w:unhideWhenUsed="0"/>
+    <w:lsdException w:name="Medium List 1 Accent 1" w:semiHidden="0" w:uiPriority="65" w:unhideWhenUsed="0"/>
+    <w:lsdException w:name="Revision" w:unhideWhenUsed="0"/>
+    <w:lsdException w:name="List Paragraph" w:semiHidden="0" w:uiPriority="34" w:unhideWhenUsed="0" w:qFormat="1"/>
+    <w:lsdException w:name="Quote" w:semiHidden="0" w:uiPriority="29" w:unhideWhenUsed="0" w:qFormat="1"/>
+    <w:lsdException w:name="Intense Quote" w:semiHidden="0" w:uiPriority="30" w:unhideWhenUsed="0" w:qFormat="1"/>
+    <w:lsdException w:name="Medium List 2 Accent 1" w:semiHidden="0" w:uiPriority="66" w:unhideWhenUsed="0"/>
+    <w:lsdException w:name="Medium Grid 1 Accent 1" w:semiHidden="0" w:uiPriority="67" w:unhideWhenUsed="0"/>
+    <w:lsdException w:name="Medium Grid 2 Accent 1" w:semiHidden="0" w:uiPriority="68" w:unhideWhenUsed="0"/>
+    <w:lsdException w:name="Medium Grid 3 Accent 1" w:semiHidden="0" w:uiPriority="69" w:unhideWhenUsed="0"/>
+    <w:lsdException w:name="Dark List Accent 1" w:semiHidden="0" w:uiPriority="70" w:unhideWhenUsed="0"/>
+    <w:lsdException w:name="Colorful Shading Accent 1" w:semiHidden="0" w:uiPriority="71" w:unhideWhenUsed="0"/>
+    <w:lsdException w:name="Colorful List Accent 1" w:semiHidden="0" w:uiPriority="72" w:unhideWhenUsed="0"/>
+    <w:lsdException w:name="Colorful Grid Accent 1" w:semiHidden="0" w:uiPriority="73" w:unhideWhenUsed="0"/>
+    <w:lsdException w:name="Light Shading Accent 2" w:semiHidden="0" w:uiPriority="60" w:unhideWhenUsed="0"/>
+    <w:lsdException w:name="Light List Accent 2" w:semiHidden="0" w:uiPriority="61" w:unhideWhenUsed="0"/>
+    <w:lsdException w:name="Light Grid Accent 2" w:semiHidden="0" w:uiPriority="62" w:unhideWhenUsed="0"/>
+    <w:lsdException w:name="Medium Shading 1 Accent 2" w:semiHidden="0" w:uiPriority="63" w:unhideWhenUsed="0"/>
+    <w:lsdException w:name="Medium Shading 2 Accent 2" w:semiHidden="0" w:uiPriority="64" w:unhideWhenUsed="0"/>
+    <w:lsdException w:name="Medium List 1 Accent 2" w:semiHidden="0" w:uiPriority="65" w:unhideWhenUsed="0"/>
+    <w:lsdException w:name="Medium List 2 Accent 2" w:semiHidden="0" w:uiPriority="66" w:unhideWhenUsed="0"/>
+    <w:lsdException w:name="Medium Grid 1 Accent 2" w:semiHidden="0" w:uiPriority="67" w:unhideWhenUsed="0"/>
+    <w:lsdException w:name="Medium Grid 2 Accent 2" w:semiHidden="0" w:uiPriority="68" w:unhideWhenUsed="0"/>
+    <w:lsdException w:name="Medium Grid 3 Accent 2" w:semiHidden="0" w:uiPriority="69" w:unhideWhenUsed="0"/>
+    <w:lsdException w:name="Dark List Accent 2" w:semiHidden="0" w:uiPriority="70" w:unhideWhenUsed="0"/>
+    <w:lsdException w:name="Colorful Shading Accent 2" w:semiHidden="0" w:uiPriority="71" w:unhideWhenUsed="0"/>
+    <w:lsdException w:name="Colorful List Accent 2" w:semiHidden="0" w:uiPriority="72" w:unhideWhenUsed="0"/>
+    <w:lsdException w:name="Colorful Grid Accent 2" w:semiHidden="0" w:uiPriority="73" w:unhideWhenUsed="0"/>
+    <w:lsdException w:name="Light Shading Accent 3" w:semiHidden="0" w:uiPriority="60" w:unhideWhenUsed="0"/>
+    <w:lsdException w:name="Light List Accent 3" w:semiHidden="0" w:uiPriority="61" w:unhideWhenUsed="0"/>
+    <w:lsdException w:name="Light Grid Accent 3" w:semiHidden="0" w:uiPriority="62" w:unhideWhenUsed="0"/>
+    <w:lsdException w:name="Medium Shading 1 Accent 3" w:semiHidden="0" w:uiPriority="63" w:unhideWhenUsed="0"/>
+    <w:lsdException w:name="Medium Shading 2 Accent 3" w:semiHidden="0" w:uiPriority="64" w:unhideWhenUsed="0"/>
+    <w:lsdException w:name="Medium List 1 Accent 3" w:semiHidden="0" w:uiPriority="65" w:unhideWhenUsed="0"/>
+    <w:lsdException w:name="Medium List 2 Accent 3" w:semiHidden="0" w:uiPriority="66" w:unhideWhenUsed="0"/>
+    <w:lsdException w:name="Medium Grid 1 Accent 3" w:semiHidden="0" w:uiPriority="67" w:unhideWhenUsed="0"/>
+    <w:lsdException w:name="Medium Grid 2 Accent 3" w:semiHidden="0" w:uiPriority="68" w:unhideWhenUsed="0"/>
+    <w:lsdException w:name="Medium Grid 3 Accent 3" w:semiHidden="0" w:uiPriority="69" w:unhideWhenUsed="0"/>
+    <w:lsdException w:name="Dark List Accent 3" w:semiHidden="0" w:uiPriority="70" w:unhideWhenUsed="0"/>
+    <w:lsdException w:name="Colorful Shading Accent 3" w:semiHidden="0" w:uiPriority="71" w:unhideWhenUsed="0"/>
+    <w:lsdException w:name="Colorful List Accent 3" w:semiHidden="0" w:uiPriority="72" w:unhideWhenUsed="0"/>
+    <w:lsdException w:name="Colorful Grid Accent 3" w:semiHidden="0" w:uiPriority="73" w:unhideWhenUsed="0"/>
+    <w:lsdException w:name="Light Shading Accent 4" w:semiHidden="0" w:uiPriority="60" w:unhideWhenUsed="0"/>
+    <w:lsdException w:name="Light List Accent 4" w:semiHidden="0" w:uiPriority="61" w:unhideWhenUsed="0"/>
+    <w:lsdException w:name="Light Grid Accent 4" w:semiHidden="0" w:uiPriority="62" w:unhideWhenUsed="0"/>
+    <w:lsdException w:name="Medium Shading 1 Accent 4" w:semiHidden="0" w:uiPriority="63" w:unhideWhenUsed="0"/>
+    <w:lsdException w:name="Medium Shading 2 Accent 4" w:semiHidden="0" w:uiPriority="64" w:unhideWhenUsed="0"/>
+    <w:lsdException w:name="Medium List 1 Accent 4" w:semiHidden="0" w:uiPriority="65" w:unhideWhenUsed="0"/>
+    <w:lsdException w:name="Medium List 2 Accent 4" w:semiHidden="0" w:uiPriority="66" w:unhideWhenUsed="0"/>
+    <w:lsdException w:name="Medium Grid 1 Accent 4" w:semiHidden="0" w:uiPriority="67" w:unhideWhenUsed="0"/>
+    <w:lsdException w:name="Medium Grid 2 Accent 4" w:semiHidden="0" w:uiPriority="68" w:unhideWhenUsed="0"/>
+    <w:lsdException w:name="Medium Grid 3 Accent 4" w:semiHidden="0" w:uiPriority="69" w:unhideWhenUsed="0"/>
+    <w:lsdException w:name="Dark List Accent 4" w:semiHidden="0" w:uiPriority="70" w:unhideWhenUsed="0"/>
+    <w:lsdException w:name="Colorful Shading Accent 4" w:semiHidden="0" w:uiPriority="71" w:unhideWhenUsed="0"/>
+    <w:lsdException w:name="Colorful List Accent 4" w:semiHidden="0" w:uiPriority="72" w:unhideWhenUsed="0"/>
+    <w:lsdException w:name="Colorful Grid Accent 4" w:semiHidden="0" w:uiPriority="73" w:unhideWhenUsed="0"/>
+    <w:lsdException w:name="Light Shading Accent 5" w:semiHidden="0" w:uiPriority="60" w:unhideWhenUsed="0"/>
+    <w:lsdException w:name="Light List Accent 5" w:semiHidden="0" w:uiPriority="61" w:unhideWhenUsed="0"/>
+    <w:lsdException w:name="Light Grid Accent 5" w:semiHidden="0" w:uiPriority="62" w:unhideWhenUsed="0"/>
+    <w:lsdException w:name="Medium Shading 1 Accent 5" w:semiHidden="0" w:uiPriority="63" w:unhideWhenUsed="0"/>
+    <w:lsdException w:name="Medium Shading 2 Accent 5" w:semiHidden="0" w:uiPriority="64" w:unhideWhenUsed="0"/>
+    <w:lsdException w:name="Medium List 1 Accent 5" w:semiHidden="0" w:uiPriority="65" w:unhideWhenUsed="0"/>
+    <w:lsdException w:name="Medium List 2 Accent 5" w:semiHidden="0" w:uiPriority="66" w:unhideWhenUsed="0"/>
+    <w:lsdException w:name="Medium Grid 1 Accent 5" w:semiHidden="0" w:uiPriority="67" w:unhideWhenUsed="0"/>
+    <w:lsdException w:name="Medium Grid 2 Accent 5" w:semiHidden="0" w:uiPriority="68" w:unhideWhenUsed="0"/>
+    <w:lsdException w:name="Medium Grid 3 Accent 5" w:semiHidden="0" w:uiPriority="69" w:unhideWhenUsed="0"/>
+    <w:lsdException w:name="Dark List Accent 5" w:semiHidden="0" w:uiPriority="70" w:unhideWhenUsed="0"/>
+    <w:lsdException w:name="Colorful Shading Accent 5" w:semiHidden="0" w:uiPriority="71" w:unhideWhenUsed="0"/>
+    <w:lsdException w:name="Colorful List Accent 5" w:semiHidden="0" w:uiPriority="72" w:unhideWhenUsed="0"/>
+    <w:lsdException w:name="Colorful Grid Accent 5" w:semiHidden="0" w:uiPriority="73" w:unhideWhenUsed="0"/>
+    <w:lsdException w:name="Light Shading Accent 6" w:semiHidden="0" w:uiPriority="60" w:unhideWhenUsed="0"/>
+    <w:lsdException w:name="Light List Accent 6" w:semiHidden="0" w:uiPriority="61" w:unhideWhenUsed="0"/>
+    <w:lsdException w:name="Light Grid Accent 6" w:semiHidden="0" w:uiPriority="62" w:unhideWhenUsed="0"/>
+    <w:lsdException w:name="Medium Shading 1 Accent 6" w:semiHidden="0" w:uiPriority="63" w:unhideWhenUsed="0"/>
+    <w:lsdException w:name="Medium Shading 2 Accent 6" w:semiHidden="0" w:uiPriority="64" w:unhideWhenUsed="0"/>
+    <w:lsdException w:name="Medium List 1 Accent 6" w:semiHidden="0" w:uiPriority="65" w:unhideWhenUsed="0"/>
+    <w:lsdException w:name="Medium List 2 Accent 6" w:semiHidden="0" w:uiPriority="66" w:unhideWhenUsed="0"/>
+    <w:lsdException w:name="Medium Grid 1 Accent 6" w:semiHidden="0" w:uiPriority="67" w:unhideWhenUsed="0"/>
+    <w:lsdException w:name="Medium Grid 2 Accent 6" w:semiHidden="0" w:uiPriority="68" w:unhideWhenUsed="0"/>
+    <w:lsdException w:name="Medium Grid 3 Accent 6" w:semiHidden="0" w:uiPriority="69" w:unhideWhenUsed="0"/>
+    <w:lsdException w:name="Dark List Accent 6" w:semiHidden="0" w:uiPriority="70" w:unhideWhenUsed="0"/>
+    <w:lsdException w:name="Colorful Shading Accent 6" w:semiHidden="0" w:uiPriority="71" w:unhideWhenUsed="0"/>
+    <w:lsdException w:name="Colorful List Accent 6" w:semiHidden="0" w:uiPriority="72" w:unhideWhenUsed="0"/>
+    <w:lsdException w:name="Colorful Grid Accent 6" w:semiHidden="0" w:uiPriority="73" w:unhideWhenUsed="0"/>
+    <w:lsdException w:name="Subtle Emphasis" w:semiHidden="0" w:uiPriority="19" w:unhideWhenUsed="0" w:qFormat="1"/>
+    <w:lsdException w:name="Intense Emphasis" w:semiHidden="0" w:uiPriority="21" w:unhideWhenUsed="0" w:qFormat="1"/>
+    <w:lsdException w:name="Subtle Reference" w:semiHidden="0" w:uiPriority="31" w:unhideWhenUsed="0" w:qFormat="1"/>
+    <w:lsdException w:name="Intense Reference" w:semiHidden="0" w:uiPriority="32" w:unhideWhenUsed="0" w:qFormat="1"/>
+    <w:lsdException w:name="Book Title" w:semiHidden="0" w:uiPriority="33" w:unhideWhenUsed="0" w:qFormat="1"/>
+    <w:lsdException w:name="Bibliography" w:uiPriority="37"/>
+    <w:lsdException w:name="TOC Heading" w:uiPriority="39" w:qFormat="1"/>
   </w:latentStyles>
-  <w:style w:type="paragraph" w:default="1" w:styleId="Standaard">
+  <w:style w:type="paragraph" w:default="1" w:styleId="Normal">
     <w:name w:val="Normal"/>
     <w:qFormat/>
     <w:rPr>
       <w:lang w:val="nl-NL"/>
     </w:rPr>
   </w:style>
-  <w:style w:type="paragraph" w:styleId="Kop1">
+  <w:style w:type="paragraph" w:styleId="Heading1">
     <w:name w:val="heading 1"/>
-    <w:basedOn w:val="Standaard"/>
-    <w:next w:val="Standaard"/>
-    <w:link w:val="Kop1Char"/>
+    <w:basedOn w:val="Normal"/>
+    <w:next w:val="Normal"/>
+    <w:link w:val="Heading1Char"/>
     <w:uiPriority w:val="9"/>
     <w:qFormat/>
     <w:rsid w:val="00444A3E"/>
@@ -3008,11 +3286,11 @@
       <w:szCs w:val="32"/>
     </w:rPr>
   </w:style>
-  <w:style w:type="paragraph" w:styleId="Kop2">
+  <w:style w:type="paragraph" w:styleId="Heading2">
     <w:name w:val="heading 2"/>
-    <w:basedOn w:val="Standaard"/>
-    <w:next w:val="Standaard"/>
-    <w:link w:val="Kop2Char"/>
+    <w:basedOn w:val="Normal"/>
+    <w:next w:val="Normal"/>
+    <w:link w:val="Heading2Char"/>
     <w:uiPriority w:val="9"/>
     <w:unhideWhenUsed/>
     <w:qFormat/>
@@ -3032,13 +3310,13 @@
       <w:szCs w:val="26"/>
     </w:rPr>
   </w:style>
-  <w:style w:type="character" w:default="1" w:styleId="Standaardalinea-lettertype">
+  <w:style w:type="character" w:default="1" w:styleId="DefaultParagraphFont">
     <w:name w:val="Default Paragraph Font"/>
     <w:uiPriority w:val="1"/>
     <w:semiHidden/>
     <w:unhideWhenUsed/>
   </w:style>
-  <w:style w:type="table" w:default="1" w:styleId="Standaardtabel">
+  <w:style w:type="table" w:default="1" w:styleId="TableNormal">
     <w:name w:val="Normal Table"/>
     <w:uiPriority w:val="99"/>
     <w:semiHidden/>
@@ -3053,16 +3331,16 @@
       </w:tblCellMar>
     </w:tblPr>
   </w:style>
-  <w:style w:type="numbering" w:default="1" w:styleId="Geenlijst">
+  <w:style w:type="numbering" w:default="1" w:styleId="NoList">
     <w:name w:val="No List"/>
     <w:uiPriority w:val="99"/>
     <w:semiHidden/>
     <w:unhideWhenUsed/>
   </w:style>
-  <w:style w:type="character" w:customStyle="1" w:styleId="Kop1Char">
-    <w:name w:val="Kop 1 Char"/>
-    <w:basedOn w:val="Standaardalinea-lettertype"/>
-    <w:link w:val="Kop1"/>
+  <w:style w:type="character" w:customStyle="1" w:styleId="Heading1Char">
+    <w:name w:val="Heading 1 Char"/>
+    <w:basedOn w:val="DefaultParagraphFont"/>
+    <w:link w:val="Heading1"/>
     <w:uiPriority w:val="9"/>
     <w:rsid w:val="00444A3E"/>
     <w:rPr>
@@ -3075,10 +3353,10 @@
       <w:lang w:val="nl-NL"/>
     </w:rPr>
   </w:style>
-  <w:style w:type="paragraph" w:styleId="Ballontekst">
+  <w:style w:type="paragraph" w:styleId="BalloonText">
     <w:name w:val="Balloon Text"/>
-    <w:basedOn w:val="Standaard"/>
-    <w:link w:val="BallontekstChar"/>
+    <w:basedOn w:val="Normal"/>
+    <w:link w:val="BalloonTextChar"/>
     <w:uiPriority w:val="99"/>
     <w:semiHidden/>
     <w:unhideWhenUsed/>
@@ -3089,10 +3367,10 @@
       <w:szCs w:val="18"/>
     </w:rPr>
   </w:style>
-  <w:style w:type="character" w:customStyle="1" w:styleId="BallontekstChar">
-    <w:name w:val="Ballontekst Char"/>
-    <w:basedOn w:val="Standaardalinea-lettertype"/>
-    <w:link w:val="Ballontekst"/>
+  <w:style w:type="character" w:customStyle="1" w:styleId="BalloonTextChar">
+    <w:name w:val="Balloon Text Char"/>
+    <w:basedOn w:val="DefaultParagraphFont"/>
+    <w:link w:val="BalloonText"/>
     <w:uiPriority w:val="99"/>
     <w:semiHidden/>
     <w:rsid w:val="00A42C2F"/>
@@ -3103,10 +3381,10 @@
       <w:lang w:val="nl-NL"/>
     </w:rPr>
   </w:style>
-  <w:style w:type="paragraph" w:styleId="Koptekst">
+  <w:style w:type="paragraph" w:styleId="Header">
     <w:name w:val="header"/>
-    <w:basedOn w:val="Standaard"/>
-    <w:link w:val="KoptekstChar"/>
+    <w:basedOn w:val="Normal"/>
+    <w:link w:val="HeaderChar"/>
     <w:uiPriority w:val="99"/>
     <w:unhideWhenUsed/>
     <w:rsid w:val="00612E59"/>
@@ -3117,20 +3395,20 @@
       </w:tabs>
     </w:pPr>
   </w:style>
-  <w:style w:type="character" w:customStyle="1" w:styleId="KoptekstChar">
-    <w:name w:val="Koptekst Char"/>
-    <w:basedOn w:val="Standaardalinea-lettertype"/>
-    <w:link w:val="Koptekst"/>
+  <w:style w:type="character" w:customStyle="1" w:styleId="HeaderChar">
+    <w:name w:val="Header Char"/>
+    <w:basedOn w:val="DefaultParagraphFont"/>
+    <w:link w:val="Header"/>
     <w:uiPriority w:val="99"/>
     <w:rsid w:val="00612E59"/>
     <w:rPr>
       <w:lang w:val="nl-NL"/>
     </w:rPr>
   </w:style>
-  <w:style w:type="paragraph" w:styleId="Voettekst">
+  <w:style w:type="paragraph" w:styleId="Footer">
     <w:name w:val="footer"/>
-    <w:basedOn w:val="Standaard"/>
-    <w:link w:val="VoettekstChar"/>
+    <w:basedOn w:val="Normal"/>
+    <w:link w:val="FooterChar"/>
     <w:uiPriority w:val="99"/>
     <w:unhideWhenUsed/>
     <w:rsid w:val="00612E59"/>
@@ -3141,28 +3419,28 @@
       </w:tabs>
     </w:pPr>
   </w:style>
-  <w:style w:type="character" w:customStyle="1" w:styleId="VoettekstChar">
-    <w:name w:val="Voettekst Char"/>
-    <w:basedOn w:val="Standaardalinea-lettertype"/>
-    <w:link w:val="Voettekst"/>
+  <w:style w:type="character" w:customStyle="1" w:styleId="FooterChar">
+    <w:name w:val="Footer Char"/>
+    <w:basedOn w:val="DefaultParagraphFont"/>
+    <w:link w:val="Footer"/>
     <w:uiPriority w:val="99"/>
     <w:rsid w:val="00612E59"/>
     <w:rPr>
       <w:lang w:val="nl-NL"/>
     </w:rPr>
   </w:style>
-  <w:style w:type="character" w:styleId="Paginanummer">
+  <w:style w:type="character" w:styleId="PageNumber">
     <w:name w:val="page number"/>
-    <w:basedOn w:val="Standaardalinea-lettertype"/>
+    <w:basedOn w:val="DefaultParagraphFont"/>
     <w:uiPriority w:val="99"/>
     <w:semiHidden/>
     <w:unhideWhenUsed/>
     <w:rsid w:val="00612E59"/>
   </w:style>
-  <w:style w:type="character" w:customStyle="1" w:styleId="Kop2Char">
-    <w:name w:val="Kop 2 Char"/>
-    <w:basedOn w:val="Standaardalinea-lettertype"/>
-    <w:link w:val="Kop2"/>
+  <w:style w:type="character" w:customStyle="1" w:styleId="Heading2Char">
+    <w:name w:val="Heading 2 Char"/>
+    <w:basedOn w:val="DefaultParagraphFont"/>
+    <w:link w:val="Heading2"/>
     <w:uiPriority w:val="9"/>
     <w:rsid w:val="000B359C"/>
     <w:rPr>
@@ -3175,11 +3453,11 @@
       <w:lang w:val="nl-NL"/>
     </w:rPr>
   </w:style>
-  <w:style w:type="paragraph" w:styleId="Titel">
+  <w:style w:type="paragraph" w:styleId="Title">
     <w:name w:val="Title"/>
-    <w:basedOn w:val="Standaard"/>
-    <w:next w:val="Standaard"/>
-    <w:link w:val="TitelChar"/>
+    <w:basedOn w:val="Normal"/>
+    <w:next w:val="Normal"/>
+    <w:link w:val="TitleChar"/>
     <w:uiPriority w:val="10"/>
     <w:qFormat/>
     <w:rsid w:val="000B359C"/>
@@ -3199,10 +3477,10 @@
       <w:szCs w:val="52"/>
     </w:rPr>
   </w:style>
-  <w:style w:type="character" w:customStyle="1" w:styleId="TitelChar">
-    <w:name w:val="Titel Char"/>
-    <w:basedOn w:val="Standaardalinea-lettertype"/>
-    <w:link w:val="Titel"/>
+  <w:style w:type="character" w:customStyle="1" w:styleId="TitleChar">
+    <w:name w:val="Title Char"/>
+    <w:basedOn w:val="DefaultParagraphFont"/>
+    <w:link w:val="Title"/>
     <w:uiPriority w:val="10"/>
     <w:rsid w:val="000B359C"/>
     <w:rPr>
@@ -3215,10 +3493,10 @@
       <w:lang w:val="nl-NL"/>
     </w:rPr>
   </w:style>
-  <w:style w:type="paragraph" w:styleId="Kopvaninhoudsopgave">
+  <w:style w:type="paragraph" w:styleId="TOCHeading">
     <w:name w:val="TOC Heading"/>
-    <w:basedOn w:val="Kop1"/>
-    <w:next w:val="Standaard"/>
+    <w:basedOn w:val="Heading1"/>
+    <w:next w:val="Normal"/>
     <w:uiPriority w:val="39"/>
     <w:unhideWhenUsed/>
     <w:qFormat/>
@@ -3234,10 +3512,10 @@
       <w:lang w:val="en-US"/>
     </w:rPr>
   </w:style>
-  <w:style w:type="paragraph" w:styleId="Inhopg1">
+  <w:style w:type="paragraph" w:styleId="TOC1">
     <w:name w:val="toc 1"/>
-    <w:basedOn w:val="Standaard"/>
-    <w:next w:val="Standaard"/>
+    <w:basedOn w:val="Normal"/>
+    <w:next w:val="Normal"/>
     <w:autoRedefine/>
     <w:uiPriority w:val="39"/>
     <w:unhideWhenUsed/>
@@ -3252,10 +3530,10 @@
       <w:szCs w:val="22"/>
     </w:rPr>
   </w:style>
-  <w:style w:type="paragraph" w:styleId="Inhopg2">
+  <w:style w:type="paragraph" w:styleId="TOC2">
     <w:name w:val="toc 2"/>
-    <w:basedOn w:val="Standaard"/>
-    <w:next w:val="Standaard"/>
+    <w:basedOn w:val="Normal"/>
+    <w:next w:val="Normal"/>
     <w:autoRedefine/>
     <w:uiPriority w:val="39"/>
     <w:unhideWhenUsed/>
@@ -3269,10 +3547,10 @@
       <w:szCs w:val="22"/>
     </w:rPr>
   </w:style>
-  <w:style w:type="paragraph" w:styleId="Inhopg3">
+  <w:style w:type="paragraph" w:styleId="TOC3">
     <w:name w:val="toc 3"/>
-    <w:basedOn w:val="Standaard"/>
-    <w:next w:val="Standaard"/>
+    <w:basedOn w:val="Normal"/>
+    <w:next w:val="Normal"/>
     <w:autoRedefine/>
     <w:uiPriority w:val="39"/>
     <w:semiHidden/>
@@ -3287,10 +3565,10 @@
       <w:szCs w:val="22"/>
     </w:rPr>
   </w:style>
-  <w:style w:type="paragraph" w:styleId="Inhopg4">
+  <w:style w:type="paragraph" w:styleId="TOC4">
     <w:name w:val="toc 4"/>
-    <w:basedOn w:val="Standaard"/>
-    <w:next w:val="Standaard"/>
+    <w:basedOn w:val="Normal"/>
+    <w:next w:val="Normal"/>
     <w:autoRedefine/>
     <w:uiPriority w:val="39"/>
     <w:semiHidden/>
@@ -3304,10 +3582,10 @@
       <w:szCs w:val="18"/>
     </w:rPr>
   </w:style>
-  <w:style w:type="paragraph" w:styleId="Inhopg5">
+  <w:style w:type="paragraph" w:styleId="TOC5">
     <w:name w:val="toc 5"/>
-    <w:basedOn w:val="Standaard"/>
-    <w:next w:val="Standaard"/>
+    <w:basedOn w:val="Normal"/>
+    <w:next w:val="Normal"/>
     <w:autoRedefine/>
     <w:uiPriority w:val="39"/>
     <w:semiHidden/>
@@ -3321,10 +3599,10 @@
       <w:szCs w:val="18"/>
     </w:rPr>
   </w:style>
-  <w:style w:type="paragraph" w:styleId="Inhopg6">
+  <w:style w:type="paragraph" w:styleId="TOC6">
     <w:name w:val="toc 6"/>
-    <w:basedOn w:val="Standaard"/>
-    <w:next w:val="Standaard"/>
+    <w:basedOn w:val="Normal"/>
+    <w:next w:val="Normal"/>
     <w:autoRedefine/>
     <w:uiPriority w:val="39"/>
     <w:semiHidden/>
@@ -3338,10 +3616,10 @@
       <w:szCs w:val="18"/>
     </w:rPr>
   </w:style>
-  <w:style w:type="paragraph" w:styleId="Inhopg7">
+  <w:style w:type="paragraph" w:styleId="TOC7">
     <w:name w:val="toc 7"/>
-    <w:basedOn w:val="Standaard"/>
-    <w:next w:val="Standaard"/>
+    <w:basedOn w:val="Normal"/>
+    <w:next w:val="Normal"/>
     <w:autoRedefine/>
     <w:uiPriority w:val="39"/>
     <w:semiHidden/>
@@ -3355,10 +3633,10 @@
       <w:szCs w:val="18"/>
     </w:rPr>
   </w:style>
-  <w:style w:type="paragraph" w:styleId="Inhopg8">
+  <w:style w:type="paragraph" w:styleId="TOC8">
     <w:name w:val="toc 8"/>
-    <w:basedOn w:val="Standaard"/>
-    <w:next w:val="Standaard"/>
+    <w:basedOn w:val="Normal"/>
+    <w:next w:val="Normal"/>
     <w:autoRedefine/>
     <w:uiPriority w:val="39"/>
     <w:semiHidden/>
@@ -3372,10 +3650,10 @@
       <w:szCs w:val="18"/>
     </w:rPr>
   </w:style>
-  <w:style w:type="paragraph" w:styleId="Inhopg9">
+  <w:style w:type="paragraph" w:styleId="TOC9">
     <w:name w:val="toc 9"/>
-    <w:basedOn w:val="Standaard"/>
-    <w:next w:val="Standaard"/>
+    <w:basedOn w:val="Normal"/>
+    <w:next w:val="Normal"/>
     <w:autoRedefine/>
     <w:uiPriority w:val="39"/>
     <w:semiHidden/>
@@ -3389,9 +3667,595 @@
       <w:szCs w:val="18"/>
     </w:rPr>
   </w:style>
-  <w:style w:type="paragraph" w:styleId="Lijstalinea">
+  <w:style w:type="paragraph" w:styleId="ListParagraph">
     <w:name w:val="List Paragraph"/>
-    <w:basedOn w:val="Standaard"/>
+    <w:basedOn w:val="Normal"/>
+    <w:uiPriority w:val="34"/>
+    <w:qFormat/>
+    <w:rsid w:val="001D60DB"/>
+    <w:pPr>
+      <w:ind w:left="720"/>
+      <w:contextualSpacing/>
+    </w:pPr>
+  </w:style>
+</w:styles>
+</file>
+
+<file path=word/stylesWithEffects.xml><?xml version="1.0" encoding="utf-8"?>
+<w:styles xmlns:wpc="http://schemas.microsoft.com/office/word/2010/wordprocessingCanvas" xmlns:mo="http://schemas.microsoft.com/office/mac/office/2008/main" xmlns:mc="http://schemas.openxmlformats.org/markup-compatibility/2006" xmlns:mv="urn:schemas-microsoft-com:mac:vml" xmlns:o="urn:schemas-microsoft-com:office:office" xmlns:r="http://schemas.openxmlformats.org/officeDocument/2006/relationships" xmlns:m="http://schemas.openxmlformats.org/officeDocument/2006/math" xmlns:v="urn:schemas-microsoft-com:vml" xmlns:wp14="http://schemas.microsoft.com/office/word/2010/wordprocessingDrawing" xmlns:wp="http://schemas.openxmlformats.org/drawingml/2006/wordprocessingDrawing" xmlns:w10="urn:schemas-microsoft-com:office:word" xmlns:w="http://schemas.openxmlformats.org/wordprocessingml/2006/main" xmlns:w14="http://schemas.microsoft.com/office/word/2010/wordml" xmlns:wpg="http://schemas.microsoft.com/office/word/2010/wordprocessingGroup" xmlns:wpi="http://schemas.microsoft.com/office/word/2010/wordprocessingInk" xmlns:wne="http://schemas.microsoft.com/office/word/2006/wordml" xmlns:wps="http://schemas.microsoft.com/office/word/2010/wordprocessingShape" mc:Ignorable="w14 wp14">
+  <w:docDefaults>
+    <w:rPrDefault>
+      <w:rPr>
+        <w:rFonts w:asciiTheme="minorHAnsi" w:eastAsiaTheme="minorEastAsia" w:hAnsiTheme="minorHAnsi" w:cstheme="minorBidi"/>
+        <w:sz w:val="24"/>
+        <w:szCs w:val="24"/>
+        <w:lang w:val="en-US" w:eastAsia="en-US" w:bidi="ar-SA"/>
+      </w:rPr>
+    </w:rPrDefault>
+    <w:pPrDefault/>
+  </w:docDefaults>
+  <w:latentStyles w:defLockedState="0" w:defUIPriority="99" w:defSemiHidden="1" w:defUnhideWhenUsed="1" w:defQFormat="0" w:count="276">
+    <w:lsdException w:name="Normal" w:semiHidden="0" w:uiPriority="0" w:unhideWhenUsed="0" w:qFormat="1"/>
+    <w:lsdException w:name="heading 1" w:semiHidden="0" w:uiPriority="9" w:unhideWhenUsed="0" w:qFormat="1"/>
+    <w:lsdException w:name="heading 2" w:uiPriority="9" w:qFormat="1"/>
+    <w:lsdException w:name="heading 3" w:uiPriority="9" w:qFormat="1"/>
+    <w:lsdException w:name="heading 4" w:uiPriority="9" w:qFormat="1"/>
+    <w:lsdException w:name="heading 5" w:uiPriority="9" w:qFormat="1"/>
+    <w:lsdException w:name="heading 6" w:uiPriority="9" w:qFormat="1"/>
+    <w:lsdException w:name="heading 7" w:uiPriority="9" w:qFormat="1"/>
+    <w:lsdException w:name="heading 8" w:uiPriority="9" w:qFormat="1"/>
+    <w:lsdException w:name="heading 9" w:uiPriority="9" w:qFormat="1"/>
+    <w:lsdException w:name="toc 1" w:uiPriority="39"/>
+    <w:lsdException w:name="toc 2" w:uiPriority="39"/>
+    <w:lsdException w:name="toc 3" w:uiPriority="39"/>
+    <w:lsdException w:name="toc 4" w:uiPriority="39"/>
+    <w:lsdException w:name="toc 5" w:uiPriority="39"/>
+    <w:lsdException w:name="toc 6" w:uiPriority="39"/>
+    <w:lsdException w:name="toc 7" w:uiPriority="39"/>
+    <w:lsdException w:name="toc 8" w:uiPriority="39"/>
+    <w:lsdException w:name="toc 9" w:uiPriority="39"/>
+    <w:lsdException w:name="caption" w:uiPriority="35" w:qFormat="1"/>
+    <w:lsdException w:name="Title" w:semiHidden="0" w:uiPriority="10" w:unhideWhenUsed="0" w:qFormat="1"/>
+    <w:lsdException w:name="Default Paragraph Font" w:uiPriority="1"/>
+    <w:lsdException w:name="Subtitle" w:semiHidden="0" w:uiPriority="11" w:unhideWhenUsed="0" w:qFormat="1"/>
+    <w:lsdException w:name="Strong" w:semiHidden="0" w:uiPriority="22" w:unhideWhenUsed="0" w:qFormat="1"/>
+    <w:lsdException w:name="Emphasis" w:semiHidden="0" w:uiPriority="20" w:unhideWhenUsed="0" w:qFormat="1"/>
+    <w:lsdException w:name="Table Grid" w:semiHidden="0" w:uiPriority="59" w:unhideWhenUsed="0"/>
+    <w:lsdException w:name="Note Level 1" w:semiHidden="0" w:unhideWhenUsed="0"/>
+    <w:lsdException w:name="Note Level 2" w:semiHidden="0" w:unhideWhenUsed="0"/>
+    <w:lsdException w:name="Note Level 3" w:semiHidden="0" w:unhideWhenUsed="0"/>
+    <w:lsdException w:name="Note Level 4" w:semiHidden="0" w:unhideWhenUsed="0"/>
+    <w:lsdException w:name="Note Level 5" w:semiHidden="0" w:unhideWhenUsed="0"/>
+    <w:lsdException w:name="Note Level 6" w:semiHidden="0" w:unhideWhenUsed="0"/>
+    <w:lsdException w:name="Note Level 7" w:semiHidden="0" w:unhideWhenUsed="0"/>
+    <w:lsdException w:name="Note Level 8" w:semiHidden="0" w:unhideWhenUsed="0"/>
+    <w:lsdException w:name="Note Level 9" w:semiHidden="0" w:unhideWhenUsed="0"/>
+    <w:lsdException w:name="Placeholder Text" w:unhideWhenUsed="0"/>
+    <w:lsdException w:name="No Spacing" w:semiHidden="0" w:uiPriority="1" w:unhideWhenUsed="0" w:qFormat="1"/>
+    <w:lsdException w:name="Light Shading" w:semiHidden="0" w:uiPriority="60" w:unhideWhenUsed="0"/>
+    <w:lsdException w:name="Light List" w:semiHidden="0" w:uiPriority="61" w:unhideWhenUsed="0"/>
+    <w:lsdException w:name="Light Grid" w:semiHidden="0" w:uiPriority="62" w:unhideWhenUsed="0"/>
+    <w:lsdException w:name="Medium Shading 1" w:semiHidden="0" w:uiPriority="63" w:unhideWhenUsed="0"/>
+    <w:lsdException w:name="Medium Shading 2" w:semiHidden="0" w:uiPriority="64" w:unhideWhenUsed="0"/>
+    <w:lsdException w:name="Medium List 1" w:semiHidden="0" w:uiPriority="65" w:unhideWhenUsed="0"/>
+    <w:lsdException w:name="Medium List 2" w:semiHidden="0" w:uiPriority="66" w:unhideWhenUsed="0"/>
+    <w:lsdException w:name="Medium Grid 1" w:semiHidden="0" w:uiPriority="67" w:unhideWhenUsed="0"/>
+    <w:lsdException w:name="Medium Grid 2" w:semiHidden="0" w:uiPriority="68" w:unhideWhenUsed="0"/>
+    <w:lsdException w:name="Medium Grid 3" w:semiHidden="0" w:uiPriority="69" w:unhideWhenUsed="0"/>
+    <w:lsdException w:name="Dark List" w:semiHidden="0" w:uiPriority="70" w:unhideWhenUsed="0"/>
+    <w:lsdException w:name="Colorful Shading" w:semiHidden="0" w:uiPriority="71" w:unhideWhenUsed="0"/>
+    <w:lsdException w:name="Colorful List" w:semiHidden="0" w:uiPriority="72" w:unhideWhenUsed="0"/>
+    <w:lsdException w:name="Colorful Grid" w:semiHidden="0" w:uiPriority="73" w:unhideWhenUsed="0"/>
+    <w:lsdException w:name="Light Shading Accent 1" w:semiHidden="0" w:uiPriority="60" w:unhideWhenUsed="0"/>
+    <w:lsdException w:name="Light List Accent 1" w:semiHidden="0" w:uiPriority="61" w:unhideWhenUsed="0"/>
+    <w:lsdException w:name="Light Grid Accent 1" w:semiHidden="0" w:uiPriority="62" w:unhideWhenUsed="0"/>
+    <w:lsdException w:name="Medium Shading 1 Accent 1" w:semiHidden="0" w:uiPriority="63" w:unhideWhenUsed="0"/>
+    <w:lsdException w:name="Medium Shading 2 Accent 1" w:semiHidden="0" w:uiPriority="64" w:unhideWhenUsed="0"/>
+    <w:lsdException w:name="Medium List 1 Accent 1" w:semiHidden="0" w:uiPriority="65" w:unhideWhenUsed="0"/>
+    <w:lsdException w:name="Revision" w:unhideWhenUsed="0"/>
+    <w:lsdException w:name="List Paragraph" w:semiHidden="0" w:uiPriority="34" w:unhideWhenUsed="0" w:qFormat="1"/>
+    <w:lsdException w:name="Quote" w:semiHidden="0" w:uiPriority="29" w:unhideWhenUsed="0" w:qFormat="1"/>
+    <w:lsdException w:name="Intense Quote" w:semiHidden="0" w:uiPriority="30" w:unhideWhenUsed="0" w:qFormat="1"/>
+    <w:lsdException w:name="Medium List 2 Accent 1" w:semiHidden="0" w:uiPriority="66" w:unhideWhenUsed="0"/>
+    <w:lsdException w:name="Medium Grid 1 Accent 1" w:semiHidden="0" w:uiPriority="67" w:unhideWhenUsed="0"/>
+    <w:lsdException w:name="Medium Grid 2 Accent 1" w:semiHidden="0" w:uiPriority="68" w:unhideWhenUsed="0"/>
+    <w:lsdException w:name="Medium Grid 3 Accent 1" w:semiHidden="0" w:uiPriority="69" w:unhideWhenUsed="0"/>
+    <w:lsdException w:name="Dark List Accent 1" w:semiHidden="0" w:uiPriority="70" w:unhideWhenUsed="0"/>
+    <w:lsdException w:name="Colorful Shading Accent 1" w:semiHidden="0" w:uiPriority="71" w:unhideWhenUsed="0"/>
+    <w:lsdException w:name="Colorful List Accent 1" w:semiHidden="0" w:uiPriority="72" w:unhideWhenUsed="0"/>
+    <w:lsdException w:name="Colorful Grid Accent 1" w:semiHidden="0" w:uiPriority="73" w:unhideWhenUsed="0"/>
+    <w:lsdException w:name="Light Shading Accent 2" w:semiHidden="0" w:uiPriority="60" w:unhideWhenUsed="0"/>
+    <w:lsdException w:name="Light List Accent 2" w:semiHidden="0" w:uiPriority="61" w:unhideWhenUsed="0"/>
+    <w:lsdException w:name="Light Grid Accent 2" w:semiHidden="0" w:uiPriority="62" w:unhideWhenUsed="0"/>
+    <w:lsdException w:name="Medium Shading 1 Accent 2" w:semiHidden="0" w:uiPriority="63" w:unhideWhenUsed="0"/>
+    <w:lsdException w:name="Medium Shading 2 Accent 2" w:semiHidden="0" w:uiPriority="64" w:unhideWhenUsed="0"/>
+    <w:lsdException w:name="Medium List 1 Accent 2" w:semiHidden="0" w:uiPriority="65" w:unhideWhenUsed="0"/>
+    <w:lsdException w:name="Medium List 2 Accent 2" w:semiHidden="0" w:uiPriority="66" w:unhideWhenUsed="0"/>
+    <w:lsdException w:name="Medium Grid 1 Accent 2" w:semiHidden="0" w:uiPriority="67" w:unhideWhenUsed="0"/>
+    <w:lsdException w:name="Medium Grid 2 Accent 2" w:semiHidden="0" w:uiPriority="68" w:unhideWhenUsed="0"/>
+    <w:lsdException w:name="Medium Grid 3 Accent 2" w:semiHidden="0" w:uiPriority="69" w:unhideWhenUsed="0"/>
+    <w:lsdException w:name="Dark List Accent 2" w:semiHidden="0" w:uiPriority="70" w:unhideWhenUsed="0"/>
+    <w:lsdException w:name="Colorful Shading Accent 2" w:semiHidden="0" w:uiPriority="71" w:unhideWhenUsed="0"/>
+    <w:lsdException w:name="Colorful List Accent 2" w:semiHidden="0" w:uiPriority="72" w:unhideWhenUsed="0"/>
+    <w:lsdException w:name="Colorful Grid Accent 2" w:semiHidden="0" w:uiPriority="73" w:unhideWhenUsed="0"/>
+    <w:lsdException w:name="Light Shading Accent 3" w:semiHidden="0" w:uiPriority="60" w:unhideWhenUsed="0"/>
+    <w:lsdException w:name="Light List Accent 3" w:semiHidden="0" w:uiPriority="61" w:unhideWhenUsed="0"/>
+    <w:lsdException w:name="Light Grid Accent 3" w:semiHidden="0" w:uiPriority="62" w:unhideWhenUsed="0"/>
+    <w:lsdException w:name="Medium Shading 1 Accent 3" w:semiHidden="0" w:uiPriority="63" w:unhideWhenUsed="0"/>
+    <w:lsdException w:name="Medium Shading 2 Accent 3" w:semiHidden="0" w:uiPriority="64" w:unhideWhenUsed="0"/>
+    <w:lsdException w:name="Medium List 1 Accent 3" w:semiHidden="0" w:uiPriority="65" w:unhideWhenUsed="0"/>
+    <w:lsdException w:name="Medium List 2 Accent 3" w:semiHidden="0" w:uiPriority="66" w:unhideWhenUsed="0"/>
+    <w:lsdException w:name="Medium Grid 1 Accent 3" w:semiHidden="0" w:uiPriority="67" w:unhideWhenUsed="0"/>
+    <w:lsdException w:name="Medium Grid 2 Accent 3" w:semiHidden="0" w:uiPriority="68" w:unhideWhenUsed="0"/>
+    <w:lsdException w:name="Medium Grid 3 Accent 3" w:semiHidden="0" w:uiPriority="69" w:unhideWhenUsed="0"/>
+    <w:lsdException w:name="Dark List Accent 3" w:semiHidden="0" w:uiPriority="70" w:unhideWhenUsed="0"/>
+    <w:lsdException w:name="Colorful Shading Accent 3" w:semiHidden="0" w:uiPriority="71" w:unhideWhenUsed="0"/>
+    <w:lsdException w:name="Colorful List Accent 3" w:semiHidden="0" w:uiPriority="72" w:unhideWhenUsed="0"/>
+    <w:lsdException w:name="Colorful Grid Accent 3" w:semiHidden="0" w:uiPriority="73" w:unhideWhenUsed="0"/>
+    <w:lsdException w:name="Light Shading Accent 4" w:semiHidden="0" w:uiPriority="60" w:unhideWhenUsed="0"/>
+    <w:lsdException w:name="Light List Accent 4" w:semiHidden="0" w:uiPriority="61" w:unhideWhenUsed="0"/>
+    <w:lsdException w:name="Light Grid Accent 4" w:semiHidden="0" w:uiPriority="62" w:unhideWhenUsed="0"/>
+    <w:lsdException w:name="Medium Shading 1 Accent 4" w:semiHidden="0" w:uiPriority="63" w:unhideWhenUsed="0"/>
+    <w:lsdException w:name="Medium Shading 2 Accent 4" w:semiHidden="0" w:uiPriority="64" w:unhideWhenUsed="0"/>
+    <w:lsdException w:name="Medium List 1 Accent 4" w:semiHidden="0" w:uiPriority="65" w:unhideWhenUsed="0"/>
+    <w:lsdException w:name="Medium List 2 Accent 4" w:semiHidden="0" w:uiPriority="66" w:unhideWhenUsed="0"/>
+    <w:lsdException w:name="Medium Grid 1 Accent 4" w:semiHidden="0" w:uiPriority="67" w:unhideWhenUsed="0"/>
+    <w:lsdException w:name="Medium Grid 2 Accent 4" w:semiHidden="0" w:uiPriority="68" w:unhideWhenUsed="0"/>
+    <w:lsdException w:name="Medium Grid 3 Accent 4" w:semiHidden="0" w:uiPriority="69" w:unhideWhenUsed="0"/>
+    <w:lsdException w:name="Dark List Accent 4" w:semiHidden="0" w:uiPriority="70" w:unhideWhenUsed="0"/>
+    <w:lsdException w:name="Colorful Shading Accent 4" w:semiHidden="0" w:uiPriority="71" w:unhideWhenUsed="0"/>
+    <w:lsdException w:name="Colorful List Accent 4" w:semiHidden="0" w:uiPriority="72" w:unhideWhenUsed="0"/>
+    <w:lsdException w:name="Colorful Grid Accent 4" w:semiHidden="0" w:uiPriority="73" w:unhideWhenUsed="0"/>
+    <w:lsdException w:name="Light Shading Accent 5" w:semiHidden="0" w:uiPriority="60" w:unhideWhenUsed="0"/>
+    <w:lsdException w:name="Light List Accent 5" w:semiHidden="0" w:uiPriority="61" w:unhideWhenUsed="0"/>
+    <w:lsdException w:name="Light Grid Accent 5" w:semiHidden="0" w:uiPriority="62" w:unhideWhenUsed="0"/>
+    <w:lsdException w:name="Medium Shading 1 Accent 5" w:semiHidden="0" w:uiPriority="63" w:unhideWhenUsed="0"/>
+    <w:lsdException w:name="Medium Shading 2 Accent 5" w:semiHidden="0" w:uiPriority="64" w:unhideWhenUsed="0"/>
+    <w:lsdException w:name="Medium List 1 Accent 5" w:semiHidden="0" w:uiPriority="65" w:unhideWhenUsed="0"/>
+    <w:lsdException w:name="Medium List 2 Accent 5" w:semiHidden="0" w:uiPriority="66" w:unhideWhenUsed="0"/>
+    <w:lsdException w:name="Medium Grid 1 Accent 5" w:semiHidden="0" w:uiPriority="67" w:unhideWhenUsed="0"/>
+    <w:lsdException w:name="Medium Grid 2 Accent 5" w:semiHidden="0" w:uiPriority="68" w:unhideWhenUsed="0"/>
+    <w:lsdException w:name="Medium Grid 3 Accent 5" w:semiHidden="0" w:uiPriority="69" w:unhideWhenUsed="0"/>
+    <w:lsdException w:name="Dark List Accent 5" w:semiHidden="0" w:uiPriority="70" w:unhideWhenUsed="0"/>
+    <w:lsdException w:name="Colorful Shading Accent 5" w:semiHidden="0" w:uiPriority="71" w:unhideWhenUsed="0"/>
+    <w:lsdException w:name="Colorful List Accent 5" w:semiHidden="0" w:uiPriority="72" w:unhideWhenUsed="0"/>
+    <w:lsdException w:name="Colorful Grid Accent 5" w:semiHidden="0" w:uiPriority="73" w:unhideWhenUsed="0"/>
+    <w:lsdException w:name="Light Shading Accent 6" w:semiHidden="0" w:uiPriority="60" w:unhideWhenUsed="0"/>
+    <w:lsdException w:name="Light List Accent 6" w:semiHidden="0" w:uiPriority="61" w:unhideWhenUsed="0"/>
+    <w:lsdException w:name="Light Grid Accent 6" w:semiHidden="0" w:uiPriority="62" w:unhideWhenUsed="0"/>
+    <w:lsdException w:name="Medium Shading 1 Accent 6" w:semiHidden="0" w:uiPriority="63" w:unhideWhenUsed="0"/>
+    <w:lsdException w:name="Medium Shading 2 Accent 6" w:semiHidden="0" w:uiPriority="64" w:unhideWhenUsed="0"/>
+    <w:lsdException w:name="Medium List 1 Accent 6" w:semiHidden="0" w:uiPriority="65" w:unhideWhenUsed="0"/>
+    <w:lsdException w:name="Medium List 2 Accent 6" w:semiHidden="0" w:uiPriority="66" w:unhideWhenUsed="0"/>
+    <w:lsdException w:name="Medium Grid 1 Accent 6" w:semiHidden="0" w:uiPriority="67" w:unhideWhenUsed="0"/>
+    <w:lsdException w:name="Medium Grid 2 Accent 6" w:semiHidden="0" w:uiPriority="68" w:unhideWhenUsed="0"/>
+    <w:lsdException w:name="Medium Grid 3 Accent 6" w:semiHidden="0" w:uiPriority="69" w:unhideWhenUsed="0"/>
+    <w:lsdException w:name="Dark List Accent 6" w:semiHidden="0" w:uiPriority="70" w:unhideWhenUsed="0"/>
+    <w:lsdException w:name="Colorful Shading Accent 6" w:semiHidden="0" w:uiPriority="71" w:unhideWhenUsed="0"/>
+    <w:lsdException w:name="Colorful List Accent 6" w:semiHidden="0" w:uiPriority="72" w:unhideWhenUsed="0"/>
+    <w:lsdException w:name="Colorful Grid Accent 6" w:semiHidden="0" w:uiPriority="73" w:unhideWhenUsed="0"/>
+    <w:lsdException w:name="Subtle Emphasis" w:semiHidden="0" w:uiPriority="19" w:unhideWhenUsed="0" w:qFormat="1"/>
+    <w:lsdException w:name="Intense Emphasis" w:semiHidden="0" w:uiPriority="21" w:unhideWhenUsed="0" w:qFormat="1"/>
+    <w:lsdException w:name="Subtle Reference" w:semiHidden="0" w:uiPriority="31" w:unhideWhenUsed="0" w:qFormat="1"/>
+    <w:lsdException w:name="Intense Reference" w:semiHidden="0" w:uiPriority="32" w:unhideWhenUsed="0" w:qFormat="1"/>
+    <w:lsdException w:name="Book Title" w:semiHidden="0" w:uiPriority="33" w:unhideWhenUsed="0" w:qFormat="1"/>
+    <w:lsdException w:name="Bibliography" w:uiPriority="37"/>
+    <w:lsdException w:name="TOC Heading" w:uiPriority="39" w:qFormat="1"/>
+  </w:latentStyles>
+  <w:style w:type="paragraph" w:default="1" w:styleId="Normal">
+    <w:name w:val="Normal"/>
+    <w:qFormat/>
+    <w:rPr>
+      <w:lang w:val="nl-NL"/>
+    </w:rPr>
+  </w:style>
+  <w:style w:type="paragraph" w:styleId="Heading1">
+    <w:name w:val="heading 1"/>
+    <w:basedOn w:val="Normal"/>
+    <w:next w:val="Normal"/>
+    <w:link w:val="Heading1Char"/>
+    <w:uiPriority w:val="9"/>
+    <w:qFormat/>
+    <w:rsid w:val="00444A3E"/>
+    <w:pPr>
+      <w:keepNext/>
+      <w:keepLines/>
+      <w:spacing w:before="480"/>
+      <w:outlineLvl w:val="0"/>
+    </w:pPr>
+    <w:rPr>
+      <w:rFonts w:asciiTheme="majorHAnsi" w:eastAsiaTheme="majorEastAsia" w:hAnsiTheme="majorHAnsi" w:cstheme="majorBidi"/>
+      <w:b/>
+      <w:bCs/>
+      <w:color w:val="345A8A" w:themeColor="accent1" w:themeShade="B5"/>
+      <w:sz w:val="32"/>
+      <w:szCs w:val="32"/>
+    </w:rPr>
+  </w:style>
+  <w:style w:type="paragraph" w:styleId="Heading2">
+    <w:name w:val="heading 2"/>
+    <w:basedOn w:val="Normal"/>
+    <w:next w:val="Normal"/>
+    <w:link w:val="Heading2Char"/>
+    <w:uiPriority w:val="9"/>
+    <w:unhideWhenUsed/>
+    <w:qFormat/>
+    <w:rsid w:val="000B359C"/>
+    <w:pPr>
+      <w:keepNext/>
+      <w:keepLines/>
+      <w:spacing w:before="200"/>
+      <w:outlineLvl w:val="1"/>
+    </w:pPr>
+    <w:rPr>
+      <w:rFonts w:asciiTheme="majorHAnsi" w:eastAsiaTheme="majorEastAsia" w:hAnsiTheme="majorHAnsi" w:cstheme="majorBidi"/>
+      <w:b/>
+      <w:bCs/>
+      <w:color w:val="4F81BD" w:themeColor="accent1"/>
+      <w:sz w:val="26"/>
+      <w:szCs w:val="26"/>
+    </w:rPr>
+  </w:style>
+  <w:style w:type="character" w:default="1" w:styleId="DefaultParagraphFont">
+    <w:name w:val="Default Paragraph Font"/>
+    <w:uiPriority w:val="1"/>
+    <w:semiHidden/>
+    <w:unhideWhenUsed/>
+  </w:style>
+  <w:style w:type="table" w:default="1" w:styleId="TableNormal">
+    <w:name w:val="Normal Table"/>
+    <w:uiPriority w:val="99"/>
+    <w:semiHidden/>
+    <w:unhideWhenUsed/>
+    <w:tblPr>
+      <w:tblInd w:w="0" w:type="dxa"/>
+      <w:tblCellMar>
+        <w:top w:w="0" w:type="dxa"/>
+        <w:left w:w="108" w:type="dxa"/>
+        <w:bottom w:w="0" w:type="dxa"/>
+        <w:right w:w="108" w:type="dxa"/>
+      </w:tblCellMar>
+    </w:tblPr>
+  </w:style>
+  <w:style w:type="numbering" w:default="1" w:styleId="NoList">
+    <w:name w:val="No List"/>
+    <w:uiPriority w:val="99"/>
+    <w:semiHidden/>
+    <w:unhideWhenUsed/>
+  </w:style>
+  <w:style w:type="character" w:customStyle="1" w:styleId="Heading1Char">
+    <w:name w:val="Heading 1 Char"/>
+    <w:basedOn w:val="DefaultParagraphFont"/>
+    <w:link w:val="Heading1"/>
+    <w:uiPriority w:val="9"/>
+    <w:rsid w:val="00444A3E"/>
+    <w:rPr>
+      <w:rFonts w:asciiTheme="majorHAnsi" w:eastAsiaTheme="majorEastAsia" w:hAnsiTheme="majorHAnsi" w:cstheme="majorBidi"/>
+      <w:b/>
+      <w:bCs/>
+      <w:color w:val="345A8A" w:themeColor="accent1" w:themeShade="B5"/>
+      <w:sz w:val="32"/>
+      <w:szCs w:val="32"/>
+      <w:lang w:val="nl-NL"/>
+    </w:rPr>
+  </w:style>
+  <w:style w:type="paragraph" w:styleId="BalloonText">
+    <w:name w:val="Balloon Text"/>
+    <w:basedOn w:val="Normal"/>
+    <w:link w:val="BalloonTextChar"/>
+    <w:uiPriority w:val="99"/>
+    <w:semiHidden/>
+    <w:unhideWhenUsed/>
+    <w:rsid w:val="00A42C2F"/>
+    <w:rPr>
+      <w:rFonts w:ascii="Lucida Grande" w:hAnsi="Lucida Grande"/>
+      <w:sz w:val="18"/>
+      <w:szCs w:val="18"/>
+    </w:rPr>
+  </w:style>
+  <w:style w:type="character" w:customStyle="1" w:styleId="BalloonTextChar">
+    <w:name w:val="Balloon Text Char"/>
+    <w:basedOn w:val="DefaultParagraphFont"/>
+    <w:link w:val="BalloonText"/>
+    <w:uiPriority w:val="99"/>
+    <w:semiHidden/>
+    <w:rsid w:val="00A42C2F"/>
+    <w:rPr>
+      <w:rFonts w:ascii="Lucida Grande" w:hAnsi="Lucida Grande"/>
+      <w:sz w:val="18"/>
+      <w:szCs w:val="18"/>
+      <w:lang w:val="nl-NL"/>
+    </w:rPr>
+  </w:style>
+  <w:style w:type="paragraph" w:styleId="Header">
+    <w:name w:val="header"/>
+    <w:basedOn w:val="Normal"/>
+    <w:link w:val="HeaderChar"/>
+    <w:uiPriority w:val="99"/>
+    <w:unhideWhenUsed/>
+    <w:rsid w:val="00612E59"/>
+    <w:pPr>
+      <w:tabs>
+        <w:tab w:val="center" w:pos="4320"/>
+        <w:tab w:val="right" w:pos="8640"/>
+      </w:tabs>
+    </w:pPr>
+  </w:style>
+  <w:style w:type="character" w:customStyle="1" w:styleId="HeaderChar">
+    <w:name w:val="Header Char"/>
+    <w:basedOn w:val="DefaultParagraphFont"/>
+    <w:link w:val="Header"/>
+    <w:uiPriority w:val="99"/>
+    <w:rsid w:val="00612E59"/>
+    <w:rPr>
+      <w:lang w:val="nl-NL"/>
+    </w:rPr>
+  </w:style>
+  <w:style w:type="paragraph" w:styleId="Footer">
+    <w:name w:val="footer"/>
+    <w:basedOn w:val="Normal"/>
+    <w:link w:val="FooterChar"/>
+    <w:uiPriority w:val="99"/>
+    <w:unhideWhenUsed/>
+    <w:rsid w:val="00612E59"/>
+    <w:pPr>
+      <w:tabs>
+        <w:tab w:val="center" w:pos="4320"/>
+        <w:tab w:val="right" w:pos="8640"/>
+      </w:tabs>
+    </w:pPr>
+  </w:style>
+  <w:style w:type="character" w:customStyle="1" w:styleId="FooterChar">
+    <w:name w:val="Footer Char"/>
+    <w:basedOn w:val="DefaultParagraphFont"/>
+    <w:link w:val="Footer"/>
+    <w:uiPriority w:val="99"/>
+    <w:rsid w:val="00612E59"/>
+    <w:rPr>
+      <w:lang w:val="nl-NL"/>
+    </w:rPr>
+  </w:style>
+  <w:style w:type="character" w:styleId="PageNumber">
+    <w:name w:val="page number"/>
+    <w:basedOn w:val="DefaultParagraphFont"/>
+    <w:uiPriority w:val="99"/>
+    <w:semiHidden/>
+    <w:unhideWhenUsed/>
+    <w:rsid w:val="00612E59"/>
+  </w:style>
+  <w:style w:type="character" w:customStyle="1" w:styleId="Heading2Char">
+    <w:name w:val="Heading 2 Char"/>
+    <w:basedOn w:val="DefaultParagraphFont"/>
+    <w:link w:val="Heading2"/>
+    <w:uiPriority w:val="9"/>
+    <w:rsid w:val="000B359C"/>
+    <w:rPr>
+      <w:rFonts w:asciiTheme="majorHAnsi" w:eastAsiaTheme="majorEastAsia" w:hAnsiTheme="majorHAnsi" w:cstheme="majorBidi"/>
+      <w:b/>
+      <w:bCs/>
+      <w:color w:val="4F81BD" w:themeColor="accent1"/>
+      <w:sz w:val="26"/>
+      <w:szCs w:val="26"/>
+      <w:lang w:val="nl-NL"/>
+    </w:rPr>
+  </w:style>
+  <w:style w:type="paragraph" w:styleId="Title">
+    <w:name w:val="Title"/>
+    <w:basedOn w:val="Normal"/>
+    <w:next w:val="Normal"/>
+    <w:link w:val="TitleChar"/>
+    <w:uiPriority w:val="10"/>
+    <w:qFormat/>
+    <w:rsid w:val="000B359C"/>
+    <w:pPr>
+      <w:pBdr>
+        <w:bottom w:val="single" w:sz="8" w:space="4" w:color="4F81BD" w:themeColor="accent1"/>
+      </w:pBdr>
+      <w:spacing w:after="300"/>
+      <w:contextualSpacing/>
+    </w:pPr>
+    <w:rPr>
+      <w:rFonts w:asciiTheme="majorHAnsi" w:eastAsiaTheme="majorEastAsia" w:hAnsiTheme="majorHAnsi" w:cstheme="majorBidi"/>
+      <w:color w:val="17365D" w:themeColor="text2" w:themeShade="BF"/>
+      <w:spacing w:val="5"/>
+      <w:kern w:val="28"/>
+      <w:sz w:val="52"/>
+      <w:szCs w:val="52"/>
+    </w:rPr>
+  </w:style>
+  <w:style w:type="character" w:customStyle="1" w:styleId="TitleChar">
+    <w:name w:val="Title Char"/>
+    <w:basedOn w:val="DefaultParagraphFont"/>
+    <w:link w:val="Title"/>
+    <w:uiPriority w:val="10"/>
+    <w:rsid w:val="000B359C"/>
+    <w:rPr>
+      <w:rFonts w:asciiTheme="majorHAnsi" w:eastAsiaTheme="majorEastAsia" w:hAnsiTheme="majorHAnsi" w:cstheme="majorBidi"/>
+      <w:color w:val="17365D" w:themeColor="text2" w:themeShade="BF"/>
+      <w:spacing w:val="5"/>
+      <w:kern w:val="28"/>
+      <w:sz w:val="52"/>
+      <w:szCs w:val="52"/>
+      <w:lang w:val="nl-NL"/>
+    </w:rPr>
+  </w:style>
+  <w:style w:type="paragraph" w:styleId="TOCHeading">
+    <w:name w:val="TOC Heading"/>
+    <w:basedOn w:val="Heading1"/>
+    <w:next w:val="Normal"/>
+    <w:uiPriority w:val="39"/>
+    <w:unhideWhenUsed/>
+    <w:qFormat/>
+    <w:rsid w:val="00E11DEB"/>
+    <w:pPr>
+      <w:spacing w:line="276" w:lineRule="auto"/>
+      <w:outlineLvl w:val="9"/>
+    </w:pPr>
+    <w:rPr>
+      <w:color w:val="365F91" w:themeColor="accent1" w:themeShade="BF"/>
+      <w:sz w:val="28"/>
+      <w:szCs w:val="28"/>
+      <w:lang w:val="en-US"/>
+    </w:rPr>
+  </w:style>
+  <w:style w:type="paragraph" w:styleId="TOC1">
+    <w:name w:val="toc 1"/>
+    <w:basedOn w:val="Normal"/>
+    <w:next w:val="Normal"/>
+    <w:autoRedefine/>
+    <w:uiPriority w:val="39"/>
+    <w:unhideWhenUsed/>
+    <w:rsid w:val="00E11DEB"/>
+    <w:pPr>
+      <w:spacing w:before="120"/>
+    </w:pPr>
+    <w:rPr>
+      <w:b/>
+      <w:caps/>
+      <w:sz w:val="22"/>
+      <w:szCs w:val="22"/>
+    </w:rPr>
+  </w:style>
+  <w:style w:type="paragraph" w:styleId="TOC2">
+    <w:name w:val="toc 2"/>
+    <w:basedOn w:val="Normal"/>
+    <w:next w:val="Normal"/>
+    <w:autoRedefine/>
+    <w:uiPriority w:val="39"/>
+    <w:unhideWhenUsed/>
+    <w:rsid w:val="00E11DEB"/>
+    <w:pPr>
+      <w:ind w:left="240"/>
+    </w:pPr>
+    <w:rPr>
+      <w:smallCaps/>
+      <w:sz w:val="22"/>
+      <w:szCs w:val="22"/>
+    </w:rPr>
+  </w:style>
+  <w:style w:type="paragraph" w:styleId="TOC3">
+    <w:name w:val="toc 3"/>
+    <w:basedOn w:val="Normal"/>
+    <w:next w:val="Normal"/>
+    <w:autoRedefine/>
+    <w:uiPriority w:val="39"/>
+    <w:semiHidden/>
+    <w:unhideWhenUsed/>
+    <w:rsid w:val="00E11DEB"/>
+    <w:pPr>
+      <w:ind w:left="480"/>
+    </w:pPr>
+    <w:rPr>
+      <w:i/>
+      <w:sz w:val="22"/>
+      <w:szCs w:val="22"/>
+    </w:rPr>
+  </w:style>
+  <w:style w:type="paragraph" w:styleId="TOC4">
+    <w:name w:val="toc 4"/>
+    <w:basedOn w:val="Normal"/>
+    <w:next w:val="Normal"/>
+    <w:autoRedefine/>
+    <w:uiPriority w:val="39"/>
+    <w:semiHidden/>
+    <w:unhideWhenUsed/>
+    <w:rsid w:val="00E11DEB"/>
+    <w:pPr>
+      <w:ind w:left="720"/>
+    </w:pPr>
+    <w:rPr>
+      <w:sz w:val="18"/>
+      <w:szCs w:val="18"/>
+    </w:rPr>
+  </w:style>
+  <w:style w:type="paragraph" w:styleId="TOC5">
+    <w:name w:val="toc 5"/>
+    <w:basedOn w:val="Normal"/>
+    <w:next w:val="Normal"/>
+    <w:autoRedefine/>
+    <w:uiPriority w:val="39"/>
+    <w:semiHidden/>
+    <w:unhideWhenUsed/>
+    <w:rsid w:val="00E11DEB"/>
+    <w:pPr>
+      <w:ind w:left="960"/>
+    </w:pPr>
+    <w:rPr>
+      <w:sz w:val="18"/>
+      <w:szCs w:val="18"/>
+    </w:rPr>
+  </w:style>
+  <w:style w:type="paragraph" w:styleId="TOC6">
+    <w:name w:val="toc 6"/>
+    <w:basedOn w:val="Normal"/>
+    <w:next w:val="Normal"/>
+    <w:autoRedefine/>
+    <w:uiPriority w:val="39"/>
+    <w:semiHidden/>
+    <w:unhideWhenUsed/>
+    <w:rsid w:val="00E11DEB"/>
+    <w:pPr>
+      <w:ind w:left="1200"/>
+    </w:pPr>
+    <w:rPr>
+      <w:sz w:val="18"/>
+      <w:szCs w:val="18"/>
+    </w:rPr>
+  </w:style>
+  <w:style w:type="paragraph" w:styleId="TOC7">
+    <w:name w:val="toc 7"/>
+    <w:basedOn w:val="Normal"/>
+    <w:next w:val="Normal"/>
+    <w:autoRedefine/>
+    <w:uiPriority w:val="39"/>
+    <w:semiHidden/>
+    <w:unhideWhenUsed/>
+    <w:rsid w:val="00E11DEB"/>
+    <w:pPr>
+      <w:ind w:left="1440"/>
+    </w:pPr>
+    <w:rPr>
+      <w:sz w:val="18"/>
+      <w:szCs w:val="18"/>
+    </w:rPr>
+  </w:style>
+  <w:style w:type="paragraph" w:styleId="TOC8">
+    <w:name w:val="toc 8"/>
+    <w:basedOn w:val="Normal"/>
+    <w:next w:val="Normal"/>
+    <w:autoRedefine/>
+    <w:uiPriority w:val="39"/>
+    <w:semiHidden/>
+    <w:unhideWhenUsed/>
+    <w:rsid w:val="00E11DEB"/>
+    <w:pPr>
+      <w:ind w:left="1680"/>
+    </w:pPr>
+    <w:rPr>
+      <w:sz w:val="18"/>
+      <w:szCs w:val="18"/>
+    </w:rPr>
+  </w:style>
+  <w:style w:type="paragraph" w:styleId="TOC9">
+    <w:name w:val="toc 9"/>
+    <w:basedOn w:val="Normal"/>
+    <w:next w:val="Normal"/>
+    <w:autoRedefine/>
+    <w:uiPriority w:val="39"/>
+    <w:semiHidden/>
+    <w:unhideWhenUsed/>
+    <w:rsid w:val="00E11DEB"/>
+    <w:pPr>
+      <w:ind w:left="1920"/>
+    </w:pPr>
+    <w:rPr>
+      <w:sz w:val="18"/>
+      <w:szCs w:val="18"/>
+    </w:rPr>
+  </w:style>
+  <w:style w:type="paragraph" w:styleId="ListParagraph">
+    <w:name w:val="List Paragraph"/>
+    <w:basedOn w:val="Normal"/>
     <w:uiPriority w:val="34"/>
     <w:qFormat/>
     <w:rsid w:val="001D60DB"/>
@@ -3728,7 +4592,7 @@
 </file>
 
 <file path=customXml/itemProps1.xml><?xml version="1.0" encoding="utf-8"?>
-<ds:datastoreItem xmlns:ds="http://schemas.openxmlformats.org/officeDocument/2006/customXml" ds:itemID="{CABD9A21-1DD1-4277-A388-FFBAE700DC4F}">
+<ds:datastoreItem xmlns:ds="http://schemas.openxmlformats.org/officeDocument/2006/customXml" ds:itemID="{F7E92C7C-E888-0344-BB71-88D4F62D6F46}">
   <ds:schemaRefs>
     <ds:schemaRef ds:uri="http://schemas.openxmlformats.org/officeDocument/2006/bibliography"/>
   </ds:schemaRefs>

</xml_diff>